<commit_message>
Q1 almost done. Must fix DFS, giving 167 moves...not 164
</commit_message>
<xml_diff>
--- a/Ass1/ass1_260865674.docx
+++ b/Ass1/ass1_260865674.docx
@@ -68,13 +68,6 @@
     </w:p>
     <w:p>
       <w:pPr>
-        <w:rPr>
-          <w:rFonts w:asciiTheme="majorHAnsi" w:hAnsiTheme="majorHAnsi" w:cstheme="majorHAnsi"/>
-        </w:rPr>
-      </w:pPr>
-    </w:p>
-    <w:p>
-      <w:pPr>
         <w:jc w:val="center"/>
         <w:rPr>
           <w:rFonts w:asciiTheme="majorHAnsi" w:hAnsiTheme="majorHAnsi" w:cstheme="majorHAnsi"/>
@@ -86,13 +79,6 @@
         </w:rPr>
         <w:t>Assignment 1</w:t>
       </w:r>
-    </w:p>
-    <w:p>
-      <w:pPr>
-        <w:rPr>
-          <w:rFonts w:asciiTheme="majorHAnsi" w:hAnsiTheme="majorHAnsi" w:cstheme="majorHAnsi"/>
-        </w:rPr>
-      </w:pPr>
     </w:p>
     <w:p>
       <w:pPr>
@@ -111,10 +97,1013 @@
     </w:p>
     <w:p>
       <w:pPr>
-        <w:rPr>
-          <w:rFonts w:asciiTheme="majorHAnsi" w:hAnsiTheme="majorHAnsi" w:cstheme="majorHAnsi"/>
-        </w:rPr>
-      </w:pPr>
+        <w:pStyle w:val="NormalWeb"/>
+        <w:numPr>
+          <w:ilvl w:val="0"/>
+          <w:numId w:val="6"/>
+        </w:numPr>
+        <w:rPr>
+          <w:rFonts w:asciiTheme="majorHAnsi" w:eastAsiaTheme="minorHAnsi" w:hAnsiTheme="majorHAnsi" w:cstheme="majorHAnsi"/>
+          <w:sz w:val="22"/>
+          <w:szCs w:val="22"/>
+        </w:rPr>
+      </w:pPr>
+      <w:r>
+        <w:rPr>
+          <w:rFonts w:asciiTheme="majorHAnsi" w:eastAsiaTheme="minorHAnsi" w:hAnsiTheme="majorHAnsi" w:cstheme="majorHAnsi"/>
+          <w:sz w:val="22"/>
+          <w:szCs w:val="22"/>
+        </w:rPr>
+        <w:t>Show the solution path (i.e., the sequence of puzzle states from the initial to the goal state) found by each of the following algorithms, assuming transitions have unit cost. You must ensure that puzzle states that have been explored are not added to the search queue. Given multiple states to explore that are otherwise equivalent in priority, the algorithm should prefer the state that involves moving a lower-numbered piece</w:t>
+      </w:r>
+      <w:r>
+        <w:rPr>
+          <w:rFonts w:asciiTheme="majorHAnsi" w:eastAsiaTheme="minorHAnsi" w:hAnsiTheme="majorHAnsi" w:cstheme="majorHAnsi"/>
+          <w:sz w:val="22"/>
+          <w:szCs w:val="22"/>
+        </w:rPr>
+        <w:t>.</w:t>
+      </w:r>
+    </w:p>
+    <w:p>
+      <w:pPr>
+        <w:rPr>
+          <w:rFonts w:asciiTheme="majorHAnsi" w:hAnsiTheme="majorHAnsi" w:cstheme="majorHAnsi"/>
+        </w:rPr>
+      </w:pPr>
+      <w:r>
+        <w:rPr>
+          <w:rFonts w:asciiTheme="majorHAnsi" w:hAnsiTheme="majorHAnsi" w:cstheme="majorHAnsi"/>
+        </w:rPr>
+        <w:t>Breadth First Search (BFS)</w:t>
+      </w:r>
+    </w:p>
+    <w:p>
+      <w:pPr>
+        <w:rPr>
+          <w:rFonts w:asciiTheme="majorHAnsi" w:hAnsiTheme="majorHAnsi" w:cstheme="majorHAnsi"/>
+        </w:rPr>
+      </w:pPr>
+      <w:r>
+        <w:rPr>
+          <w:rFonts w:asciiTheme="majorHAnsi" w:hAnsiTheme="majorHAnsi" w:cstheme="majorHAnsi"/>
+          <w:noProof/>
+        </w:rPr>
+        <w:drawing>
+          <wp:inline distT="0" distB="0" distL="0" distR="0" wp14:anchorId="08EB7A0D" wp14:editId="6BF0A678">
+            <wp:extent cx="2265405" cy="4787163"/>
+            <wp:effectExtent l="0" t="0" r="0" b="1270"/>
+            <wp:docPr id="1" name="Picture 1" descr="A picture containing text&#10;&#10;Description automatically generated"/>
+            <wp:cNvGraphicFramePr>
+              <a:graphicFrameLocks xmlns:a="http://schemas.openxmlformats.org/drawingml/2006/main" noChangeAspect="1"/>
+            </wp:cNvGraphicFramePr>
+            <a:graphic xmlns:a="http://schemas.openxmlformats.org/drawingml/2006/main">
+              <a:graphicData uri="http://schemas.openxmlformats.org/drawingml/2006/picture">
+                <pic:pic xmlns:pic="http://schemas.openxmlformats.org/drawingml/2006/picture">
+                  <pic:nvPicPr>
+                    <pic:cNvPr id="1" name="Picture 1" descr="A picture containing text&#10;&#10;Description automatically generated"/>
+                    <pic:cNvPicPr/>
+                  </pic:nvPicPr>
+                  <pic:blipFill>
+                    <a:blip r:embed="rId5">
+                      <a:extLst>
+                        <a:ext uri="{28A0092B-C50C-407E-A947-70E740481C1C}">
+                          <a14:useLocalDpi xmlns:a14="http://schemas.microsoft.com/office/drawing/2010/main" val="0"/>
+                        </a:ext>
+                      </a:extLst>
+                    </a:blip>
+                    <a:stretch>
+                      <a:fillRect/>
+                    </a:stretch>
+                  </pic:blipFill>
+                  <pic:spPr>
+                    <a:xfrm>
+                      <a:off x="0" y="0"/>
+                      <a:ext cx="2285479" cy="4829583"/>
+                    </a:xfrm>
+                    <a:prstGeom prst="rect">
+                      <a:avLst/>
+                    </a:prstGeom>
+                  </pic:spPr>
+                </pic:pic>
+              </a:graphicData>
+            </a:graphic>
+          </wp:inline>
+        </w:drawing>
+      </w:r>
+    </w:p>
+    <w:p>
+      <w:pPr>
+        <w:rPr>
+          <w:rFonts w:asciiTheme="majorHAnsi" w:hAnsiTheme="majorHAnsi" w:cstheme="majorHAnsi"/>
+        </w:rPr>
+      </w:pPr>
+    </w:p>
+    <w:p>
+      <w:pPr>
+        <w:rPr>
+          <w:rFonts w:asciiTheme="majorHAnsi" w:hAnsiTheme="majorHAnsi" w:cstheme="majorHAnsi"/>
+        </w:rPr>
+      </w:pPr>
+      <w:r>
+        <w:rPr>
+          <w:rFonts w:asciiTheme="majorHAnsi" w:hAnsiTheme="majorHAnsi" w:cstheme="majorHAnsi"/>
+        </w:rPr>
+        <w:lastRenderedPageBreak/>
+        <w:t>Uniform Cost Search (UCS)</w:t>
+      </w:r>
+    </w:p>
+    <w:p>
+      <w:pPr>
+        <w:rPr>
+          <w:rFonts w:asciiTheme="majorHAnsi" w:hAnsiTheme="majorHAnsi" w:cstheme="majorHAnsi"/>
+        </w:rPr>
+      </w:pPr>
+      <w:r>
+        <w:rPr>
+          <w:rFonts w:asciiTheme="majorHAnsi" w:hAnsiTheme="majorHAnsi" w:cstheme="majorHAnsi"/>
+        </w:rPr>
+        <w:t>Note: UCS with a cost of 1 ends up being the same as running BFS.</w:t>
+      </w:r>
+    </w:p>
+    <w:p>
+      <w:pPr>
+        <w:rPr>
+          <w:rFonts w:asciiTheme="majorHAnsi" w:hAnsiTheme="majorHAnsi" w:cstheme="majorHAnsi"/>
+        </w:rPr>
+      </w:pPr>
+      <w:r>
+        <w:rPr>
+          <w:rFonts w:asciiTheme="majorHAnsi" w:hAnsiTheme="majorHAnsi" w:cstheme="majorHAnsi"/>
+          <w:noProof/>
+        </w:rPr>
+        <w:drawing>
+          <wp:inline distT="0" distB="0" distL="0" distR="0" wp14:anchorId="39E268D8" wp14:editId="4E60A035">
+            <wp:extent cx="2133600" cy="5388511"/>
+            <wp:effectExtent l="0" t="0" r="0" b="0"/>
+            <wp:docPr id="2" name="Picture 2" descr="Text&#10;&#10;Description automatically generated with medium confidence"/>
+            <wp:cNvGraphicFramePr>
+              <a:graphicFrameLocks xmlns:a="http://schemas.openxmlformats.org/drawingml/2006/main" noChangeAspect="1"/>
+            </wp:cNvGraphicFramePr>
+            <a:graphic xmlns:a="http://schemas.openxmlformats.org/drawingml/2006/main">
+              <a:graphicData uri="http://schemas.openxmlformats.org/drawingml/2006/picture">
+                <pic:pic xmlns:pic="http://schemas.openxmlformats.org/drawingml/2006/picture">
+                  <pic:nvPicPr>
+                    <pic:cNvPr id="2" name="Picture 2" descr="Text&#10;&#10;Description automatically generated with medium confidence"/>
+                    <pic:cNvPicPr/>
+                  </pic:nvPicPr>
+                  <pic:blipFill rotWithShape="1">
+                    <a:blip r:embed="rId6">
+                      <a:extLst>
+                        <a:ext uri="{28A0092B-C50C-407E-A947-70E740481C1C}">
+                          <a14:useLocalDpi xmlns:a14="http://schemas.microsoft.com/office/drawing/2010/main" val="0"/>
+                        </a:ext>
+                      </a:extLst>
+                    </a:blip>
+                    <a:srcRect r="16000"/>
+                    <a:stretch/>
+                  </pic:blipFill>
+                  <pic:spPr bwMode="auto">
+                    <a:xfrm>
+                      <a:off x="0" y="0"/>
+                      <a:ext cx="2137701" cy="5398868"/>
+                    </a:xfrm>
+                    <a:prstGeom prst="rect">
+                      <a:avLst/>
+                    </a:prstGeom>
+                    <a:ln>
+                      <a:noFill/>
+                    </a:ln>
+                    <a:extLst>
+                      <a:ext uri="{53640926-AAD7-44D8-BBD7-CCE9431645EC}">
+                        <a14:shadowObscured xmlns:a14="http://schemas.microsoft.com/office/drawing/2010/main"/>
+                      </a:ext>
+                    </a:extLst>
+                  </pic:spPr>
+                </pic:pic>
+              </a:graphicData>
+            </a:graphic>
+          </wp:inline>
+        </w:drawing>
+      </w:r>
+    </w:p>
+    <w:p>
+      <w:pPr>
+        <w:rPr>
+          <w:rFonts w:asciiTheme="majorHAnsi" w:hAnsiTheme="majorHAnsi" w:cstheme="majorHAnsi"/>
+        </w:rPr>
+      </w:pPr>
+    </w:p>
+    <w:p>
+      <w:pPr>
+        <w:rPr>
+          <w:rFonts w:asciiTheme="majorHAnsi" w:hAnsiTheme="majorHAnsi" w:cstheme="majorHAnsi"/>
+        </w:rPr>
+      </w:pPr>
+      <w:r>
+        <w:rPr>
+          <w:rFonts w:asciiTheme="majorHAnsi" w:hAnsiTheme="majorHAnsi" w:cstheme="majorHAnsi"/>
+        </w:rPr>
+        <w:t>Depth First Search (DFS)</w:t>
+      </w:r>
+    </w:p>
+    <w:p>
+      <w:pPr>
+        <w:rPr>
+          <w:rFonts w:asciiTheme="majorHAnsi" w:hAnsiTheme="majorHAnsi" w:cstheme="majorHAnsi"/>
+        </w:rPr>
+      </w:pPr>
+      <w:r>
+        <w:rPr>
+          <w:rFonts w:asciiTheme="majorHAnsi" w:hAnsiTheme="majorHAnsi" w:cstheme="majorHAnsi"/>
+        </w:rPr>
+        <w:t xml:space="preserve">Since this algorithm visits a lot more states the others, we will represent the board configurations as a list reading the board values from </w:t>
+      </w:r>
+      <w:r>
+        <w:rPr>
+          <w:rFonts w:asciiTheme="majorHAnsi" w:hAnsiTheme="majorHAnsi" w:cstheme="majorHAnsi"/>
+        </w:rPr>
+        <w:t>top-left to top-right, bottom-left to bottom-right.</w:t>
+      </w:r>
+    </w:p>
+    <w:p>
+      <w:pPr>
+        <w:rPr>
+          <w:rFonts w:asciiTheme="majorHAnsi" w:hAnsiTheme="majorHAnsi" w:cstheme="majorHAnsi"/>
+        </w:rPr>
+      </w:pPr>
+      <w:r>
+        <w:rPr>
+          <w:rFonts w:asciiTheme="majorHAnsi" w:hAnsiTheme="majorHAnsi" w:cstheme="majorHAnsi"/>
+        </w:rPr>
+        <w:t>For example: our initial state</w:t>
+      </w:r>
+      <w:r>
+        <w:rPr>
+          <w:rFonts w:asciiTheme="majorHAnsi" w:hAnsiTheme="majorHAnsi" w:cstheme="majorHAnsi"/>
+        </w:rPr>
+        <w:t>:</w:t>
+      </w:r>
+    </w:p>
+    <w:p>
+      <w:pPr>
+        <w:rPr>
+          <w:rFonts w:asciiTheme="majorHAnsi" w:hAnsiTheme="majorHAnsi" w:cstheme="majorHAnsi"/>
+          <w:noProof/>
+        </w:rPr>
+      </w:pPr>
+      <w:r>
+        <w:rPr>
+          <w:rFonts w:asciiTheme="majorHAnsi" w:hAnsiTheme="majorHAnsi" w:cstheme="majorHAnsi"/>
+          <w:noProof/>
+        </w:rPr>
+        <w:t xml:space="preserve"> </w:t>
+      </w:r>
+      <w:r>
+        <w:rPr>
+          <w:rFonts w:asciiTheme="majorHAnsi" w:hAnsiTheme="majorHAnsi" w:cstheme="majorHAnsi"/>
+          <w:noProof/>
+        </w:rPr>
+        <w:drawing>
+          <wp:inline distT="0" distB="0" distL="0" distR="0" wp14:anchorId="3C71372F" wp14:editId="42727677">
+            <wp:extent cx="719472" cy="658306"/>
+            <wp:effectExtent l="0" t="0" r="4445" b="2540"/>
+            <wp:docPr id="3" name="Picture 3" descr="Text&#10;&#10;Description automatically generated with medium confidence"/>
+            <wp:cNvGraphicFramePr>
+              <a:graphicFrameLocks xmlns:a="http://schemas.openxmlformats.org/drawingml/2006/main" noChangeAspect="1"/>
+            </wp:cNvGraphicFramePr>
+            <a:graphic xmlns:a="http://schemas.openxmlformats.org/drawingml/2006/main">
+              <a:graphicData uri="http://schemas.openxmlformats.org/drawingml/2006/picture">
+                <pic:pic xmlns:pic="http://schemas.openxmlformats.org/drawingml/2006/picture">
+                  <pic:nvPicPr>
+                    <pic:cNvPr id="3" name="Picture 3" descr="Text&#10;&#10;Description automatically generated with medium confidence"/>
+                    <pic:cNvPicPr/>
+                  </pic:nvPicPr>
+                  <pic:blipFill rotWithShape="1">
+                    <a:blip r:embed="rId6">
+                      <a:extLst>
+                        <a:ext uri="{28A0092B-C50C-407E-A947-70E740481C1C}">
+                          <a14:useLocalDpi xmlns:a14="http://schemas.microsoft.com/office/drawing/2010/main" val="0"/>
+                        </a:ext>
+                      </a:extLst>
+                    </a:blip>
+                    <a:srcRect t="11712" r="62395" b="72069"/>
+                    <a:stretch/>
+                  </pic:blipFill>
+                  <pic:spPr bwMode="auto">
+                    <a:xfrm>
+                      <a:off x="0" y="0"/>
+                      <a:ext cx="719472" cy="658306"/>
+                    </a:xfrm>
+                    <a:prstGeom prst="rect">
+                      <a:avLst/>
+                    </a:prstGeom>
+                    <a:ln>
+                      <a:noFill/>
+                    </a:ln>
+                    <a:extLst>
+                      <a:ext uri="{53640926-AAD7-44D8-BBD7-CCE9431645EC}">
+                        <a14:shadowObscured xmlns:a14="http://schemas.microsoft.com/office/drawing/2010/main"/>
+                      </a:ext>
+                    </a:extLst>
+                  </pic:spPr>
+                </pic:pic>
+              </a:graphicData>
+            </a:graphic>
+          </wp:inline>
+        </w:drawing>
+      </w:r>
+      <w:r>
+        <w:rPr>
+          <w:rFonts w:asciiTheme="majorHAnsi" w:hAnsiTheme="majorHAnsi" w:cstheme="majorHAnsi"/>
+          <w:noProof/>
+        </w:rPr>
+        <w:t xml:space="preserve">   would transalte to the list: [1, 4, 2, 5, 3, 0]</w:t>
+      </w:r>
+    </w:p>
+    <w:p>
+      <w:pPr>
+        <w:rPr>
+          <w:rFonts w:asciiTheme="majorHAnsi" w:hAnsiTheme="majorHAnsi" w:cstheme="majorHAnsi"/>
+        </w:rPr>
+      </w:pPr>
+      <w:r>
+        <w:rPr>
+          <w:rFonts w:asciiTheme="majorHAnsi" w:hAnsiTheme="majorHAnsi" w:cstheme="majorHAnsi"/>
+        </w:rPr>
+        <w:lastRenderedPageBreak/>
+        <w:t>[1, 4, 0, 5, 3, 2] -&gt; [1, 0, 4, 5, 3, 2] -&gt; [0, 1, 4, 5, 3, 2] -&gt; [5, 1, 4, 0, 3, 2] -&gt; [5, 1, 4, 3, 0, 2] -&gt; [5, 0, 4, 3, 1, 2] -&gt; [5, 4, 0, 3, 1, 2] -&gt; [5, 4, 2, 3, 1, 0] -&gt; [5, 4, 2, 3, 0, 1] -&gt; [5, 4, 2, 0, 3, 1] -&gt; [0, 4, 2, 5, 3, 1] -&gt; [4, 0, 2, 5, 3, 1] -&gt; [4, 2, 0, 5, 3, 1] -&gt; [4, 2, 1, 5, 3, 0] -&gt; [4, 2, 1, 5, 0, 3] -&gt; [4, 0, 1, 5, 2, 3] -&gt; [4, 1, 0, 5, 2, 3] -&gt; [4, 1, 3, 5, 2, 0] -&gt; [4, 1, 3, 5, 0, 2] -&gt; [4, 0, 3, 5, 1, 2] -&gt; [0, 4, 3, 5, 1, 2] -&gt; [5, 4, 3, 0, 1, 2] -&gt; [5, 4, 3, 1, 0, 2] -&gt; [5, 4, 3, 1, 2, 0] -&gt; [5, 4, 0, 1, 2, 3] -&gt; [5, 0, 4, 1, 2, 3] -&gt; [5, 2, 4, 1, 0, 3] -&gt; [5, 2, 4, 0, 1, 3] -&gt; [0, 2, 4, 5, 1, 3] -&gt; [2, 0, 4, 5, 1, 3] -&gt; [2, 1, 4, 5, 0, 3] -&gt; [2, 1, 4, 5, 3, 0] -&gt; [2, 1, 0, 5, 3, 4] -&gt; [2, 0, 1, 5, 3, 4] -&gt; [0, 2, 1, 5, 3, 4] -&gt; [5, 2, 1, 0, 3, 4] -&gt; [5, 2, 1, 3, 0, 4] -&gt; [5, 0, 1, 3, 2, 4] -&gt; [0, 5, 1, 3, 2, 4] -&gt; [3, 5, 1, 0, 2, 4] -&gt; [3, 5, 1, 2, 0, 4] -&gt; [3, 5, 1, 2, 4, 0] -&gt; [3, 5, 0, 2, 4, 1] -&gt; [3, 0, 5, 2, 4, 1] -&gt; [0, 3, 5, 2, 4, 1] -&gt; [2, 3, 5, 0, 4, 1] -&gt; [2, 3, 5, 4, 0, 1] -&gt; [2, 3, 5, 4, 1, 0] -&gt; [2, 3, 0, 4, 1, 5] -&gt; [2, 0, 3, 4, 1, 5] -&gt; [2, 1, 3, 4, 0, 5] -&gt; [2, 1, 3, 0, 4, 5] -&gt; [0, 1, 3, 2, 4, 5] -&gt; [1, 0, 3, 2, 4, 5] -&gt; [1, 3, 0, 2, 4, 5] -&gt; [1, 3, 5, 2, 4, 0] -&gt; [1, 3, 5, 2, 0, 4] -&gt; [1, 3, 5, 0, 2, 4] -&gt; [0, 3, 5, 1, 2, 4] -&gt; [3, 0, 5, 1, 2, 4] -&gt; [3, 2, 5, 1, 0, 4] -&gt; [3, 2, 5, 0, 1, 4] -&gt; [0, 2, 5, 3, 1, 4] -&gt; [2, 0, 5, 3, 1, 4] -&gt; [2, 1, 5, 3, 0, 4] -&gt; [2, 1, 5, 3, 4, 0] -&gt; [2, 1, 0, 3, 4, 5] -&gt; [2, 0, 1, 3, 4, 5] -&gt; [0, 2, 1, 3, 4, 5] -&gt; [3, 2, 1, 0, 4, 5] -&gt; [3, 2, 1, 4, 0, 5] -&gt; [3, 0, 1, 4, 2, 5] -&gt; [3, 1, 0, 4, 2, 5] -&gt; [3, 1, 5, 4, 2, 0] -&gt; [3, 1, 5, 4, 0, 2] -&gt; [3, 0, 5, 4, 1, 2] -&gt; [0, 3, 5, 4, 1, 2] -&gt; [4, 3, 5, 0, 1, 2] -&gt; [4, 3, 5, 1, 0, 2] -&gt; [4, 3, 5, 1, 2, 0] -&gt; [4, 3, 0, 1, 2, 5] -&gt; [4, 0, 3, 1, 2, 5] -&gt; [4, 2, 3, 1, 0, 5] -&gt; [4, 2, 3, 1, 5, 0] -&gt; [4, 2, 0, 1, 5, 3] -&gt; [4, 0, 2, 1, 5, 3] -&gt; [4, 5, 2, 1, 0, 3] -&gt; [4, 5, 2, 0, 1, 3] -&gt; [0, 5, 2, 4, 1, 3] -&gt; [5, 0, 2, 4, 1, 3] -&gt; [5, 1, 2, 4, 0, 3] -&gt; [5, 1, 2, 4, 3, 0] -&gt; [5, 1, 0, 4, 3, 2] -&gt; [5, 0, 1, 4, 3, 2] -&gt; [5, 3, 1, 4, 0, 2] -&gt; [5, 3, 1, 4, 2, 0] -&gt; [5, 3, 0, 4, 2, 1] -&gt; [5, 0, 3, 4, 2, 1] -&gt; [5, 2, 3, 4, 0, 1] -&gt; [5, 2, 3, 0, 4, 1] -&gt; [0, 2, 3, 5, 4, 1] -&gt; [2, 0, 3, 5, 4, 1] -&gt; [2, 4, 3, 5, 0, 1] -&gt; [2, 4, 3, 0, 5, 1] -&gt; [0, 4, 3, 2, 5, 1] -&gt; [4, 0, 3, 2, 5, 1] -&gt; [4, 3, 0, 2, 5, 1] -&gt; [4, 3, 1, 2, 5, 0] -&gt; [4, 3, 1, 2, 0, 5] -&gt; [4, 0, 1, 2, 3, 5] -&gt; [4, 1, 0, 2, 3, 5] -&gt; [4, 1, 5, 2, 3, 0] -&gt; [4, 1, 5, 2, 0, 3] -&gt; [4, 0, 5, 2, 1, 3] -&gt; [0, 4, 5, 2, 1, 3] -&gt; [2, 4, 5, 0, 1, 3] -&gt; [2, 4, 5, 1, 0, 3] -&gt; [2, 4, 5, 1, 3, 0] -&gt; [2, 4, 0, 1, 3, 5] -&gt; [2, 0, 4, 1, 3, 5] -&gt; [0, 2, 4, 1, 3, 5] -&gt; [1, 2, 4, 0, 3, 5] -&gt; [1, 2, 4, 3, 0, 5] -&gt; [1, 0, 4, 3, 2, 5] -&gt; [1, 4, 0, 3, 2, 5] -&gt; [1, 4, 5, 3, 2, 0] -&gt; [1, 4, 5, 3, 0, 2] -&gt; [1, 0, 5, 3, 4, 2] -&gt; [1, 5, 0, 3, 4, 2] -&gt; [1, 5, 2, 3, 4, 0] -&gt; [1, 5, 2, 3, 0, 4] -&gt; [1, 5, 2, 0, 3, 4] -&gt; [0, 5, 2, 1, 3, 4] -&gt; [5, 0, 2, 1, 3, 4] -&gt; [5, 3, 2, 1, 0, 4] -&gt; [5, 3, 2, 0, 1, 4] -&gt; [0, 3, 2, 5, 1, 4] -&gt; [3, 0, 2, 5, 1, 4] -&gt; [3, 1, 2, 5, 0, 4] -&gt; [3, 1, 2, 5, 4, 0] -&gt; [3, 1, 0, 5, 4, 2] -&gt; [3, 0, 1, 5, 4, 2] -&gt; [3, 4, 1, 5, 0, 2] -&gt; [3, 4, 1, 5, 2, 0] -&gt; [3, 4, 0, 5, 2, 1] -&gt; [3, 0, 4, 5, 2, 1] -&gt; [3, 2, 4, 5, 0, 1] -&gt; [3, 2, 4, 0, 5, 1] -&gt; [0, 2, 4, 3, 5, 1] -&gt; [2, 0, 4, 3, 5, 1] -&gt; [2, 5, 4, 3, 0, 1] -&gt; [2, 5, 4, 0, 3, 1] -&gt; [0, 5, 4, 2, 3, 1] -&gt; [5, 0, 4, 2, 3, 1] -&gt; [5, 3, 4, 2, 0, 1] -&gt; [5, 3, 4, 2, 1, 0] -&gt; [5, 3, 0, 2, 1, 4] -&gt; [5, 0, 3, 2, 1, 4] -&gt; [5, 1, 3, 2, 0, 4] -&gt; [5, 1, 3, 0, 2, 4] -&gt; [0, 1, 3, 5, 2, 4] -&gt; [1, 0, 3, 5, 2, 4] -&gt; [1, 2, 3, 5, 0, 4] -&gt; [1, 2, 3, 5, 4, 0] -&gt; [1, 2, 0, 5, 4, 3] -&gt; [1, 0, 2, 5, 4, 3] -&gt; [0, 1, 2, 5, 4, 3] -&gt; Goal state reached in 167 moves</w:t>
+      </w:r>
+    </w:p>
+    <w:p>
+      <w:pPr>
+        <w:rPr>
+          <w:rFonts w:asciiTheme="majorHAnsi" w:hAnsiTheme="majorHAnsi" w:cstheme="majorHAnsi"/>
+        </w:rPr>
+      </w:pPr>
+    </w:p>
+    <w:p>
+      <w:pPr>
+        <w:rPr>
+          <w:rFonts w:asciiTheme="majorHAnsi" w:hAnsiTheme="majorHAnsi" w:cstheme="majorHAnsi"/>
+        </w:rPr>
+      </w:pPr>
+    </w:p>
+    <w:p>
+      <w:pPr>
+        <w:rPr>
+          <w:rFonts w:asciiTheme="majorHAnsi" w:hAnsiTheme="majorHAnsi" w:cstheme="majorHAnsi"/>
+        </w:rPr>
+      </w:pPr>
+    </w:p>
+    <w:p>
+      <w:pPr>
+        <w:rPr>
+          <w:rFonts w:asciiTheme="majorHAnsi" w:hAnsiTheme="majorHAnsi" w:cstheme="majorHAnsi"/>
+        </w:rPr>
+      </w:pPr>
+    </w:p>
+    <w:p>
+      <w:pPr>
+        <w:rPr>
+          <w:rFonts w:asciiTheme="majorHAnsi" w:hAnsiTheme="majorHAnsi" w:cstheme="majorHAnsi"/>
+        </w:rPr>
+      </w:pPr>
+    </w:p>
+    <w:p>
+      <w:pPr>
+        <w:rPr>
+          <w:rFonts w:asciiTheme="majorHAnsi" w:hAnsiTheme="majorHAnsi" w:cstheme="majorHAnsi"/>
+        </w:rPr>
+      </w:pPr>
+    </w:p>
+    <w:p>
+      <w:pPr>
+        <w:rPr>
+          <w:rFonts w:asciiTheme="majorHAnsi" w:hAnsiTheme="majorHAnsi" w:cstheme="majorHAnsi"/>
+        </w:rPr>
+      </w:pPr>
+    </w:p>
+    <w:p>
+      <w:pPr>
+        <w:rPr>
+          <w:rFonts w:asciiTheme="majorHAnsi" w:hAnsiTheme="majorHAnsi" w:cstheme="majorHAnsi"/>
+        </w:rPr>
+      </w:pPr>
+    </w:p>
+    <w:p>
+      <w:pPr>
+        <w:rPr>
+          <w:rFonts w:asciiTheme="majorHAnsi" w:hAnsiTheme="majorHAnsi" w:cstheme="majorHAnsi"/>
+        </w:rPr>
+      </w:pPr>
+    </w:p>
+    <w:p>
+      <w:pPr>
+        <w:rPr>
+          <w:rFonts w:asciiTheme="majorHAnsi" w:hAnsiTheme="majorHAnsi" w:cstheme="majorHAnsi"/>
+        </w:rPr>
+      </w:pPr>
+    </w:p>
+    <w:p>
+      <w:pPr>
+        <w:rPr>
+          <w:rFonts w:asciiTheme="majorHAnsi" w:hAnsiTheme="majorHAnsi" w:cstheme="majorHAnsi"/>
+        </w:rPr>
+      </w:pPr>
+      <w:r>
+        <w:rPr>
+          <w:rFonts w:asciiTheme="majorHAnsi" w:hAnsiTheme="majorHAnsi" w:cstheme="majorHAnsi"/>
+        </w:rPr>
+        <w:lastRenderedPageBreak/>
+        <w:t>Iterative Deepening Search</w:t>
+      </w:r>
+    </w:p>
+    <w:p>
+      <w:pPr>
+        <w:rPr>
+          <w:rFonts w:asciiTheme="majorHAnsi" w:hAnsiTheme="majorHAnsi" w:cstheme="majorHAnsi"/>
+        </w:rPr>
+      </w:pPr>
+      <w:r>
+        <w:rPr>
+          <w:rFonts w:asciiTheme="majorHAnsi" w:hAnsiTheme="majorHAnsi" w:cstheme="majorHAnsi"/>
+        </w:rPr>
+        <w:t xml:space="preserve">The solution path is </w:t>
+      </w:r>
+      <w:r>
+        <w:rPr>
+          <w:rFonts w:asciiTheme="majorHAnsi" w:hAnsiTheme="majorHAnsi" w:cstheme="majorHAnsi"/>
+        </w:rPr>
+        <w:t>also basically identical to BFS since we increment by a depth of 1 at each iteration of depth-limited search.</w:t>
+      </w:r>
+    </w:p>
+    <w:p>
+      <w:pPr>
+        <w:rPr>
+          <w:rFonts w:asciiTheme="majorHAnsi" w:hAnsiTheme="majorHAnsi" w:cstheme="majorHAnsi"/>
+        </w:rPr>
+      </w:pPr>
+      <w:r>
+        <w:rPr>
+          <w:rFonts w:asciiTheme="majorHAnsi" w:hAnsiTheme="majorHAnsi" w:cstheme="majorHAnsi"/>
+          <w:noProof/>
+        </w:rPr>
+        <w:drawing>
+          <wp:inline distT="0" distB="0" distL="0" distR="0" wp14:anchorId="318A2C23" wp14:editId="1AF598F6">
+            <wp:extent cx="2220088" cy="5222789"/>
+            <wp:effectExtent l="0" t="0" r="2540" b="0"/>
+            <wp:docPr id="4" name="Picture 4" descr="Text&#10;&#10;Description automatically generated"/>
+            <wp:cNvGraphicFramePr>
+              <a:graphicFrameLocks xmlns:a="http://schemas.openxmlformats.org/drawingml/2006/main" noChangeAspect="1"/>
+            </wp:cNvGraphicFramePr>
+            <a:graphic xmlns:a="http://schemas.openxmlformats.org/drawingml/2006/main">
+              <a:graphicData uri="http://schemas.openxmlformats.org/drawingml/2006/picture">
+                <pic:pic xmlns:pic="http://schemas.openxmlformats.org/drawingml/2006/picture">
+                  <pic:nvPicPr>
+                    <pic:cNvPr id="4" name="Picture 4" descr="Text&#10;&#10;Description automatically generated"/>
+                    <pic:cNvPicPr/>
+                  </pic:nvPicPr>
+                  <pic:blipFill>
+                    <a:blip r:embed="rId7">
+                      <a:extLst>
+                        <a:ext uri="{28A0092B-C50C-407E-A947-70E740481C1C}">
+                          <a14:useLocalDpi xmlns:a14="http://schemas.microsoft.com/office/drawing/2010/main" val="0"/>
+                        </a:ext>
+                      </a:extLst>
+                    </a:blip>
+                    <a:stretch>
+                      <a:fillRect/>
+                    </a:stretch>
+                  </pic:blipFill>
+                  <pic:spPr>
+                    <a:xfrm>
+                      <a:off x="0" y="0"/>
+                      <a:ext cx="2238793" cy="5266793"/>
+                    </a:xfrm>
+                    <a:prstGeom prst="rect">
+                      <a:avLst/>
+                    </a:prstGeom>
+                  </pic:spPr>
+                </pic:pic>
+              </a:graphicData>
+            </a:graphic>
+          </wp:inline>
+        </w:drawing>
+      </w:r>
+    </w:p>
+    <w:p>
+      <w:pPr>
+        <w:pStyle w:val="NormalWeb"/>
+        <w:rPr>
+          <w:rFonts w:asciiTheme="majorHAnsi" w:hAnsiTheme="majorHAnsi" w:cstheme="majorHAnsi"/>
+          <w:sz w:val="22"/>
+          <w:szCs w:val="22"/>
+        </w:rPr>
+      </w:pPr>
+    </w:p>
+    <w:p>
+      <w:pPr>
+        <w:pStyle w:val="NormalWeb"/>
+        <w:numPr>
+          <w:ilvl w:val="0"/>
+          <w:numId w:val="7"/>
+        </w:numPr>
+        <w:rPr>
+          <w:rFonts w:asciiTheme="majorHAnsi" w:hAnsiTheme="majorHAnsi" w:cstheme="majorHAnsi"/>
+        </w:rPr>
+      </w:pPr>
+      <w:r>
+        <w:rPr>
+          <w:rFonts w:asciiTheme="majorHAnsi" w:hAnsiTheme="majorHAnsi" w:cstheme="majorHAnsi"/>
+          <w:sz w:val="22"/>
+          <w:szCs w:val="22"/>
+        </w:rPr>
+        <w:t>Suppose now that transitions have differing costs. In particular, the cost of a transition is equal to the number of the piece that is moved (e.g., moving the “4” costs 4). If we employ the Manhattan distance heuristic for the original unit cost version of the eight-puzzle presented in class (Lecture 4, slide 11, h</w:t>
+      </w:r>
+      <w:r>
+        <w:rPr>
+          <w:rFonts w:asciiTheme="majorHAnsi" w:hAnsiTheme="majorHAnsi" w:cstheme="majorHAnsi"/>
+          <w:position w:val="-4"/>
+          <w:sz w:val="16"/>
+          <w:szCs w:val="16"/>
+        </w:rPr>
+        <w:t>2</w:t>
+      </w:r>
+      <w:r>
+        <w:rPr>
+          <w:rFonts w:asciiTheme="majorHAnsi" w:hAnsiTheme="majorHAnsi" w:cstheme="majorHAnsi"/>
+          <w:sz w:val="22"/>
+          <w:szCs w:val="22"/>
+        </w:rPr>
+        <w:t xml:space="preserve">), would this heuristic still be an admissible heuristic for A* search in the new variant? Justify your answer. </w:t>
+      </w:r>
+    </w:p>
+    <w:p>
+      <w:pPr>
+        <w:rPr>
+          <w:rFonts w:asciiTheme="majorHAnsi" w:hAnsiTheme="majorHAnsi" w:cstheme="majorHAnsi"/>
+        </w:rPr>
+      </w:pPr>
+      <w:r>
+        <w:rPr>
+          <w:rFonts w:asciiTheme="majorHAnsi" w:hAnsiTheme="majorHAnsi" w:cstheme="majorHAnsi"/>
+        </w:rPr>
+        <w:t>Let the cost of a transition be equal to the number of the piece that is moved.</w:t>
+      </w:r>
+      <w:r>
+        <w:rPr>
+          <w:rFonts w:asciiTheme="majorHAnsi" w:hAnsiTheme="majorHAnsi" w:cstheme="majorHAnsi"/>
+        </w:rPr>
+        <w:t xml:space="preserve"> </w:t>
+      </w:r>
+    </w:p>
+    <w:p>
+      <w:pPr>
+        <w:rPr>
+          <w:rFonts w:asciiTheme="majorHAnsi" w:hAnsiTheme="majorHAnsi" w:cstheme="majorHAnsi"/>
+        </w:rPr>
+      </w:pPr>
+      <w:r>
+        <w:rPr>
+          <w:rFonts w:asciiTheme="majorHAnsi" w:hAnsiTheme="majorHAnsi" w:cstheme="majorHAnsi"/>
+        </w:rPr>
+        <w:t xml:space="preserve">We defined an “admissible heuristic” for A* search as being </w:t>
+      </w:r>
+      <w:r>
+        <w:rPr>
+          <w:rFonts w:asciiTheme="majorHAnsi" w:hAnsiTheme="majorHAnsi" w:cstheme="majorHAnsi"/>
+        </w:rPr>
+        <w:t xml:space="preserve">an </w:t>
+      </w:r>
+      <w:r>
+        <w:rPr>
+          <w:rFonts w:asciiTheme="majorHAnsi" w:hAnsiTheme="majorHAnsi" w:cstheme="majorHAnsi"/>
+        </w:rPr>
+        <w:t>optimistic</w:t>
+      </w:r>
+      <w:r>
+        <w:rPr>
+          <w:rFonts w:asciiTheme="majorHAnsi" w:hAnsiTheme="majorHAnsi" w:cstheme="majorHAnsi"/>
+        </w:rPr>
+        <w:t xml:space="preserve"> heuristic which always gives an underestimate of the true cost for all paths from</w:t>
+      </w:r>
+      <w:r>
+        <w:rPr>
+          <w:rFonts w:asciiTheme="majorHAnsi" w:hAnsiTheme="majorHAnsi" w:cstheme="majorHAnsi"/>
+        </w:rPr>
+        <w:t xml:space="preserve"> n to a goal state.</w:t>
+      </w:r>
+    </w:p>
+    <w:p>
+      <w:pPr>
+        <w:rPr>
+          <w:rFonts w:asciiTheme="majorHAnsi" w:hAnsiTheme="majorHAnsi" w:cstheme="majorHAnsi"/>
+        </w:rPr>
+      </w:pPr>
+      <w:r>
+        <w:rPr>
+          <w:rFonts w:asciiTheme="majorHAnsi" w:hAnsiTheme="majorHAnsi" w:cstheme="majorHAnsi"/>
+        </w:rPr>
+        <w:lastRenderedPageBreak/>
+        <w:t xml:space="preserve">As seen in the lecture slides, the Manhattan distance heuristic </w:t>
+      </w:r>
+      <w:r>
+        <w:rPr>
+          <w:rFonts w:asciiTheme="majorHAnsi" w:hAnsiTheme="majorHAnsi" w:cstheme="majorHAnsi"/>
+        </w:rPr>
+        <w:t xml:space="preserve">estimates the true cost of getting to the goal state by </w:t>
+      </w:r>
+      <w:r>
+        <w:rPr>
+          <w:rFonts w:asciiTheme="majorHAnsi" w:hAnsiTheme="majorHAnsi" w:cstheme="majorHAnsi"/>
+        </w:rPr>
+        <w:t xml:space="preserve">summing the distances of each tile from </w:t>
+      </w:r>
+      <w:r>
+        <w:rPr>
+          <w:rFonts w:asciiTheme="majorHAnsi" w:hAnsiTheme="majorHAnsi" w:cstheme="majorHAnsi"/>
+        </w:rPr>
+        <w:t xml:space="preserve">the current position to where they </w:t>
+      </w:r>
+      <w:r>
+        <w:rPr>
+          <w:rFonts w:asciiTheme="majorHAnsi" w:hAnsiTheme="majorHAnsi" w:cstheme="majorHAnsi"/>
+        </w:rPr>
+        <w:t>should end up being in the goal state</w:t>
+      </w:r>
+      <w:r>
+        <w:rPr>
+          <w:rFonts w:asciiTheme="majorHAnsi" w:hAnsiTheme="majorHAnsi" w:cstheme="majorHAnsi"/>
+        </w:rPr>
+        <w:t xml:space="preserve">. </w:t>
+      </w:r>
+    </w:p>
+    <w:p>
+      <w:pPr>
+        <w:rPr>
+          <w:rFonts w:asciiTheme="majorHAnsi" w:hAnsiTheme="majorHAnsi" w:cstheme="majorHAnsi"/>
+        </w:rPr>
+      </w:pPr>
+      <w:r>
+        <w:rPr>
+          <w:rFonts w:asciiTheme="majorHAnsi" w:hAnsiTheme="majorHAnsi" w:cstheme="majorHAnsi"/>
+        </w:rPr>
+        <w:t xml:space="preserve">Hence, </w:t>
+      </w:r>
+      <w:r>
+        <w:rPr>
+          <w:rFonts w:asciiTheme="majorHAnsi" w:hAnsiTheme="majorHAnsi" w:cstheme="majorHAnsi"/>
+        </w:rPr>
+        <w:t xml:space="preserve">by </w:t>
+      </w:r>
+      <w:r>
+        <w:rPr>
+          <w:rFonts w:asciiTheme="majorHAnsi" w:hAnsiTheme="majorHAnsi" w:cstheme="majorHAnsi"/>
+        </w:rPr>
+        <w:t xml:space="preserve">using a unit cost version, a tile that is “far” from its desired end position, should </w:t>
+      </w:r>
+      <w:r>
+        <w:rPr>
+          <w:rFonts w:asciiTheme="majorHAnsi" w:hAnsiTheme="majorHAnsi" w:cstheme="majorHAnsi"/>
+        </w:rPr>
+        <w:t>proportionally contribute to a larger heuristic</w:t>
+      </w:r>
+      <w:r>
+        <w:rPr>
+          <w:rFonts w:asciiTheme="majorHAnsi" w:hAnsiTheme="majorHAnsi" w:cstheme="majorHAnsi"/>
+        </w:rPr>
+        <w:t xml:space="preserve"> </w:t>
+      </w:r>
+      <w:r>
+        <w:rPr>
+          <w:rFonts w:asciiTheme="majorHAnsi" w:hAnsiTheme="majorHAnsi" w:cstheme="majorHAnsi"/>
+        </w:rPr>
+        <w:t>value.</w:t>
+      </w:r>
+    </w:p>
+    <w:p>
+      <w:pPr>
+        <w:rPr>
+          <w:rFonts w:asciiTheme="majorHAnsi" w:hAnsiTheme="majorHAnsi" w:cstheme="majorHAnsi"/>
+        </w:rPr>
+      </w:pPr>
+      <w:r>
+        <w:rPr>
+          <w:rFonts w:asciiTheme="majorHAnsi" w:hAnsiTheme="majorHAnsi" w:cstheme="majorHAnsi"/>
+        </w:rPr>
+        <w:t>Now, with our</w:t>
+      </w:r>
+      <w:r>
+        <w:rPr>
+          <w:rFonts w:asciiTheme="majorHAnsi" w:hAnsiTheme="majorHAnsi" w:cstheme="majorHAnsi"/>
+        </w:rPr>
+        <w:t xml:space="preserve"> cost variant approach,</w:t>
+      </w:r>
+      <w:r>
+        <w:rPr>
+          <w:rFonts w:asciiTheme="majorHAnsi" w:hAnsiTheme="majorHAnsi" w:cstheme="majorHAnsi"/>
+        </w:rPr>
+        <w:t xml:space="preserve"> we could have the following scenario:</w:t>
+      </w:r>
+    </w:p>
+    <w:p>
+      <w:pPr>
+        <w:pStyle w:val="ListParagraph"/>
+        <w:numPr>
+          <w:ilvl w:val="0"/>
+          <w:numId w:val="5"/>
+        </w:numPr>
+        <w:rPr>
+          <w:rFonts w:asciiTheme="majorHAnsi" w:hAnsiTheme="majorHAnsi" w:cstheme="majorHAnsi"/>
+        </w:rPr>
+      </w:pPr>
+      <w:r>
+        <w:rPr>
+          <w:rFonts w:asciiTheme="majorHAnsi" w:hAnsiTheme="majorHAnsi" w:cstheme="majorHAnsi"/>
+        </w:rPr>
+        <w:t>H</w:t>
+      </w:r>
+      <w:r>
+        <w:rPr>
+          <w:rFonts w:asciiTheme="majorHAnsi" w:hAnsiTheme="majorHAnsi" w:cstheme="majorHAnsi"/>
+        </w:rPr>
+        <w:t xml:space="preserve">igher-numbered tiles </w:t>
+      </w:r>
+      <w:r>
+        <w:rPr>
+          <w:rFonts w:asciiTheme="majorHAnsi" w:hAnsiTheme="majorHAnsi" w:cstheme="majorHAnsi"/>
+        </w:rPr>
+        <w:t>could</w:t>
+      </w:r>
+      <w:r>
+        <w:rPr>
+          <w:rFonts w:asciiTheme="majorHAnsi" w:hAnsiTheme="majorHAnsi" w:cstheme="majorHAnsi"/>
+        </w:rPr>
+        <w:t xml:space="preserve"> be </w:t>
+      </w:r>
+      <w:r>
+        <w:rPr>
+          <w:rFonts w:asciiTheme="majorHAnsi" w:hAnsiTheme="majorHAnsi" w:cstheme="majorHAnsi"/>
+        </w:rPr>
+        <w:t>very close to their desired goal position</w:t>
+      </w:r>
+      <w:r>
+        <w:rPr>
+          <w:rFonts w:asciiTheme="majorHAnsi" w:hAnsiTheme="majorHAnsi" w:cstheme="majorHAnsi"/>
+        </w:rPr>
+        <w:t>, but instead of proportionally reflecting it in the heuristic cost calculation (</w:t>
+      </w:r>
+      <w:proofErr w:type="spellStart"/>
+      <w:r>
+        <w:rPr>
+          <w:rFonts w:asciiTheme="majorHAnsi" w:hAnsiTheme="majorHAnsi" w:cstheme="majorHAnsi"/>
+        </w:rPr>
+        <w:t>ie</w:t>
+      </w:r>
+      <w:proofErr w:type="spellEnd"/>
+      <w:r>
+        <w:rPr>
+          <w:rFonts w:asciiTheme="majorHAnsi" w:hAnsiTheme="majorHAnsi" w:cstheme="majorHAnsi"/>
+        </w:rPr>
+        <w:t>: little added cost since close to desired location)</w:t>
+      </w:r>
+      <w:r>
+        <w:rPr>
+          <w:rFonts w:asciiTheme="majorHAnsi" w:hAnsiTheme="majorHAnsi" w:cstheme="majorHAnsi"/>
+        </w:rPr>
+        <w:t xml:space="preserve">, they would </w:t>
+      </w:r>
+      <w:r>
+        <w:rPr>
+          <w:rFonts w:asciiTheme="majorHAnsi" w:hAnsiTheme="majorHAnsi" w:cstheme="majorHAnsi"/>
+        </w:rPr>
+        <w:t>make the heuristic value larger</w:t>
+      </w:r>
+      <w:r>
+        <w:rPr>
+          <w:rFonts w:asciiTheme="majorHAnsi" w:hAnsiTheme="majorHAnsi" w:cstheme="majorHAnsi"/>
+        </w:rPr>
+        <w:t>. Even so, in the worst case, high-numbered tiles far away will incur a way larger heuristic value</w:t>
+      </w:r>
+      <w:r>
+        <w:rPr>
+          <w:rFonts w:asciiTheme="majorHAnsi" w:hAnsiTheme="majorHAnsi" w:cstheme="majorHAnsi"/>
+        </w:rPr>
+        <w:t>.</w:t>
+      </w:r>
+    </w:p>
+    <w:p>
+      <w:pPr>
+        <w:rPr>
+          <w:rFonts w:asciiTheme="majorHAnsi" w:hAnsiTheme="majorHAnsi" w:cstheme="majorHAnsi"/>
+        </w:rPr>
+      </w:pPr>
+      <w:r>
+        <w:rPr>
+          <w:rFonts w:asciiTheme="majorHAnsi" w:hAnsiTheme="majorHAnsi" w:cstheme="majorHAnsi"/>
+        </w:rPr>
+        <w:t xml:space="preserve">As a result, our condition for having an “admissible heuristic” could </w:t>
+      </w:r>
+      <w:r>
+        <w:rPr>
+          <w:rFonts w:asciiTheme="majorHAnsi" w:hAnsiTheme="majorHAnsi" w:cstheme="majorHAnsi"/>
+        </w:rPr>
+        <w:t xml:space="preserve">fail in some board configurations, meaning where our heuristic is not optimistic </w:t>
+      </w:r>
+      <w:r>
+        <w:rPr>
+          <w:rFonts w:asciiTheme="majorHAnsi" w:hAnsiTheme="majorHAnsi" w:cstheme="majorHAnsi"/>
+        </w:rPr>
+        <w:t xml:space="preserve">and overshoots the true cost. In that case, this heuristic would </w:t>
+      </w:r>
+      <w:r>
+        <w:rPr>
+          <w:rFonts w:asciiTheme="majorHAnsi" w:hAnsiTheme="majorHAnsi" w:cstheme="majorHAnsi"/>
+        </w:rPr>
+        <w:t>not be an admissible heuristic for A* search in the new variant.</w:t>
+      </w:r>
+    </w:p>
+    <w:p>
+      <w:pPr>
+        <w:rPr>
+          <w:rFonts w:asciiTheme="majorHAnsi" w:hAnsiTheme="majorHAnsi" w:cstheme="majorHAnsi"/>
+        </w:rPr>
+      </w:pPr>
+    </w:p>
+    <w:p>
+      <w:pPr>
+        <w:pStyle w:val="ListParagraph"/>
+        <w:numPr>
+          <w:ilvl w:val="0"/>
+          <w:numId w:val="7"/>
+        </w:numPr>
+        <w:rPr>
+          <w:rFonts w:asciiTheme="majorHAnsi" w:hAnsiTheme="majorHAnsi" w:cstheme="majorHAnsi"/>
+        </w:rPr>
+      </w:pPr>
+      <w:r>
+        <w:rPr>
+          <w:rFonts w:asciiTheme="majorHAnsi" w:hAnsiTheme="majorHAnsi" w:cstheme="majorHAnsi"/>
+        </w:rPr>
+        <w:t>Design an admissible heuristic that dominates the heuristic from part b, under the same cost scheme as part b.</w:t>
+      </w:r>
+    </w:p>
+    <w:p>
+      <w:pPr>
+        <w:rPr>
+          <w:rFonts w:asciiTheme="majorHAnsi" w:hAnsiTheme="majorHAnsi" w:cstheme="majorHAnsi"/>
+        </w:rPr>
+      </w:pPr>
+      <w:r>
+        <w:rPr>
+          <w:rFonts w:asciiTheme="majorHAnsi" w:hAnsiTheme="majorHAnsi" w:cstheme="majorHAnsi"/>
+        </w:rPr>
+        <w:t>An admissible heuristic which would dominate the heuristic from part b:</w:t>
+      </w:r>
+    </w:p>
+    <w:p>
+      <w:pPr>
+        <w:rPr>
+          <w:rFonts w:asciiTheme="majorHAnsi" w:hAnsiTheme="majorHAnsi" w:cstheme="majorHAnsi"/>
+        </w:rPr>
+      </w:pPr>
+      <w:r>
+        <w:rPr>
+          <w:rFonts w:asciiTheme="majorHAnsi" w:hAnsiTheme="majorHAnsi" w:cstheme="majorHAnsi"/>
+        </w:rPr>
+        <w:t xml:space="preserve">Heuristic: </w:t>
+      </w:r>
+      <w:r>
+        <w:rPr>
+          <w:rFonts w:asciiTheme="majorHAnsi" w:hAnsiTheme="majorHAnsi" w:cstheme="majorHAnsi"/>
+        </w:rPr>
+        <w:t>Number of tiles out of row + Number of tiles out of column</w:t>
+      </w:r>
+    </w:p>
+    <w:p>
+      <w:pPr>
+        <w:rPr>
+          <w:rFonts w:ascii="Times New Roman" w:eastAsia="Times New Roman" w:hAnsi="Times New Roman" w:cs="Times New Roman"/>
+          <w:sz w:val="24"/>
+          <w:szCs w:val="24"/>
+        </w:rPr>
+      </w:pPr>
+      <w:r>
+        <w:rPr>
+          <w:rFonts w:asciiTheme="majorHAnsi" w:hAnsiTheme="majorHAnsi" w:cstheme="majorHAnsi"/>
+        </w:rPr>
+        <w:t>Why? Since this heuristic does not take into account the transition cost</w:t>
+      </w:r>
+      <w:r>
+        <w:rPr>
+          <w:rFonts w:asciiTheme="majorHAnsi" w:hAnsiTheme="majorHAnsi" w:cstheme="majorHAnsi"/>
+        </w:rPr>
+        <w:t xml:space="preserve"> to develop its heuristic value. </w:t>
+      </w:r>
+      <w:r>
+        <w:rPr>
+          <w:rFonts w:asciiTheme="majorHAnsi" w:hAnsiTheme="majorHAnsi" w:cstheme="majorHAnsi"/>
+        </w:rPr>
+        <w:t>And, as mentioned in the reference below</w:t>
+      </w:r>
+      <w:r>
+        <w:rPr>
+          <w:rFonts w:asciiTheme="majorHAnsi" w:hAnsiTheme="majorHAnsi" w:cstheme="majorHAnsi"/>
+        </w:rPr>
+        <w:t xml:space="preserve">, it is admissible </w:t>
+      </w:r>
+      <w:r>
+        <w:rPr>
+          <w:rFonts w:asciiTheme="majorHAnsi" w:hAnsiTheme="majorHAnsi" w:cstheme="majorHAnsi"/>
+        </w:rPr>
+        <w:t>“</w:t>
+      </w:r>
+      <w:r>
+        <w:rPr>
+          <w:rFonts w:asciiTheme="majorHAnsi" w:hAnsiTheme="majorHAnsi" w:cstheme="majorHAnsi"/>
+        </w:rPr>
+        <w:t>since every tile that is out of column or out of row must be moved at least once and every tile that is both out of column and out of row must be moved at least twice.</w:t>
+      </w:r>
+      <w:r>
+        <w:rPr>
+          <w:rFonts w:asciiTheme="majorHAnsi" w:hAnsiTheme="majorHAnsi" w:cstheme="majorHAnsi"/>
+        </w:rPr>
+        <w:t>”</w:t>
+      </w:r>
+      <w:r>
+        <w:rPr>
+          <w:rFonts w:asciiTheme="majorHAnsi" w:hAnsiTheme="majorHAnsi" w:cstheme="majorHAnsi"/>
+        </w:rPr>
+        <w:t xml:space="preserve"> resulting in a guaranteed optimistic heuristic value.</w:t>
+      </w:r>
+    </w:p>
+    <w:p>
+      <w:pPr>
+        <w:rPr>
+          <w:rFonts w:asciiTheme="majorHAnsi" w:hAnsiTheme="majorHAnsi" w:cstheme="majorHAnsi"/>
+        </w:rPr>
+      </w:pPr>
+      <w:r>
+        <w:rPr>
+          <w:rFonts w:asciiTheme="majorHAnsi" w:hAnsiTheme="majorHAnsi" w:cstheme="majorHAnsi"/>
+        </w:rPr>
+        <w:t xml:space="preserve">Reference: </w:t>
+      </w:r>
+      <w:hyperlink r:id="rId8" w:history="1">
+        <w:r>
+          <w:rPr>
+            <w:rStyle w:val="Hyperlink"/>
+            <w:rFonts w:asciiTheme="majorHAnsi" w:hAnsiTheme="majorHAnsi" w:cstheme="majorHAnsi"/>
+          </w:rPr>
+          <w:t>https://cse.iitk.ac.in</w:t>
+        </w:r>
+        <w:r>
+          <w:rPr>
+            <w:rStyle w:val="Hyperlink"/>
+            <w:rFonts w:asciiTheme="majorHAnsi" w:hAnsiTheme="majorHAnsi" w:cstheme="majorHAnsi"/>
+          </w:rPr>
+          <w:t>/</w:t>
+        </w:r>
+        <w:r>
+          <w:rPr>
+            <w:rStyle w:val="Hyperlink"/>
+            <w:rFonts w:asciiTheme="majorHAnsi" w:hAnsiTheme="majorHAnsi" w:cstheme="majorHAnsi"/>
+          </w:rPr>
+          <w:t>users/cs365/2009/ppt/13jan_Aman.pdf</w:t>
+        </w:r>
+      </w:hyperlink>
+    </w:p>
+    <w:p>
+      <w:pPr>
+        <w:rPr>
+          <w:rFonts w:asciiTheme="majorHAnsi" w:hAnsiTheme="majorHAnsi" w:cstheme="majorHAnsi"/>
+        </w:rPr>
+      </w:pPr>
+    </w:p>
+    <w:p>
+      <w:pPr>
+        <w:rPr>
+          <w:rFonts w:asciiTheme="majorHAnsi" w:hAnsiTheme="majorHAnsi" w:cstheme="majorHAnsi"/>
+        </w:rPr>
+      </w:pPr>
+    </w:p>
+    <w:p>
+      <w:pPr>
+        <w:rPr>
+          <w:rFonts w:asciiTheme="majorHAnsi" w:hAnsiTheme="majorHAnsi" w:cstheme="majorHAnsi"/>
+          <w:b/>
+          <w:bCs/>
+        </w:rPr>
+      </w:pPr>
+      <w:r>
+        <w:rPr>
+          <w:rFonts w:asciiTheme="majorHAnsi" w:hAnsiTheme="majorHAnsi" w:cstheme="majorHAnsi"/>
+          <w:b/>
+          <w:bCs/>
+        </w:rPr>
+        <w:t>Question 2: Search Algorithms</w:t>
+      </w:r>
     </w:p>
     <w:p>
       <w:pPr>
@@ -131,6 +1120,728 @@
     </w:sectPr>
   </w:body>
 </w:document>
+</file>
+
+<file path=word/numbering.xml><?xml version="1.0" encoding="utf-8"?>
+<w:numbering xmlns:wpc="http://schemas.microsoft.com/office/word/2010/wordprocessingCanvas" xmlns:cx="http://schemas.microsoft.com/office/drawing/2014/chartex" xmlns:cx1="http://schemas.microsoft.com/office/drawing/2015/9/8/chartex" xmlns:cx2="http://schemas.microsoft.com/office/drawing/2015/10/21/chartex" xmlns:cx3="http://schemas.microsoft.com/office/drawing/2016/5/9/chartex" xmlns:cx4="http://schemas.microsoft.com/office/drawing/2016/5/10/chartex" xmlns:cx5="http://schemas.microsoft.com/office/drawing/2016/5/11/chartex" xmlns:cx6="http://schemas.microsoft.com/office/drawing/2016/5/12/chartex" xmlns:cx7="http://schemas.microsoft.com/office/drawing/2016/5/13/chartex" xmlns:cx8="http://schemas.microsoft.com/office/drawing/2016/5/14/chartex" xmlns:mc="http://schemas.openxmlformats.org/markup-compatibility/2006" xmlns:aink="http://schemas.microsoft.com/office/drawing/2016/ink" xmlns:am3d="http://schemas.microsoft.com/office/drawing/2017/model3d" xmlns:o="urn:schemas-microsoft-com:office:office" xmlns:r="http://schemas.openxmlformats.org/officeDocument/2006/relationships" xmlns:m="http://schemas.openxmlformats.org/officeDocument/2006/math" xmlns:v="urn:schemas-microsoft-com:vml" xmlns:wp14="http://schemas.microsoft.com/office/word/2010/wordprocessingDrawing" xmlns:wp="http://schemas.openxmlformats.org/drawingml/2006/wordprocessingDrawing" xmlns:w10="urn:schemas-microsoft-com:office:word" xmlns:w="http://schemas.openxmlformats.org/wordprocessingml/2006/main" xmlns:w14="http://schemas.microsoft.com/office/word/2010/wordml" xmlns:w15="http://schemas.microsoft.com/office/word/2012/wordml" xmlns:w16cex="http://schemas.microsoft.com/office/word/2018/wordml/cex" xmlns:w16cid="http://schemas.microsoft.com/office/word/2016/wordml/cid" xmlns:w16="http://schemas.microsoft.com/office/word/2018/wordml" xmlns:w16se="http://schemas.microsoft.com/office/word/2015/wordml/symex" xmlns:wpg="http://schemas.microsoft.com/office/word/2010/wordprocessingGroup" xmlns:wpi="http://schemas.microsoft.com/office/word/2010/wordprocessingInk" xmlns:wne="http://schemas.microsoft.com/office/word/2006/wordml" xmlns:wps="http://schemas.microsoft.com/office/word/2010/wordprocessingShape" mc:Ignorable="w14 w15 w16se w16cid w16 w16cex wp14">
+  <w:abstractNum w:abstractNumId="0" w15:restartNumberingAfterBreak="0">
+    <w:nsid w:val="12F27BE5"/>
+    <w:multiLevelType w:val="multilevel"/>
+    <w:tmpl w:val="BB8465A4"/>
+    <w:lvl w:ilvl="0">
+      <w:start w:val="1"/>
+      <w:numFmt w:val="decimal"/>
+      <w:lvlText w:val="%1."/>
+      <w:lvlJc w:val="left"/>
+      <w:pPr>
+        <w:tabs>
+          <w:tab w:val="num" w:pos="720"/>
+        </w:tabs>
+        <w:ind w:left="720" w:hanging="360"/>
+      </w:pPr>
+    </w:lvl>
+    <w:lvl w:ilvl="1" w:tentative="1">
+      <w:start w:val="1"/>
+      <w:numFmt w:val="decimal"/>
+      <w:lvlText w:val="%2."/>
+      <w:lvlJc w:val="left"/>
+      <w:pPr>
+        <w:tabs>
+          <w:tab w:val="num" w:pos="1440"/>
+        </w:tabs>
+        <w:ind w:left="1440" w:hanging="360"/>
+      </w:pPr>
+    </w:lvl>
+    <w:lvl w:ilvl="2" w:tentative="1">
+      <w:start w:val="1"/>
+      <w:numFmt w:val="decimal"/>
+      <w:lvlText w:val="%3."/>
+      <w:lvlJc w:val="left"/>
+      <w:pPr>
+        <w:tabs>
+          <w:tab w:val="num" w:pos="2160"/>
+        </w:tabs>
+        <w:ind w:left="2160" w:hanging="360"/>
+      </w:pPr>
+    </w:lvl>
+    <w:lvl w:ilvl="3" w:tentative="1">
+      <w:start w:val="1"/>
+      <w:numFmt w:val="decimal"/>
+      <w:lvlText w:val="%4."/>
+      <w:lvlJc w:val="left"/>
+      <w:pPr>
+        <w:tabs>
+          <w:tab w:val="num" w:pos="2880"/>
+        </w:tabs>
+        <w:ind w:left="2880" w:hanging="360"/>
+      </w:pPr>
+    </w:lvl>
+    <w:lvl w:ilvl="4" w:tentative="1">
+      <w:start w:val="1"/>
+      <w:numFmt w:val="decimal"/>
+      <w:lvlText w:val="%5."/>
+      <w:lvlJc w:val="left"/>
+      <w:pPr>
+        <w:tabs>
+          <w:tab w:val="num" w:pos="3600"/>
+        </w:tabs>
+        <w:ind w:left="3600" w:hanging="360"/>
+      </w:pPr>
+    </w:lvl>
+    <w:lvl w:ilvl="5" w:tentative="1">
+      <w:start w:val="1"/>
+      <w:numFmt w:val="decimal"/>
+      <w:lvlText w:val="%6."/>
+      <w:lvlJc w:val="left"/>
+      <w:pPr>
+        <w:tabs>
+          <w:tab w:val="num" w:pos="4320"/>
+        </w:tabs>
+        <w:ind w:left="4320" w:hanging="360"/>
+      </w:pPr>
+    </w:lvl>
+    <w:lvl w:ilvl="6" w:tentative="1">
+      <w:start w:val="1"/>
+      <w:numFmt w:val="decimal"/>
+      <w:lvlText w:val="%7."/>
+      <w:lvlJc w:val="left"/>
+      <w:pPr>
+        <w:tabs>
+          <w:tab w:val="num" w:pos="5040"/>
+        </w:tabs>
+        <w:ind w:left="5040" w:hanging="360"/>
+      </w:pPr>
+    </w:lvl>
+    <w:lvl w:ilvl="7" w:tentative="1">
+      <w:start w:val="1"/>
+      <w:numFmt w:val="decimal"/>
+      <w:lvlText w:val="%8."/>
+      <w:lvlJc w:val="left"/>
+      <w:pPr>
+        <w:tabs>
+          <w:tab w:val="num" w:pos="5760"/>
+        </w:tabs>
+        <w:ind w:left="5760" w:hanging="360"/>
+      </w:pPr>
+    </w:lvl>
+    <w:lvl w:ilvl="8" w:tentative="1">
+      <w:start w:val="1"/>
+      <w:numFmt w:val="decimal"/>
+      <w:lvlText w:val="%9."/>
+      <w:lvlJc w:val="left"/>
+      <w:pPr>
+        <w:tabs>
+          <w:tab w:val="num" w:pos="6480"/>
+        </w:tabs>
+        <w:ind w:left="6480" w:hanging="360"/>
+      </w:pPr>
+    </w:lvl>
+  </w:abstractNum>
+  <w:abstractNum w:abstractNumId="1" w15:restartNumberingAfterBreak="0">
+    <w:nsid w:val="1F0D666A"/>
+    <w:multiLevelType w:val="hybridMultilevel"/>
+    <w:tmpl w:val="61268262"/>
+    <w:lvl w:ilvl="0" w:tplc="5E36C878">
+      <w:start w:val="2"/>
+      <w:numFmt w:val="bullet"/>
+      <w:lvlText w:val="-"/>
+      <w:lvlJc w:val="left"/>
+      <w:pPr>
+        <w:ind w:left="720" w:hanging="360"/>
+      </w:pPr>
+      <w:rPr>
+        <w:rFonts w:ascii="Calibri Light" w:eastAsiaTheme="minorHAnsi" w:hAnsi="Calibri Light" w:cs="Calibri Light" w:hint="default"/>
+      </w:rPr>
+    </w:lvl>
+    <w:lvl w:ilvl="1" w:tplc="04090003" w:tentative="1">
+      <w:start w:val="1"/>
+      <w:numFmt w:val="bullet"/>
+      <w:lvlText w:val="o"/>
+      <w:lvlJc w:val="left"/>
+      <w:pPr>
+        <w:ind w:left="1440" w:hanging="360"/>
+      </w:pPr>
+      <w:rPr>
+        <w:rFonts w:ascii="Courier New" w:hAnsi="Courier New" w:cs="Courier New" w:hint="default"/>
+      </w:rPr>
+    </w:lvl>
+    <w:lvl w:ilvl="2" w:tplc="04090005" w:tentative="1">
+      <w:start w:val="1"/>
+      <w:numFmt w:val="bullet"/>
+      <w:lvlText w:val=""/>
+      <w:lvlJc w:val="left"/>
+      <w:pPr>
+        <w:ind w:left="2160" w:hanging="360"/>
+      </w:pPr>
+      <w:rPr>
+        <w:rFonts w:ascii="Wingdings" w:hAnsi="Wingdings" w:hint="default"/>
+      </w:rPr>
+    </w:lvl>
+    <w:lvl w:ilvl="3" w:tplc="04090001" w:tentative="1">
+      <w:start w:val="1"/>
+      <w:numFmt w:val="bullet"/>
+      <w:lvlText w:val=""/>
+      <w:lvlJc w:val="left"/>
+      <w:pPr>
+        <w:ind w:left="2880" w:hanging="360"/>
+      </w:pPr>
+      <w:rPr>
+        <w:rFonts w:ascii="Symbol" w:hAnsi="Symbol" w:hint="default"/>
+      </w:rPr>
+    </w:lvl>
+    <w:lvl w:ilvl="4" w:tplc="04090003" w:tentative="1">
+      <w:start w:val="1"/>
+      <w:numFmt w:val="bullet"/>
+      <w:lvlText w:val="o"/>
+      <w:lvlJc w:val="left"/>
+      <w:pPr>
+        <w:ind w:left="3600" w:hanging="360"/>
+      </w:pPr>
+      <w:rPr>
+        <w:rFonts w:ascii="Courier New" w:hAnsi="Courier New" w:cs="Courier New" w:hint="default"/>
+      </w:rPr>
+    </w:lvl>
+    <w:lvl w:ilvl="5" w:tplc="04090005" w:tentative="1">
+      <w:start w:val="1"/>
+      <w:numFmt w:val="bullet"/>
+      <w:lvlText w:val=""/>
+      <w:lvlJc w:val="left"/>
+      <w:pPr>
+        <w:ind w:left="4320" w:hanging="360"/>
+      </w:pPr>
+      <w:rPr>
+        <w:rFonts w:ascii="Wingdings" w:hAnsi="Wingdings" w:hint="default"/>
+      </w:rPr>
+    </w:lvl>
+    <w:lvl w:ilvl="6" w:tplc="04090001" w:tentative="1">
+      <w:start w:val="1"/>
+      <w:numFmt w:val="bullet"/>
+      <w:lvlText w:val=""/>
+      <w:lvlJc w:val="left"/>
+      <w:pPr>
+        <w:ind w:left="5040" w:hanging="360"/>
+      </w:pPr>
+      <w:rPr>
+        <w:rFonts w:ascii="Symbol" w:hAnsi="Symbol" w:hint="default"/>
+      </w:rPr>
+    </w:lvl>
+    <w:lvl w:ilvl="7" w:tplc="04090003" w:tentative="1">
+      <w:start w:val="1"/>
+      <w:numFmt w:val="bullet"/>
+      <w:lvlText w:val="o"/>
+      <w:lvlJc w:val="left"/>
+      <w:pPr>
+        <w:ind w:left="5760" w:hanging="360"/>
+      </w:pPr>
+      <w:rPr>
+        <w:rFonts w:ascii="Courier New" w:hAnsi="Courier New" w:cs="Courier New" w:hint="default"/>
+      </w:rPr>
+    </w:lvl>
+    <w:lvl w:ilvl="8" w:tplc="04090005" w:tentative="1">
+      <w:start w:val="1"/>
+      <w:numFmt w:val="bullet"/>
+      <w:lvlText w:val=""/>
+      <w:lvlJc w:val="left"/>
+      <w:pPr>
+        <w:ind w:left="6480" w:hanging="360"/>
+      </w:pPr>
+      <w:rPr>
+        <w:rFonts w:ascii="Wingdings" w:hAnsi="Wingdings" w:hint="default"/>
+      </w:rPr>
+    </w:lvl>
+  </w:abstractNum>
+  <w:abstractNum w:abstractNumId="2" w15:restartNumberingAfterBreak="0">
+    <w:nsid w:val="26B41383"/>
+    <w:multiLevelType w:val="hybridMultilevel"/>
+    <w:tmpl w:val="17A09BB0"/>
+    <w:lvl w:ilvl="0" w:tplc="04090017">
+      <w:start w:val="1"/>
+      <w:numFmt w:val="lowerLetter"/>
+      <w:lvlText w:val="%1)"/>
+      <w:lvlJc w:val="left"/>
+      <w:pPr>
+        <w:ind w:left="720" w:hanging="360"/>
+      </w:pPr>
+      <w:rPr>
+        <w:rFonts w:hint="default"/>
+      </w:rPr>
+    </w:lvl>
+    <w:lvl w:ilvl="1" w:tplc="04090019" w:tentative="1">
+      <w:start w:val="1"/>
+      <w:numFmt w:val="lowerLetter"/>
+      <w:lvlText w:val="%2."/>
+      <w:lvlJc w:val="left"/>
+      <w:pPr>
+        <w:ind w:left="1440" w:hanging="360"/>
+      </w:pPr>
+    </w:lvl>
+    <w:lvl w:ilvl="2" w:tplc="0409001B" w:tentative="1">
+      <w:start w:val="1"/>
+      <w:numFmt w:val="lowerRoman"/>
+      <w:lvlText w:val="%3."/>
+      <w:lvlJc w:val="right"/>
+      <w:pPr>
+        <w:ind w:left="2160" w:hanging="180"/>
+      </w:pPr>
+    </w:lvl>
+    <w:lvl w:ilvl="3" w:tplc="0409000F" w:tentative="1">
+      <w:start w:val="1"/>
+      <w:numFmt w:val="decimal"/>
+      <w:lvlText w:val="%4."/>
+      <w:lvlJc w:val="left"/>
+      <w:pPr>
+        <w:ind w:left="2880" w:hanging="360"/>
+      </w:pPr>
+    </w:lvl>
+    <w:lvl w:ilvl="4" w:tplc="04090019" w:tentative="1">
+      <w:start w:val="1"/>
+      <w:numFmt w:val="lowerLetter"/>
+      <w:lvlText w:val="%5."/>
+      <w:lvlJc w:val="left"/>
+      <w:pPr>
+        <w:ind w:left="3600" w:hanging="360"/>
+      </w:pPr>
+    </w:lvl>
+    <w:lvl w:ilvl="5" w:tplc="0409001B" w:tentative="1">
+      <w:start w:val="1"/>
+      <w:numFmt w:val="lowerRoman"/>
+      <w:lvlText w:val="%6."/>
+      <w:lvlJc w:val="right"/>
+      <w:pPr>
+        <w:ind w:left="4320" w:hanging="180"/>
+      </w:pPr>
+    </w:lvl>
+    <w:lvl w:ilvl="6" w:tplc="0409000F" w:tentative="1">
+      <w:start w:val="1"/>
+      <w:numFmt w:val="decimal"/>
+      <w:lvlText w:val="%7."/>
+      <w:lvlJc w:val="left"/>
+      <w:pPr>
+        <w:ind w:left="5040" w:hanging="360"/>
+      </w:pPr>
+    </w:lvl>
+    <w:lvl w:ilvl="7" w:tplc="04090019" w:tentative="1">
+      <w:start w:val="1"/>
+      <w:numFmt w:val="lowerLetter"/>
+      <w:lvlText w:val="%8."/>
+      <w:lvlJc w:val="left"/>
+      <w:pPr>
+        <w:ind w:left="5760" w:hanging="360"/>
+      </w:pPr>
+    </w:lvl>
+    <w:lvl w:ilvl="8" w:tplc="0409001B" w:tentative="1">
+      <w:start w:val="1"/>
+      <w:numFmt w:val="lowerRoman"/>
+      <w:lvlText w:val="%9."/>
+      <w:lvlJc w:val="right"/>
+      <w:pPr>
+        <w:ind w:left="6480" w:hanging="180"/>
+      </w:pPr>
+    </w:lvl>
+  </w:abstractNum>
+  <w:abstractNum w:abstractNumId="3" w15:restartNumberingAfterBreak="0">
+    <w:nsid w:val="3A481DFF"/>
+    <w:multiLevelType w:val="hybridMultilevel"/>
+    <w:tmpl w:val="87C2A622"/>
+    <w:lvl w:ilvl="0" w:tplc="04090017">
+      <w:start w:val="1"/>
+      <w:numFmt w:val="lowerLetter"/>
+      <w:lvlText w:val="%1)"/>
+      <w:lvlJc w:val="left"/>
+      <w:pPr>
+        <w:ind w:left="720" w:hanging="360"/>
+      </w:pPr>
+      <w:rPr>
+        <w:rFonts w:hint="default"/>
+      </w:rPr>
+    </w:lvl>
+    <w:lvl w:ilvl="1" w:tplc="04090019" w:tentative="1">
+      <w:start w:val="1"/>
+      <w:numFmt w:val="lowerLetter"/>
+      <w:lvlText w:val="%2."/>
+      <w:lvlJc w:val="left"/>
+      <w:pPr>
+        <w:ind w:left="1440" w:hanging="360"/>
+      </w:pPr>
+    </w:lvl>
+    <w:lvl w:ilvl="2" w:tplc="0409001B" w:tentative="1">
+      <w:start w:val="1"/>
+      <w:numFmt w:val="lowerRoman"/>
+      <w:lvlText w:val="%3."/>
+      <w:lvlJc w:val="right"/>
+      <w:pPr>
+        <w:ind w:left="2160" w:hanging="180"/>
+      </w:pPr>
+    </w:lvl>
+    <w:lvl w:ilvl="3" w:tplc="0409000F" w:tentative="1">
+      <w:start w:val="1"/>
+      <w:numFmt w:val="decimal"/>
+      <w:lvlText w:val="%4."/>
+      <w:lvlJc w:val="left"/>
+      <w:pPr>
+        <w:ind w:left="2880" w:hanging="360"/>
+      </w:pPr>
+    </w:lvl>
+    <w:lvl w:ilvl="4" w:tplc="04090019" w:tentative="1">
+      <w:start w:val="1"/>
+      <w:numFmt w:val="lowerLetter"/>
+      <w:lvlText w:val="%5."/>
+      <w:lvlJc w:val="left"/>
+      <w:pPr>
+        <w:ind w:left="3600" w:hanging="360"/>
+      </w:pPr>
+    </w:lvl>
+    <w:lvl w:ilvl="5" w:tplc="0409001B" w:tentative="1">
+      <w:start w:val="1"/>
+      <w:numFmt w:val="lowerRoman"/>
+      <w:lvlText w:val="%6."/>
+      <w:lvlJc w:val="right"/>
+      <w:pPr>
+        <w:ind w:left="4320" w:hanging="180"/>
+      </w:pPr>
+    </w:lvl>
+    <w:lvl w:ilvl="6" w:tplc="0409000F" w:tentative="1">
+      <w:start w:val="1"/>
+      <w:numFmt w:val="decimal"/>
+      <w:lvlText w:val="%7."/>
+      <w:lvlJc w:val="left"/>
+      <w:pPr>
+        <w:ind w:left="5040" w:hanging="360"/>
+      </w:pPr>
+    </w:lvl>
+    <w:lvl w:ilvl="7" w:tplc="04090019" w:tentative="1">
+      <w:start w:val="1"/>
+      <w:numFmt w:val="lowerLetter"/>
+      <w:lvlText w:val="%8."/>
+      <w:lvlJc w:val="left"/>
+      <w:pPr>
+        <w:ind w:left="5760" w:hanging="360"/>
+      </w:pPr>
+    </w:lvl>
+    <w:lvl w:ilvl="8" w:tplc="0409001B" w:tentative="1">
+      <w:start w:val="1"/>
+      <w:numFmt w:val="lowerRoman"/>
+      <w:lvlText w:val="%9."/>
+      <w:lvlJc w:val="right"/>
+      <w:pPr>
+        <w:ind w:left="6480" w:hanging="180"/>
+      </w:pPr>
+    </w:lvl>
+  </w:abstractNum>
+  <w:abstractNum w:abstractNumId="4" w15:restartNumberingAfterBreak="0">
+    <w:nsid w:val="6213430A"/>
+    <w:multiLevelType w:val="hybridMultilevel"/>
+    <w:tmpl w:val="BAE0C4AA"/>
+    <w:lvl w:ilvl="0" w:tplc="04090017">
+      <w:start w:val="1"/>
+      <w:numFmt w:val="lowerLetter"/>
+      <w:lvlText w:val="%1)"/>
+      <w:lvlJc w:val="left"/>
+      <w:pPr>
+        <w:ind w:left="720" w:hanging="360"/>
+      </w:pPr>
+      <w:rPr>
+        <w:rFonts w:hint="default"/>
+      </w:rPr>
+    </w:lvl>
+    <w:lvl w:ilvl="1" w:tplc="04090019" w:tentative="1">
+      <w:start w:val="1"/>
+      <w:numFmt w:val="lowerLetter"/>
+      <w:lvlText w:val="%2."/>
+      <w:lvlJc w:val="left"/>
+      <w:pPr>
+        <w:ind w:left="1440" w:hanging="360"/>
+      </w:pPr>
+    </w:lvl>
+    <w:lvl w:ilvl="2" w:tplc="0409001B" w:tentative="1">
+      <w:start w:val="1"/>
+      <w:numFmt w:val="lowerRoman"/>
+      <w:lvlText w:val="%3."/>
+      <w:lvlJc w:val="right"/>
+      <w:pPr>
+        <w:ind w:left="2160" w:hanging="180"/>
+      </w:pPr>
+    </w:lvl>
+    <w:lvl w:ilvl="3" w:tplc="0409000F" w:tentative="1">
+      <w:start w:val="1"/>
+      <w:numFmt w:val="decimal"/>
+      <w:lvlText w:val="%4."/>
+      <w:lvlJc w:val="left"/>
+      <w:pPr>
+        <w:ind w:left="2880" w:hanging="360"/>
+      </w:pPr>
+    </w:lvl>
+    <w:lvl w:ilvl="4" w:tplc="04090019" w:tentative="1">
+      <w:start w:val="1"/>
+      <w:numFmt w:val="lowerLetter"/>
+      <w:lvlText w:val="%5."/>
+      <w:lvlJc w:val="left"/>
+      <w:pPr>
+        <w:ind w:left="3600" w:hanging="360"/>
+      </w:pPr>
+    </w:lvl>
+    <w:lvl w:ilvl="5" w:tplc="0409001B" w:tentative="1">
+      <w:start w:val="1"/>
+      <w:numFmt w:val="lowerRoman"/>
+      <w:lvlText w:val="%6."/>
+      <w:lvlJc w:val="right"/>
+      <w:pPr>
+        <w:ind w:left="4320" w:hanging="180"/>
+      </w:pPr>
+    </w:lvl>
+    <w:lvl w:ilvl="6" w:tplc="0409000F" w:tentative="1">
+      <w:start w:val="1"/>
+      <w:numFmt w:val="decimal"/>
+      <w:lvlText w:val="%7."/>
+      <w:lvlJc w:val="left"/>
+      <w:pPr>
+        <w:ind w:left="5040" w:hanging="360"/>
+      </w:pPr>
+    </w:lvl>
+    <w:lvl w:ilvl="7" w:tplc="04090019" w:tentative="1">
+      <w:start w:val="1"/>
+      <w:numFmt w:val="lowerLetter"/>
+      <w:lvlText w:val="%8."/>
+      <w:lvlJc w:val="left"/>
+      <w:pPr>
+        <w:ind w:left="5760" w:hanging="360"/>
+      </w:pPr>
+    </w:lvl>
+    <w:lvl w:ilvl="8" w:tplc="0409001B" w:tentative="1">
+      <w:start w:val="1"/>
+      <w:numFmt w:val="lowerRoman"/>
+      <w:lvlText w:val="%9."/>
+      <w:lvlJc w:val="right"/>
+      <w:pPr>
+        <w:ind w:left="6480" w:hanging="180"/>
+      </w:pPr>
+    </w:lvl>
+  </w:abstractNum>
+  <w:abstractNum w:abstractNumId="5" w15:restartNumberingAfterBreak="0">
+    <w:nsid w:val="668707B1"/>
+    <w:multiLevelType w:val="multilevel"/>
+    <w:tmpl w:val="8A2EB03A"/>
+    <w:lvl w:ilvl="0">
+      <w:start w:val="1"/>
+      <w:numFmt w:val="decimal"/>
+      <w:lvlText w:val="%1."/>
+      <w:lvlJc w:val="left"/>
+      <w:pPr>
+        <w:tabs>
+          <w:tab w:val="num" w:pos="720"/>
+        </w:tabs>
+        <w:ind w:left="720" w:hanging="360"/>
+      </w:pPr>
+    </w:lvl>
+    <w:lvl w:ilvl="1" w:tentative="1">
+      <w:start w:val="1"/>
+      <w:numFmt w:val="decimal"/>
+      <w:lvlText w:val="%2."/>
+      <w:lvlJc w:val="left"/>
+      <w:pPr>
+        <w:tabs>
+          <w:tab w:val="num" w:pos="1440"/>
+        </w:tabs>
+        <w:ind w:left="1440" w:hanging="360"/>
+      </w:pPr>
+    </w:lvl>
+    <w:lvl w:ilvl="2" w:tentative="1">
+      <w:start w:val="1"/>
+      <w:numFmt w:val="decimal"/>
+      <w:lvlText w:val="%3."/>
+      <w:lvlJc w:val="left"/>
+      <w:pPr>
+        <w:tabs>
+          <w:tab w:val="num" w:pos="2160"/>
+        </w:tabs>
+        <w:ind w:left="2160" w:hanging="360"/>
+      </w:pPr>
+    </w:lvl>
+    <w:lvl w:ilvl="3" w:tentative="1">
+      <w:start w:val="1"/>
+      <w:numFmt w:val="decimal"/>
+      <w:lvlText w:val="%4."/>
+      <w:lvlJc w:val="left"/>
+      <w:pPr>
+        <w:tabs>
+          <w:tab w:val="num" w:pos="2880"/>
+        </w:tabs>
+        <w:ind w:left="2880" w:hanging="360"/>
+      </w:pPr>
+    </w:lvl>
+    <w:lvl w:ilvl="4" w:tentative="1">
+      <w:start w:val="1"/>
+      <w:numFmt w:val="decimal"/>
+      <w:lvlText w:val="%5."/>
+      <w:lvlJc w:val="left"/>
+      <w:pPr>
+        <w:tabs>
+          <w:tab w:val="num" w:pos="3600"/>
+        </w:tabs>
+        <w:ind w:left="3600" w:hanging="360"/>
+      </w:pPr>
+    </w:lvl>
+    <w:lvl w:ilvl="5" w:tentative="1">
+      <w:start w:val="1"/>
+      <w:numFmt w:val="decimal"/>
+      <w:lvlText w:val="%6."/>
+      <w:lvlJc w:val="left"/>
+      <w:pPr>
+        <w:tabs>
+          <w:tab w:val="num" w:pos="4320"/>
+        </w:tabs>
+        <w:ind w:left="4320" w:hanging="360"/>
+      </w:pPr>
+    </w:lvl>
+    <w:lvl w:ilvl="6" w:tentative="1">
+      <w:start w:val="1"/>
+      <w:numFmt w:val="decimal"/>
+      <w:lvlText w:val="%7."/>
+      <w:lvlJc w:val="left"/>
+      <w:pPr>
+        <w:tabs>
+          <w:tab w:val="num" w:pos="5040"/>
+        </w:tabs>
+        <w:ind w:left="5040" w:hanging="360"/>
+      </w:pPr>
+    </w:lvl>
+    <w:lvl w:ilvl="7" w:tentative="1">
+      <w:start w:val="1"/>
+      <w:numFmt w:val="decimal"/>
+      <w:lvlText w:val="%8."/>
+      <w:lvlJc w:val="left"/>
+      <w:pPr>
+        <w:tabs>
+          <w:tab w:val="num" w:pos="5760"/>
+        </w:tabs>
+        <w:ind w:left="5760" w:hanging="360"/>
+      </w:pPr>
+    </w:lvl>
+    <w:lvl w:ilvl="8" w:tentative="1">
+      <w:start w:val="1"/>
+      <w:numFmt w:val="decimal"/>
+      <w:lvlText w:val="%9."/>
+      <w:lvlJc w:val="left"/>
+      <w:pPr>
+        <w:tabs>
+          <w:tab w:val="num" w:pos="6480"/>
+        </w:tabs>
+        <w:ind w:left="6480" w:hanging="360"/>
+      </w:pPr>
+    </w:lvl>
+  </w:abstractNum>
+  <w:abstractNum w:abstractNumId="6" w15:restartNumberingAfterBreak="0">
+    <w:nsid w:val="6D5D59C2"/>
+    <w:multiLevelType w:val="hybridMultilevel"/>
+    <w:tmpl w:val="18F01168"/>
+    <w:lvl w:ilvl="0" w:tplc="31BEAF8C">
+      <w:start w:val="2"/>
+      <w:numFmt w:val="lowerLetter"/>
+      <w:lvlText w:val="%1)"/>
+      <w:lvlJc w:val="left"/>
+      <w:pPr>
+        <w:ind w:left="720" w:hanging="360"/>
+      </w:pPr>
+      <w:rPr>
+        <w:rFonts w:hint="default"/>
+        <w:sz w:val="22"/>
+      </w:rPr>
+    </w:lvl>
+    <w:lvl w:ilvl="1" w:tplc="04090019" w:tentative="1">
+      <w:start w:val="1"/>
+      <w:numFmt w:val="lowerLetter"/>
+      <w:lvlText w:val="%2."/>
+      <w:lvlJc w:val="left"/>
+      <w:pPr>
+        <w:ind w:left="1440" w:hanging="360"/>
+      </w:pPr>
+    </w:lvl>
+    <w:lvl w:ilvl="2" w:tplc="0409001B" w:tentative="1">
+      <w:start w:val="1"/>
+      <w:numFmt w:val="lowerRoman"/>
+      <w:lvlText w:val="%3."/>
+      <w:lvlJc w:val="right"/>
+      <w:pPr>
+        <w:ind w:left="2160" w:hanging="180"/>
+      </w:pPr>
+    </w:lvl>
+    <w:lvl w:ilvl="3" w:tplc="0409000F" w:tentative="1">
+      <w:start w:val="1"/>
+      <w:numFmt w:val="decimal"/>
+      <w:lvlText w:val="%4."/>
+      <w:lvlJc w:val="left"/>
+      <w:pPr>
+        <w:ind w:left="2880" w:hanging="360"/>
+      </w:pPr>
+    </w:lvl>
+    <w:lvl w:ilvl="4" w:tplc="04090019" w:tentative="1">
+      <w:start w:val="1"/>
+      <w:numFmt w:val="lowerLetter"/>
+      <w:lvlText w:val="%5."/>
+      <w:lvlJc w:val="left"/>
+      <w:pPr>
+        <w:ind w:left="3600" w:hanging="360"/>
+      </w:pPr>
+    </w:lvl>
+    <w:lvl w:ilvl="5" w:tplc="0409001B" w:tentative="1">
+      <w:start w:val="1"/>
+      <w:numFmt w:val="lowerRoman"/>
+      <w:lvlText w:val="%6."/>
+      <w:lvlJc w:val="right"/>
+      <w:pPr>
+        <w:ind w:left="4320" w:hanging="180"/>
+      </w:pPr>
+    </w:lvl>
+    <w:lvl w:ilvl="6" w:tplc="0409000F" w:tentative="1">
+      <w:start w:val="1"/>
+      <w:numFmt w:val="decimal"/>
+      <w:lvlText w:val="%7."/>
+      <w:lvlJc w:val="left"/>
+      <w:pPr>
+        <w:ind w:left="5040" w:hanging="360"/>
+      </w:pPr>
+    </w:lvl>
+    <w:lvl w:ilvl="7" w:tplc="04090019" w:tentative="1">
+      <w:start w:val="1"/>
+      <w:numFmt w:val="lowerLetter"/>
+      <w:lvlText w:val="%8."/>
+      <w:lvlJc w:val="left"/>
+      <w:pPr>
+        <w:ind w:left="5760" w:hanging="360"/>
+      </w:pPr>
+    </w:lvl>
+    <w:lvl w:ilvl="8" w:tplc="0409001B" w:tentative="1">
+      <w:start w:val="1"/>
+      <w:numFmt w:val="lowerRoman"/>
+      <w:lvlText w:val="%9."/>
+      <w:lvlJc w:val="right"/>
+      <w:pPr>
+        <w:ind w:left="6480" w:hanging="180"/>
+      </w:pPr>
+    </w:lvl>
+  </w:abstractNum>
+  <w:num w:numId="1">
+    <w:abstractNumId w:val="2"/>
+  </w:num>
+  <w:num w:numId="2">
+    <w:abstractNumId w:val="3"/>
+  </w:num>
+  <w:num w:numId="3">
+    <w:abstractNumId w:val="4"/>
+  </w:num>
+  <w:num w:numId="4">
+    <w:abstractNumId w:val="0"/>
+  </w:num>
+  <w:num w:numId="5">
+    <w:abstractNumId w:val="1"/>
+  </w:num>
+  <w:num w:numId="6">
+    <w:abstractNumId w:val="5"/>
+  </w:num>
+  <w:num w:numId="7">
+    <w:abstractNumId w:val="6"/>
+  </w:num>
+</w:numbering>
 </file>
 
 <file path=word/styles.xml><?xml version="1.0" encoding="utf-8"?>
@@ -558,6 +2269,67 @@
     <w:semiHidden/>
     <w:unhideWhenUsed/>
   </w:style>
+  <w:style w:type="paragraph" w:styleId="ListParagraph">
+    <w:name w:val="List Paragraph"/>
+    <w:basedOn w:val="Normal"/>
+    <w:uiPriority w:val="34"/>
+    <w:qFormat/>
+    <w:rsid w:val="00240D68"/>
+    <w:pPr>
+      <w:ind w:left="720"/>
+      <w:contextualSpacing/>
+    </w:pPr>
+  </w:style>
+  <w:style w:type="paragraph" w:styleId="NormalWeb">
+    <w:name w:val="Normal (Web)"/>
+    <w:basedOn w:val="Normal"/>
+    <w:uiPriority w:val="99"/>
+    <w:unhideWhenUsed/>
+    <w:rsid w:val="00D30A42"/>
+    <w:pPr>
+      <w:spacing w:before="100" w:beforeAutospacing="1" w:after="100" w:afterAutospacing="1" w:line="240" w:lineRule="auto"/>
+    </w:pPr>
+    <w:rPr>
+      <w:rFonts w:ascii="Times New Roman" w:eastAsia="Times New Roman" w:hAnsi="Times New Roman" w:cs="Times New Roman"/>
+      <w:sz w:val="24"/>
+      <w:szCs w:val="24"/>
+    </w:rPr>
+  </w:style>
+  <w:style w:type="character" w:styleId="Hyperlink">
+    <w:name w:val="Hyperlink"/>
+    <w:basedOn w:val="DefaultParagraphFont"/>
+    <w:uiPriority w:val="99"/>
+    <w:unhideWhenUsed/>
+    <w:rsid w:val="00EB40E4"/>
+    <w:rPr>
+      <w:color w:val="0563C1" w:themeColor="hyperlink"/>
+      <w:u w:val="single"/>
+    </w:rPr>
+  </w:style>
+  <w:style w:type="character" w:styleId="UnresolvedMention">
+    <w:name w:val="Unresolved Mention"/>
+    <w:basedOn w:val="DefaultParagraphFont"/>
+    <w:uiPriority w:val="99"/>
+    <w:semiHidden/>
+    <w:unhideWhenUsed/>
+    <w:rsid w:val="00EB40E4"/>
+    <w:rPr>
+      <w:color w:val="605E5C"/>
+      <w:shd w:val="clear" w:color="auto" w:fill="E1DFDD"/>
+    </w:rPr>
+  </w:style>
+  <w:style w:type="character" w:styleId="FollowedHyperlink">
+    <w:name w:val="FollowedHyperlink"/>
+    <w:basedOn w:val="DefaultParagraphFont"/>
+    <w:uiPriority w:val="99"/>
+    <w:semiHidden/>
+    <w:unhideWhenUsed/>
+    <w:rsid w:val="00EB40E4"/>
+    <w:rPr>
+      <w:color w:val="954F72" w:themeColor="followedHyperlink"/>
+      <w:u w:val="single"/>
+    </w:rPr>
+  </w:style>
 </w:styles>
 </file>
 

</xml_diff>

<commit_message>
Working on generate the TSP instances. Almost done.
</commit_message>
<xml_diff>
--- a/Ass1/ass1_260865674.docx
+++ b/Ass1/ass1_260865674.docx
@@ -1386,6 +1386,10 @@
     <w:p>
       <w:pPr>
         <w:pStyle w:val="NormalWeb"/>
+        <w:numPr>
+          <w:ilvl w:val="0"/>
+          <w:numId w:val="14"/>
+        </w:numPr>
         <w:rPr>
           <w:rFonts w:asciiTheme="majorHAnsi" w:eastAsiaTheme="minorHAnsi" w:hAnsiTheme="majorHAnsi" w:cstheme="majorHAnsi"/>
           <w:i/>
@@ -1516,6 +1520,10 @@
     <w:p>
       <w:pPr>
         <w:pStyle w:val="NormalWeb"/>
+        <w:numPr>
+          <w:ilvl w:val="0"/>
+          <w:numId w:val="14"/>
+        </w:numPr>
         <w:rPr>
           <w:rFonts w:asciiTheme="majorHAnsi" w:eastAsiaTheme="minorHAnsi" w:hAnsiTheme="majorHAnsi" w:cstheme="majorHAnsi"/>
           <w:i/>
@@ -1650,6 +1658,10 @@
     <w:p>
       <w:pPr>
         <w:pStyle w:val="NormalWeb"/>
+        <w:numPr>
+          <w:ilvl w:val="0"/>
+          <w:numId w:val="14"/>
+        </w:numPr>
         <w:rPr>
           <w:rFonts w:asciiTheme="majorHAnsi" w:eastAsiaTheme="minorHAnsi" w:hAnsiTheme="majorHAnsi" w:cstheme="majorHAnsi"/>
           <w:i/>
@@ -1758,6 +1770,22 @@
           <w:szCs w:val="22"/>
         </w:rPr>
       </w:pPr>
+      <w:r>
+        <w:rPr>
+          <w:rFonts w:asciiTheme="majorHAnsi" w:eastAsiaTheme="minorHAnsi" w:hAnsiTheme="majorHAnsi" w:cstheme="majorHAnsi"/>
+          <w:sz w:val="22"/>
+          <w:szCs w:val="22"/>
+        </w:rPr>
+        <w:t>False, even with a heuristic function which is exactly right, best-first search is never guaranteed to be optimal</w:t>
+      </w:r>
+      <w:r>
+        <w:rPr>
+          <w:rFonts w:asciiTheme="majorHAnsi" w:eastAsiaTheme="minorHAnsi" w:hAnsiTheme="majorHAnsi" w:cstheme="majorHAnsi"/>
+          <w:sz w:val="22"/>
+          <w:szCs w:val="22"/>
+        </w:rPr>
+        <w:t xml:space="preserve">. A counterexample: </w:t>
+      </w:r>
     </w:p>
     <w:p>
       <w:pPr>
@@ -1768,10 +1796,225 @@
           <w:szCs w:val="22"/>
         </w:rPr>
       </w:pPr>
+      <w:r>
+        <w:rPr>
+          <w:rFonts w:asciiTheme="majorHAnsi" w:eastAsiaTheme="minorHAnsi" w:hAnsiTheme="majorHAnsi" w:cstheme="majorHAnsi"/>
+          <w:noProof/>
+          <w:sz w:val="22"/>
+          <w:szCs w:val="22"/>
+        </w:rPr>
+        <w:drawing>
+          <wp:inline distT="0" distB="0" distL="0" distR="0" wp14:anchorId="1FDB9355" wp14:editId="5D47CEED">
+            <wp:extent cx="1795244" cy="1290043"/>
+            <wp:effectExtent l="0" t="0" r="0" b="5715"/>
+            <wp:docPr id="7" name="Picture 7" descr="Diagram&#10;&#10;Description automatically generated"/>
+            <wp:cNvGraphicFramePr>
+              <a:graphicFrameLocks xmlns:a="http://schemas.openxmlformats.org/drawingml/2006/main" noChangeAspect="1"/>
+            </wp:cNvGraphicFramePr>
+            <a:graphic xmlns:a="http://schemas.openxmlformats.org/drawingml/2006/main">
+              <a:graphicData uri="http://schemas.openxmlformats.org/drawingml/2006/picture">
+                <pic:pic xmlns:pic="http://schemas.openxmlformats.org/drawingml/2006/picture">
+                  <pic:nvPicPr>
+                    <pic:cNvPr id="7" name="Picture 7" descr="Diagram&#10;&#10;Description automatically generated"/>
+                    <pic:cNvPicPr/>
+                  </pic:nvPicPr>
+                  <pic:blipFill>
+                    <a:blip r:embed="rId10" cstate="print">
+                      <a:extLst>
+                        <a:ext uri="{28A0092B-C50C-407E-A947-70E740481C1C}">
+                          <a14:useLocalDpi xmlns:a14="http://schemas.microsoft.com/office/drawing/2010/main" val="0"/>
+                        </a:ext>
+                      </a:extLst>
+                    </a:blip>
+                    <a:stretch>
+                      <a:fillRect/>
+                    </a:stretch>
+                  </pic:blipFill>
+                  <pic:spPr>
+                    <a:xfrm>
+                      <a:off x="0" y="0"/>
+                      <a:ext cx="1810314" cy="1300872"/>
+                    </a:xfrm>
+                    <a:prstGeom prst="rect">
+                      <a:avLst/>
+                    </a:prstGeom>
+                  </pic:spPr>
+                </pic:pic>
+              </a:graphicData>
+            </a:graphic>
+          </wp:inline>
+        </w:drawing>
+      </w:r>
     </w:p>
     <w:p>
       <w:pPr>
         <w:pStyle w:val="NormalWeb"/>
+        <w:rPr>
+          <w:rFonts w:asciiTheme="majorHAnsi" w:eastAsiaTheme="minorHAnsi" w:hAnsiTheme="majorHAnsi" w:cstheme="majorHAnsi"/>
+          <w:sz w:val="22"/>
+          <w:szCs w:val="22"/>
+        </w:rPr>
+      </w:pPr>
+      <w:r>
+        <w:rPr>
+          <w:rFonts w:asciiTheme="majorHAnsi" w:eastAsiaTheme="minorHAnsi" w:hAnsiTheme="majorHAnsi" w:cstheme="majorHAnsi"/>
+          <w:sz w:val="22"/>
+          <w:szCs w:val="22"/>
+        </w:rPr>
+        <w:lastRenderedPageBreak/>
+        <w:t xml:space="preserve">In the graph above, green numbers are the actual costs, and red numbers are the exact heuristic </w:t>
+      </w:r>
+      <w:r>
+        <w:rPr>
+          <w:rFonts w:asciiTheme="majorHAnsi" w:eastAsiaTheme="minorHAnsi" w:hAnsiTheme="majorHAnsi" w:cstheme="majorHAnsi"/>
+          <w:sz w:val="22"/>
+          <w:szCs w:val="22"/>
+        </w:rPr>
+        <w:t>function values. A path from S (start) to G (goal)</w:t>
+      </w:r>
+      <w:r>
+        <w:rPr>
+          <w:rFonts w:asciiTheme="majorHAnsi" w:eastAsiaTheme="minorHAnsi" w:hAnsiTheme="majorHAnsi" w:cstheme="majorHAnsi"/>
+          <w:sz w:val="22"/>
+          <w:szCs w:val="22"/>
+        </w:rPr>
+        <w:t xml:space="preserve"> using Best-First Search would give S </w:t>
+      </w:r>
+      <w:r>
+        <w:rPr>
+          <w:rFonts w:asciiTheme="majorHAnsi" w:eastAsiaTheme="minorHAnsi" w:hAnsiTheme="majorHAnsi" w:cstheme="majorHAnsi"/>
+          <w:sz w:val="22"/>
+          <w:szCs w:val="22"/>
+        </w:rPr>
+        <w:sym w:font="Wingdings" w:char="F0E0"/>
+      </w:r>
+      <w:r>
+        <w:rPr>
+          <w:rFonts w:asciiTheme="majorHAnsi" w:eastAsiaTheme="minorHAnsi" w:hAnsiTheme="majorHAnsi" w:cstheme="majorHAnsi"/>
+          <w:sz w:val="22"/>
+          <w:szCs w:val="22"/>
+        </w:rPr>
+        <w:t xml:space="preserve"> A </w:t>
+      </w:r>
+      <w:r>
+        <w:rPr>
+          <w:rFonts w:asciiTheme="majorHAnsi" w:eastAsiaTheme="minorHAnsi" w:hAnsiTheme="majorHAnsi" w:cstheme="majorHAnsi"/>
+          <w:sz w:val="22"/>
+          <w:szCs w:val="22"/>
+        </w:rPr>
+        <w:sym w:font="Wingdings" w:char="F0E0"/>
+      </w:r>
+      <w:r>
+        <w:rPr>
+          <w:rFonts w:asciiTheme="majorHAnsi" w:eastAsiaTheme="minorHAnsi" w:hAnsiTheme="majorHAnsi" w:cstheme="majorHAnsi"/>
+          <w:sz w:val="22"/>
+          <w:szCs w:val="22"/>
+        </w:rPr>
+        <w:t xml:space="preserve"> G</w:t>
+      </w:r>
+      <w:r>
+        <w:rPr>
+          <w:rFonts w:asciiTheme="majorHAnsi" w:eastAsiaTheme="minorHAnsi" w:hAnsiTheme="majorHAnsi" w:cstheme="majorHAnsi"/>
+          <w:sz w:val="22"/>
+          <w:szCs w:val="22"/>
+        </w:rPr>
+        <w:t xml:space="preserve"> following the heuristic function while we clearly see that the path S </w:t>
+      </w:r>
+      <w:r>
+        <w:rPr>
+          <w:rFonts w:asciiTheme="majorHAnsi" w:eastAsiaTheme="minorHAnsi" w:hAnsiTheme="majorHAnsi" w:cstheme="majorHAnsi"/>
+          <w:sz w:val="22"/>
+          <w:szCs w:val="22"/>
+        </w:rPr>
+        <w:sym w:font="Wingdings" w:char="F0E0"/>
+      </w:r>
+      <w:r>
+        <w:rPr>
+          <w:rFonts w:asciiTheme="majorHAnsi" w:eastAsiaTheme="minorHAnsi" w:hAnsiTheme="majorHAnsi" w:cstheme="majorHAnsi"/>
+          <w:sz w:val="22"/>
+          <w:szCs w:val="22"/>
+        </w:rPr>
+        <w:t xml:space="preserve"> B </w:t>
+      </w:r>
+      <w:r>
+        <w:rPr>
+          <w:rFonts w:asciiTheme="majorHAnsi" w:eastAsiaTheme="minorHAnsi" w:hAnsiTheme="majorHAnsi" w:cstheme="majorHAnsi"/>
+          <w:sz w:val="22"/>
+          <w:szCs w:val="22"/>
+        </w:rPr>
+        <w:sym w:font="Wingdings" w:char="F0E0"/>
+      </w:r>
+      <w:r>
+        <w:rPr>
+          <w:rFonts w:asciiTheme="majorHAnsi" w:eastAsiaTheme="minorHAnsi" w:hAnsiTheme="majorHAnsi" w:cstheme="majorHAnsi"/>
+          <w:sz w:val="22"/>
+          <w:szCs w:val="22"/>
+        </w:rPr>
+        <w:t xml:space="preserve"> C </w:t>
+      </w:r>
+      <w:r>
+        <w:rPr>
+          <w:rFonts w:asciiTheme="majorHAnsi" w:eastAsiaTheme="minorHAnsi" w:hAnsiTheme="majorHAnsi" w:cstheme="majorHAnsi"/>
+          <w:sz w:val="22"/>
+          <w:szCs w:val="22"/>
+        </w:rPr>
+        <w:sym w:font="Wingdings" w:char="F0E0"/>
+      </w:r>
+      <w:r>
+        <w:rPr>
+          <w:rFonts w:asciiTheme="majorHAnsi" w:eastAsiaTheme="minorHAnsi" w:hAnsiTheme="majorHAnsi" w:cstheme="majorHAnsi"/>
+          <w:sz w:val="22"/>
+          <w:szCs w:val="22"/>
+        </w:rPr>
+        <w:t xml:space="preserve"> G has a lower cost (5 &lt; 6), hence is optimal. </w:t>
+      </w:r>
+    </w:p>
+    <w:p>
+      <w:pPr>
+        <w:pStyle w:val="NormalWeb"/>
+        <w:rPr>
+          <w:rFonts w:asciiTheme="majorHAnsi" w:eastAsiaTheme="minorHAnsi" w:hAnsiTheme="majorHAnsi" w:cstheme="majorHAnsi"/>
+          <w:sz w:val="22"/>
+          <w:szCs w:val="22"/>
+        </w:rPr>
+      </w:pPr>
+      <w:r>
+        <w:rPr>
+          <w:rFonts w:asciiTheme="majorHAnsi" w:eastAsiaTheme="minorHAnsi" w:hAnsiTheme="majorHAnsi" w:cstheme="majorHAnsi"/>
+          <w:sz w:val="22"/>
+          <w:szCs w:val="22"/>
+        </w:rPr>
+        <w:t xml:space="preserve">Reference: </w:t>
+      </w:r>
+      <w:hyperlink r:id="rId11" w:history="1">
+        <w:r>
+          <w:rPr>
+            <w:rStyle w:val="Hyperlink"/>
+            <w:rFonts w:asciiTheme="majorHAnsi" w:eastAsiaTheme="minorHAnsi" w:hAnsiTheme="majorHAnsi" w:cstheme="majorHAnsi"/>
+            <w:sz w:val="22"/>
+            <w:szCs w:val="22"/>
+          </w:rPr>
+          <w:t>https://stackoverflow.com/questions/53311457/is-best-first-search-optimal-and-complete</w:t>
+        </w:r>
+      </w:hyperlink>
+    </w:p>
+    <w:p>
+      <w:pPr>
+        <w:pStyle w:val="NormalWeb"/>
+        <w:rPr>
+          <w:rFonts w:asciiTheme="majorHAnsi" w:eastAsiaTheme="minorHAnsi" w:hAnsiTheme="majorHAnsi" w:cstheme="majorHAnsi"/>
+          <w:sz w:val="22"/>
+          <w:szCs w:val="22"/>
+        </w:rPr>
+      </w:pPr>
+    </w:p>
+    <w:p>
+      <w:pPr>
+        <w:pStyle w:val="NormalWeb"/>
+        <w:numPr>
+          <w:ilvl w:val="0"/>
+          <w:numId w:val="14"/>
+        </w:numPr>
         <w:rPr>
           <w:rFonts w:asciiTheme="majorHAnsi" w:eastAsiaTheme="minorHAnsi" w:hAnsiTheme="majorHAnsi" w:cstheme="majorHAnsi"/>
           <w:i/>
@@ -1794,6 +2037,212 @@
     <w:p>
       <w:pPr>
         <w:pStyle w:val="NormalWeb"/>
+        <w:rPr>
+          <w:rFonts w:asciiTheme="majorHAnsi" w:eastAsiaTheme="minorHAnsi" w:hAnsiTheme="majorHAnsi" w:cstheme="majorHAnsi"/>
+          <w:sz w:val="22"/>
+          <w:szCs w:val="22"/>
+        </w:rPr>
+      </w:pPr>
+      <w:r>
+        <w:rPr>
+          <w:rFonts w:asciiTheme="majorHAnsi" w:eastAsiaTheme="minorHAnsi" w:hAnsiTheme="majorHAnsi" w:cstheme="majorHAnsi"/>
+          <w:sz w:val="22"/>
+          <w:szCs w:val="22"/>
+        </w:rPr>
+        <w:t xml:space="preserve">Based on slide </w:t>
+      </w:r>
+      <w:r>
+        <w:rPr>
+          <w:rFonts w:asciiTheme="majorHAnsi" w:eastAsiaTheme="minorHAnsi" w:hAnsiTheme="majorHAnsi" w:cstheme="majorHAnsi"/>
+          <w:sz w:val="22"/>
+          <w:szCs w:val="22"/>
+        </w:rPr>
+        <w:t>32 of lecture 4 (Informed Search), we analyzed the optimal nature of A* search given an admissible heuristic.</w:t>
+      </w:r>
+    </w:p>
+    <w:p>
+      <w:pPr>
+        <w:pStyle w:val="NormalWeb"/>
+      </w:pPr>
+      <w:r>
+        <w:rPr>
+          <w:noProof/>
+        </w:rPr>
+        <w:drawing>
+          <wp:inline distT="0" distB="0" distL="0" distR="0" wp14:anchorId="2251F724" wp14:editId="38F2915C">
+            <wp:extent cx="3196206" cy="2190903"/>
+            <wp:effectExtent l="0" t="0" r="4445" b="0"/>
+            <wp:docPr id="8" name="Picture 8" descr="Diagram&#10;&#10;Description automatically generated"/>
+            <wp:cNvGraphicFramePr>
+              <a:graphicFrameLocks xmlns:a="http://schemas.openxmlformats.org/drawingml/2006/main" noChangeAspect="1"/>
+            </wp:cNvGraphicFramePr>
+            <a:graphic xmlns:a="http://schemas.openxmlformats.org/drawingml/2006/main">
+              <a:graphicData uri="http://schemas.openxmlformats.org/drawingml/2006/picture">
+                <pic:pic xmlns:pic="http://schemas.openxmlformats.org/drawingml/2006/picture">
+                  <pic:nvPicPr>
+                    <pic:cNvPr id="8" name="Picture 8" descr="Diagram&#10;&#10;Description automatically generated"/>
+                    <pic:cNvPicPr/>
+                  </pic:nvPicPr>
+                  <pic:blipFill>
+                    <a:blip r:embed="rId12" cstate="print">
+                      <a:extLst>
+                        <a:ext uri="{28A0092B-C50C-407E-A947-70E740481C1C}">
+                          <a14:useLocalDpi xmlns:a14="http://schemas.microsoft.com/office/drawing/2010/main" val="0"/>
+                        </a:ext>
+                      </a:extLst>
+                    </a:blip>
+                    <a:stretch>
+                      <a:fillRect/>
+                    </a:stretch>
+                  </pic:blipFill>
+                  <pic:spPr>
+                    <a:xfrm>
+                      <a:off x="0" y="0"/>
+                      <a:ext cx="3207453" cy="2198612"/>
+                    </a:xfrm>
+                    <a:prstGeom prst="rect">
+                      <a:avLst/>
+                    </a:prstGeom>
+                  </pic:spPr>
+                </pic:pic>
+              </a:graphicData>
+            </a:graphic>
+          </wp:inline>
+        </w:drawing>
+      </w:r>
+    </w:p>
+    <w:p>
+      <w:pPr>
+        <w:pStyle w:val="NormalWeb"/>
+        <w:rPr>
+          <w:rFonts w:asciiTheme="majorHAnsi" w:eastAsiaTheme="minorHAnsi" w:hAnsiTheme="majorHAnsi" w:cstheme="majorHAnsi"/>
+          <w:sz w:val="22"/>
+          <w:szCs w:val="22"/>
+        </w:rPr>
+      </w:pPr>
+      <w:r>
+        <w:rPr>
+          <w:rFonts w:asciiTheme="majorHAnsi" w:eastAsiaTheme="minorHAnsi" w:hAnsiTheme="majorHAnsi" w:cstheme="majorHAnsi"/>
+          <w:sz w:val="22"/>
+          <w:szCs w:val="22"/>
+        </w:rPr>
+        <w:t xml:space="preserve">In fact, </w:t>
+      </w:r>
+      <w:r>
+        <w:rPr>
+          <w:rFonts w:asciiTheme="majorHAnsi" w:eastAsiaTheme="minorHAnsi" w:hAnsiTheme="majorHAnsi" w:cstheme="majorHAnsi"/>
+          <w:sz w:val="22"/>
+          <w:szCs w:val="22"/>
+        </w:rPr>
+        <w:t xml:space="preserve">we saw that A* uses a priority to expand nodes </w:t>
+      </w:r>
+      <w:r>
+        <w:rPr>
+          <w:rFonts w:asciiTheme="majorHAnsi" w:eastAsiaTheme="minorHAnsi" w:hAnsiTheme="majorHAnsi" w:cstheme="majorHAnsi"/>
+          <w:sz w:val="22"/>
+          <w:szCs w:val="22"/>
+        </w:rPr>
+        <w:t xml:space="preserve">in order of increasing f value, meaning A* would expand node n before </w:t>
+      </w:r>
+      <w:r>
+        <w:rPr>
+          <w:rFonts w:asciiTheme="majorHAnsi" w:eastAsiaTheme="minorHAnsi" w:hAnsiTheme="majorHAnsi" w:cstheme="majorHAnsi"/>
+          <w:sz w:val="22"/>
+          <w:szCs w:val="22"/>
+        </w:rPr>
+        <w:t>node G2</w:t>
+      </w:r>
+      <w:r>
+        <w:rPr>
+          <w:rFonts w:asciiTheme="majorHAnsi" w:eastAsiaTheme="minorHAnsi" w:hAnsiTheme="majorHAnsi" w:cstheme="majorHAnsi"/>
+          <w:sz w:val="22"/>
+          <w:szCs w:val="22"/>
+        </w:rPr>
+        <w:t>. Now, since n was picked arbitr</w:t>
+      </w:r>
+      <w:r>
+        <w:rPr>
+          <w:rFonts w:asciiTheme="majorHAnsi" w:eastAsiaTheme="minorHAnsi" w:hAnsiTheme="majorHAnsi" w:cstheme="majorHAnsi"/>
+          <w:sz w:val="22"/>
+          <w:szCs w:val="22"/>
+        </w:rPr>
+        <w:t>arily</w:t>
+      </w:r>
+      <w:r>
+        <w:rPr>
+          <w:rFonts w:asciiTheme="majorHAnsi" w:eastAsiaTheme="minorHAnsi" w:hAnsiTheme="majorHAnsi" w:cstheme="majorHAnsi"/>
+          <w:sz w:val="22"/>
+          <w:szCs w:val="22"/>
+        </w:rPr>
+        <w:t xml:space="preserve"> in the first place,</w:t>
+      </w:r>
+      <w:r>
+        <w:rPr>
+          <w:rFonts w:asciiTheme="majorHAnsi" w:eastAsiaTheme="minorHAnsi" w:hAnsiTheme="majorHAnsi" w:cstheme="majorHAnsi"/>
+          <w:sz w:val="22"/>
+          <w:szCs w:val="22"/>
+        </w:rPr>
+        <w:t xml:space="preserve"> this tells us that A* with a perfect heuristic should end up expanding only nodes </w:t>
+      </w:r>
+      <w:r>
+        <w:rPr>
+          <w:rFonts w:asciiTheme="majorHAnsi" w:eastAsiaTheme="minorHAnsi" w:hAnsiTheme="majorHAnsi" w:cstheme="majorHAnsi"/>
+          <w:sz w:val="22"/>
+          <w:szCs w:val="22"/>
+        </w:rPr>
+        <w:t>on the path of the optimal solution.</w:t>
+      </w:r>
+    </w:p>
+    <w:p>
+      <w:pPr>
+        <w:pStyle w:val="NormalWeb"/>
+        <w:rPr>
+          <w:rFonts w:asciiTheme="majorHAnsi" w:eastAsiaTheme="minorHAnsi" w:hAnsiTheme="majorHAnsi" w:cstheme="majorHAnsi"/>
+          <w:sz w:val="22"/>
+          <w:szCs w:val="22"/>
+        </w:rPr>
+      </w:pPr>
+    </w:p>
+    <w:p>
+      <w:pPr>
+        <w:pStyle w:val="NormalWeb"/>
+        <w:rPr>
+          <w:rFonts w:asciiTheme="majorHAnsi" w:eastAsiaTheme="minorHAnsi" w:hAnsiTheme="majorHAnsi" w:cstheme="majorHAnsi"/>
+          <w:sz w:val="22"/>
+          <w:szCs w:val="22"/>
+        </w:rPr>
+      </w:pPr>
+    </w:p>
+    <w:p>
+      <w:pPr>
+        <w:pStyle w:val="NormalWeb"/>
+        <w:rPr>
+          <w:rFonts w:asciiTheme="majorHAnsi" w:eastAsiaTheme="minorHAnsi" w:hAnsiTheme="majorHAnsi" w:cstheme="majorHAnsi"/>
+          <w:b/>
+          <w:bCs/>
+          <w:sz w:val="22"/>
+          <w:szCs w:val="22"/>
+        </w:rPr>
+      </w:pPr>
+      <w:r>
+        <w:rPr>
+          <w:rFonts w:asciiTheme="majorHAnsi" w:eastAsiaTheme="minorHAnsi" w:hAnsiTheme="majorHAnsi" w:cstheme="majorHAnsi"/>
+          <w:b/>
+          <w:bCs/>
+          <w:sz w:val="22"/>
+          <w:szCs w:val="22"/>
+        </w:rPr>
+        <w:t>Question 3: Travelling Salesman Problem</w:t>
+      </w:r>
+    </w:p>
+    <w:p>
+      <w:pPr>
+        <w:pStyle w:val="NormalWeb"/>
+        <w:rPr>
+          <w:rFonts w:asciiTheme="majorHAnsi" w:eastAsiaTheme="minorHAnsi" w:hAnsiTheme="majorHAnsi" w:cstheme="majorHAnsi"/>
+          <w:sz w:val="22"/>
+          <w:szCs w:val="22"/>
+        </w:rPr>
       </w:pPr>
     </w:p>
     <w:p>
@@ -1860,6 +2309,95 @@
 <file path=word/numbering.xml><?xml version="1.0" encoding="utf-8"?>
 <w:numbering xmlns:wpc="http://schemas.microsoft.com/office/word/2010/wordprocessingCanvas" xmlns:cx="http://schemas.microsoft.com/office/drawing/2014/chartex" xmlns:cx1="http://schemas.microsoft.com/office/drawing/2015/9/8/chartex" xmlns:cx2="http://schemas.microsoft.com/office/drawing/2015/10/21/chartex" xmlns:cx3="http://schemas.microsoft.com/office/drawing/2016/5/9/chartex" xmlns:cx4="http://schemas.microsoft.com/office/drawing/2016/5/10/chartex" xmlns:cx5="http://schemas.microsoft.com/office/drawing/2016/5/11/chartex" xmlns:cx6="http://schemas.microsoft.com/office/drawing/2016/5/12/chartex" xmlns:cx7="http://schemas.microsoft.com/office/drawing/2016/5/13/chartex" xmlns:cx8="http://schemas.microsoft.com/office/drawing/2016/5/14/chartex" xmlns:mc="http://schemas.openxmlformats.org/markup-compatibility/2006" xmlns:aink="http://schemas.microsoft.com/office/drawing/2016/ink" xmlns:am3d="http://schemas.microsoft.com/office/drawing/2017/model3d" xmlns:o="urn:schemas-microsoft-com:office:office" xmlns:r="http://schemas.openxmlformats.org/officeDocument/2006/relationships" xmlns:m="http://schemas.openxmlformats.org/officeDocument/2006/math" xmlns:v="urn:schemas-microsoft-com:vml" xmlns:wp14="http://schemas.microsoft.com/office/word/2010/wordprocessingDrawing" xmlns:wp="http://schemas.openxmlformats.org/drawingml/2006/wordprocessingDrawing" xmlns:w10="urn:schemas-microsoft-com:office:word" xmlns:w="http://schemas.openxmlformats.org/wordprocessingml/2006/main" xmlns:w14="http://schemas.microsoft.com/office/word/2010/wordml" xmlns:w15="http://schemas.microsoft.com/office/word/2012/wordml" xmlns:w16cex="http://schemas.microsoft.com/office/word/2018/wordml/cex" xmlns:w16cid="http://schemas.microsoft.com/office/word/2016/wordml/cid" xmlns:w16="http://schemas.microsoft.com/office/word/2018/wordml" xmlns:w16se="http://schemas.microsoft.com/office/word/2015/wordml/symex" xmlns:wpg="http://schemas.microsoft.com/office/word/2010/wordprocessingGroup" xmlns:wpi="http://schemas.microsoft.com/office/word/2010/wordprocessingInk" xmlns:wne="http://schemas.microsoft.com/office/word/2006/wordml" xmlns:wps="http://schemas.microsoft.com/office/word/2010/wordprocessingShape" mc:Ignorable="w14 w15 w16se w16cid w16 w16cex wp14">
   <w:abstractNum w:abstractNumId="0" w15:restartNumberingAfterBreak="0">
+    <w:nsid w:val="06133F34"/>
+    <w:multiLevelType w:val="hybridMultilevel"/>
+    <w:tmpl w:val="90D4BD20"/>
+    <w:lvl w:ilvl="0" w:tplc="9B1E7ABA">
+      <w:start w:val="1"/>
+      <w:numFmt w:val="lowerRoman"/>
+      <w:lvlText w:val="%1."/>
+      <w:lvlJc w:val="left"/>
+      <w:pPr>
+        <w:ind w:left="1080" w:hanging="720"/>
+      </w:pPr>
+      <w:rPr>
+        <w:rFonts w:hint="default"/>
+      </w:rPr>
+    </w:lvl>
+    <w:lvl w:ilvl="1" w:tplc="04090019" w:tentative="1">
+      <w:start w:val="1"/>
+      <w:numFmt w:val="lowerLetter"/>
+      <w:lvlText w:val="%2."/>
+      <w:lvlJc w:val="left"/>
+      <w:pPr>
+        <w:ind w:left="1440" w:hanging="360"/>
+      </w:pPr>
+    </w:lvl>
+    <w:lvl w:ilvl="2" w:tplc="0409001B" w:tentative="1">
+      <w:start w:val="1"/>
+      <w:numFmt w:val="lowerRoman"/>
+      <w:lvlText w:val="%3."/>
+      <w:lvlJc w:val="right"/>
+      <w:pPr>
+        <w:ind w:left="2160" w:hanging="180"/>
+      </w:pPr>
+    </w:lvl>
+    <w:lvl w:ilvl="3" w:tplc="0409000F" w:tentative="1">
+      <w:start w:val="1"/>
+      <w:numFmt w:val="decimal"/>
+      <w:lvlText w:val="%4."/>
+      <w:lvlJc w:val="left"/>
+      <w:pPr>
+        <w:ind w:left="2880" w:hanging="360"/>
+      </w:pPr>
+    </w:lvl>
+    <w:lvl w:ilvl="4" w:tplc="04090019" w:tentative="1">
+      <w:start w:val="1"/>
+      <w:numFmt w:val="lowerLetter"/>
+      <w:lvlText w:val="%5."/>
+      <w:lvlJc w:val="left"/>
+      <w:pPr>
+        <w:ind w:left="3600" w:hanging="360"/>
+      </w:pPr>
+    </w:lvl>
+    <w:lvl w:ilvl="5" w:tplc="0409001B" w:tentative="1">
+      <w:start w:val="1"/>
+      <w:numFmt w:val="lowerRoman"/>
+      <w:lvlText w:val="%6."/>
+      <w:lvlJc w:val="right"/>
+      <w:pPr>
+        <w:ind w:left="4320" w:hanging="180"/>
+      </w:pPr>
+    </w:lvl>
+    <w:lvl w:ilvl="6" w:tplc="0409000F" w:tentative="1">
+      <w:start w:val="1"/>
+      <w:numFmt w:val="decimal"/>
+      <w:lvlText w:val="%7."/>
+      <w:lvlJc w:val="left"/>
+      <w:pPr>
+        <w:ind w:left="5040" w:hanging="360"/>
+      </w:pPr>
+    </w:lvl>
+    <w:lvl w:ilvl="7" w:tplc="04090019" w:tentative="1">
+      <w:start w:val="1"/>
+      <w:numFmt w:val="lowerLetter"/>
+      <w:lvlText w:val="%8."/>
+      <w:lvlJc w:val="left"/>
+      <w:pPr>
+        <w:ind w:left="5760" w:hanging="360"/>
+      </w:pPr>
+    </w:lvl>
+    <w:lvl w:ilvl="8" w:tplc="0409001B" w:tentative="1">
+      <w:start w:val="1"/>
+      <w:numFmt w:val="lowerRoman"/>
+      <w:lvlText w:val="%9."/>
+      <w:lvlJc w:val="right"/>
+      <w:pPr>
+        <w:ind w:left="6480" w:hanging="180"/>
+      </w:pPr>
+    </w:lvl>
+  </w:abstractNum>
+  <w:abstractNum w:abstractNumId="1" w15:restartNumberingAfterBreak="0">
     <w:nsid w:val="0B380BEC"/>
     <w:multiLevelType w:val="multilevel"/>
     <w:tmpl w:val="3EBE586A"/>
@@ -1972,7 +2510,7 @@
       </w:pPr>
     </w:lvl>
   </w:abstractNum>
-  <w:abstractNum w:abstractNumId="1" w15:restartNumberingAfterBreak="0">
+  <w:abstractNum w:abstractNumId="2" w15:restartNumberingAfterBreak="0">
     <w:nsid w:val="12F27BE5"/>
     <w:multiLevelType w:val="multilevel"/>
     <w:tmpl w:val="BB8465A4"/>
@@ -2085,7 +2623,7 @@
       </w:pPr>
     </w:lvl>
   </w:abstractNum>
-  <w:abstractNum w:abstractNumId="2" w15:restartNumberingAfterBreak="0">
+  <w:abstractNum w:abstractNumId="3" w15:restartNumberingAfterBreak="0">
     <w:nsid w:val="19E647DE"/>
     <w:multiLevelType w:val="hybridMultilevel"/>
     <w:tmpl w:val="C554B472"/>
@@ -2174,7 +2712,7 @@
       </w:pPr>
     </w:lvl>
   </w:abstractNum>
-  <w:abstractNum w:abstractNumId="3" w15:restartNumberingAfterBreak="0">
+  <w:abstractNum w:abstractNumId="4" w15:restartNumberingAfterBreak="0">
     <w:nsid w:val="1BE31B55"/>
     <w:multiLevelType w:val="multilevel"/>
     <w:tmpl w:val="742EAAB6"/>
@@ -2287,7 +2825,7 @@
       </w:pPr>
     </w:lvl>
   </w:abstractNum>
-  <w:abstractNum w:abstractNumId="4" w15:restartNumberingAfterBreak="0">
+  <w:abstractNum w:abstractNumId="5" w15:restartNumberingAfterBreak="0">
     <w:nsid w:val="1F0D666A"/>
     <w:multiLevelType w:val="hybridMultilevel"/>
     <w:tmpl w:val="61268262"/>
@@ -2400,7 +2938,7 @@
       </w:rPr>
     </w:lvl>
   </w:abstractNum>
-  <w:abstractNum w:abstractNumId="5" w15:restartNumberingAfterBreak="0">
+  <w:abstractNum w:abstractNumId="6" w15:restartNumberingAfterBreak="0">
     <w:nsid w:val="26276155"/>
     <w:multiLevelType w:val="multilevel"/>
     <w:tmpl w:val="AFBEA746"/>
@@ -2513,7 +3051,7 @@
       </w:pPr>
     </w:lvl>
   </w:abstractNum>
-  <w:abstractNum w:abstractNumId="6" w15:restartNumberingAfterBreak="0">
+  <w:abstractNum w:abstractNumId="7" w15:restartNumberingAfterBreak="0">
     <w:nsid w:val="26B41383"/>
     <w:multiLevelType w:val="hybridMultilevel"/>
     <w:tmpl w:val="17A09BB0"/>
@@ -2602,7 +3140,7 @@
       </w:pPr>
     </w:lvl>
   </w:abstractNum>
-  <w:abstractNum w:abstractNumId="7" w15:restartNumberingAfterBreak="0">
+  <w:abstractNum w:abstractNumId="8" w15:restartNumberingAfterBreak="0">
     <w:nsid w:val="3A481DFF"/>
     <w:multiLevelType w:val="hybridMultilevel"/>
     <w:tmpl w:val="87C2A622"/>
@@ -2691,7 +3229,96 @@
       </w:pPr>
     </w:lvl>
   </w:abstractNum>
-  <w:abstractNum w:abstractNumId="8" w15:restartNumberingAfterBreak="0">
+  <w:abstractNum w:abstractNumId="9" w15:restartNumberingAfterBreak="0">
+    <w:nsid w:val="416171EB"/>
+    <w:multiLevelType w:val="hybridMultilevel"/>
+    <w:tmpl w:val="60CE406C"/>
+    <w:lvl w:ilvl="0" w:tplc="B04E4A36">
+      <w:start w:val="1"/>
+      <w:numFmt w:val="lowerRoman"/>
+      <w:lvlText w:val="%1."/>
+      <w:lvlJc w:val="left"/>
+      <w:pPr>
+        <w:ind w:left="1080" w:hanging="720"/>
+      </w:pPr>
+      <w:rPr>
+        <w:rFonts w:hint="default"/>
+      </w:rPr>
+    </w:lvl>
+    <w:lvl w:ilvl="1" w:tplc="04090019" w:tentative="1">
+      <w:start w:val="1"/>
+      <w:numFmt w:val="lowerLetter"/>
+      <w:lvlText w:val="%2."/>
+      <w:lvlJc w:val="left"/>
+      <w:pPr>
+        <w:ind w:left="1440" w:hanging="360"/>
+      </w:pPr>
+    </w:lvl>
+    <w:lvl w:ilvl="2" w:tplc="0409001B" w:tentative="1">
+      <w:start w:val="1"/>
+      <w:numFmt w:val="lowerRoman"/>
+      <w:lvlText w:val="%3."/>
+      <w:lvlJc w:val="right"/>
+      <w:pPr>
+        <w:ind w:left="2160" w:hanging="180"/>
+      </w:pPr>
+    </w:lvl>
+    <w:lvl w:ilvl="3" w:tplc="0409000F" w:tentative="1">
+      <w:start w:val="1"/>
+      <w:numFmt w:val="decimal"/>
+      <w:lvlText w:val="%4."/>
+      <w:lvlJc w:val="left"/>
+      <w:pPr>
+        <w:ind w:left="2880" w:hanging="360"/>
+      </w:pPr>
+    </w:lvl>
+    <w:lvl w:ilvl="4" w:tplc="04090019" w:tentative="1">
+      <w:start w:val="1"/>
+      <w:numFmt w:val="lowerLetter"/>
+      <w:lvlText w:val="%5."/>
+      <w:lvlJc w:val="left"/>
+      <w:pPr>
+        <w:ind w:left="3600" w:hanging="360"/>
+      </w:pPr>
+    </w:lvl>
+    <w:lvl w:ilvl="5" w:tplc="0409001B" w:tentative="1">
+      <w:start w:val="1"/>
+      <w:numFmt w:val="lowerRoman"/>
+      <w:lvlText w:val="%6."/>
+      <w:lvlJc w:val="right"/>
+      <w:pPr>
+        <w:ind w:left="4320" w:hanging="180"/>
+      </w:pPr>
+    </w:lvl>
+    <w:lvl w:ilvl="6" w:tplc="0409000F" w:tentative="1">
+      <w:start w:val="1"/>
+      <w:numFmt w:val="decimal"/>
+      <w:lvlText w:val="%7."/>
+      <w:lvlJc w:val="left"/>
+      <w:pPr>
+        <w:ind w:left="5040" w:hanging="360"/>
+      </w:pPr>
+    </w:lvl>
+    <w:lvl w:ilvl="7" w:tplc="04090019" w:tentative="1">
+      <w:start w:val="1"/>
+      <w:numFmt w:val="lowerLetter"/>
+      <w:lvlText w:val="%8."/>
+      <w:lvlJc w:val="left"/>
+      <w:pPr>
+        <w:ind w:left="5760" w:hanging="360"/>
+      </w:pPr>
+    </w:lvl>
+    <w:lvl w:ilvl="8" w:tplc="0409001B" w:tentative="1">
+      <w:start w:val="1"/>
+      <w:numFmt w:val="lowerRoman"/>
+      <w:lvlText w:val="%9."/>
+      <w:lvlJc w:val="right"/>
+      <w:pPr>
+        <w:ind w:left="6480" w:hanging="180"/>
+      </w:pPr>
+    </w:lvl>
+  </w:abstractNum>
+  <w:abstractNum w:abstractNumId="10" w15:restartNumberingAfterBreak="0">
     <w:nsid w:val="4F594DDA"/>
     <w:multiLevelType w:val="multilevel"/>
     <w:tmpl w:val="AF62B9A8"/>
@@ -2804,7 +3431,7 @@
       </w:pPr>
     </w:lvl>
   </w:abstractNum>
-  <w:abstractNum w:abstractNumId="9" w15:restartNumberingAfterBreak="0">
+  <w:abstractNum w:abstractNumId="11" w15:restartNumberingAfterBreak="0">
     <w:nsid w:val="6213430A"/>
     <w:multiLevelType w:val="hybridMultilevel"/>
     <w:tmpl w:val="BAE0C4AA"/>
@@ -2893,7 +3520,7 @@
       </w:pPr>
     </w:lvl>
   </w:abstractNum>
-  <w:abstractNum w:abstractNumId="10" w15:restartNumberingAfterBreak="0">
+  <w:abstractNum w:abstractNumId="12" w15:restartNumberingAfterBreak="0">
     <w:nsid w:val="668707B1"/>
     <w:multiLevelType w:val="multilevel"/>
     <w:tmpl w:val="8A2EB03A"/>
@@ -3006,7 +3633,7 @@
       </w:pPr>
     </w:lvl>
   </w:abstractNum>
-  <w:abstractNum w:abstractNumId="11" w15:restartNumberingAfterBreak="0">
+  <w:abstractNum w:abstractNumId="13" w15:restartNumberingAfterBreak="0">
     <w:nsid w:val="677B2FA2"/>
     <w:multiLevelType w:val="hybridMultilevel"/>
     <w:tmpl w:val="B802A8A0"/>
@@ -3095,7 +3722,7 @@
       </w:pPr>
     </w:lvl>
   </w:abstractNum>
-  <w:abstractNum w:abstractNumId="12" w15:restartNumberingAfterBreak="0">
+  <w:abstractNum w:abstractNumId="14" w15:restartNumberingAfterBreak="0">
     <w:nsid w:val="6D5D59C2"/>
     <w:multiLevelType w:val="hybridMultilevel"/>
     <w:tmpl w:val="18F01168"/>
@@ -3186,43 +3813,49 @@
     </w:lvl>
   </w:abstractNum>
   <w:num w:numId="1">
+    <w:abstractNumId w:val="7"/>
+  </w:num>
+  <w:num w:numId="2">
+    <w:abstractNumId w:val="8"/>
+  </w:num>
+  <w:num w:numId="3">
+    <w:abstractNumId w:val="11"/>
+  </w:num>
+  <w:num w:numId="4">
+    <w:abstractNumId w:val="2"/>
+  </w:num>
+  <w:num w:numId="5">
+    <w:abstractNumId w:val="5"/>
+  </w:num>
+  <w:num w:numId="6">
+    <w:abstractNumId w:val="12"/>
+  </w:num>
+  <w:num w:numId="7">
+    <w:abstractNumId w:val="14"/>
+  </w:num>
+  <w:num w:numId="8">
+    <w:abstractNumId w:val="13"/>
+  </w:num>
+  <w:num w:numId="9">
+    <w:abstractNumId w:val="3"/>
+  </w:num>
+  <w:num w:numId="10">
     <w:abstractNumId w:val="6"/>
   </w:num>
-  <w:num w:numId="2">
-    <w:abstractNumId w:val="7"/>
+  <w:num w:numId="11">
+    <w:abstractNumId w:val="1"/>
   </w:num>
-  <w:num w:numId="3">
+  <w:num w:numId="12">
+    <w:abstractNumId w:val="10"/>
+  </w:num>
+  <w:num w:numId="13">
+    <w:abstractNumId w:val="4"/>
+  </w:num>
+  <w:num w:numId="14">
     <w:abstractNumId w:val="9"/>
   </w:num>
-  <w:num w:numId="4">
-    <w:abstractNumId w:val="1"/>
-  </w:num>
-  <w:num w:numId="5">
-    <w:abstractNumId w:val="4"/>
-  </w:num>
-  <w:num w:numId="6">
-    <w:abstractNumId w:val="10"/>
-  </w:num>
-  <w:num w:numId="7">
-    <w:abstractNumId w:val="12"/>
-  </w:num>
-  <w:num w:numId="8">
-    <w:abstractNumId w:val="11"/>
-  </w:num>
-  <w:num w:numId="9">
-    <w:abstractNumId w:val="2"/>
-  </w:num>
-  <w:num w:numId="10">
-    <w:abstractNumId w:val="5"/>
-  </w:num>
-  <w:num w:numId="11">
+  <w:num w:numId="15">
     <w:abstractNumId w:val="0"/>
-  </w:num>
-  <w:num w:numId="12">
-    <w:abstractNumId w:val="8"/>
-  </w:num>
-  <w:num w:numId="13">
-    <w:abstractNumId w:val="3"/>
   </w:num>
 </w:numbering>
 </file>

</xml_diff>

<commit_message>
Q3, part A done.
</commit_message>
<xml_diff>
--- a/Ass1/ass1_260865674.docx
+++ b/Ass1/ass1_260865674.docx
@@ -2244,6 +2244,660 @@
           <w:szCs w:val="22"/>
         </w:rPr>
       </w:pPr>
+      <w:r>
+        <w:rPr>
+          <w:rFonts w:asciiTheme="majorHAnsi" w:eastAsiaTheme="minorHAnsi" w:hAnsiTheme="majorHAnsi" w:cstheme="majorHAnsi"/>
+          <w:sz w:val="22"/>
+          <w:szCs w:val="22"/>
+        </w:rPr>
+        <w:t xml:space="preserve">As </w:t>
+      </w:r>
+      <w:r>
+        <w:rPr>
+          <w:rFonts w:asciiTheme="majorHAnsi" w:eastAsiaTheme="minorHAnsi" w:hAnsiTheme="majorHAnsi" w:cstheme="majorHAnsi"/>
+          <w:sz w:val="22"/>
+          <w:szCs w:val="22"/>
+        </w:rPr>
+        <w:t>noted,</w:t>
+      </w:r>
+      <w:r>
+        <w:rPr>
+          <w:rFonts w:asciiTheme="majorHAnsi" w:eastAsiaTheme="minorHAnsi" w:hAnsiTheme="majorHAnsi" w:cstheme="majorHAnsi"/>
+          <w:sz w:val="22"/>
+          <w:szCs w:val="22"/>
+        </w:rPr>
+        <w:t xml:space="preserve"> and referenced in my code (see file </w:t>
+      </w:r>
+      <w:r>
+        <w:rPr>
+          <w:rFonts w:asciiTheme="majorHAnsi" w:eastAsiaTheme="minorHAnsi" w:hAnsiTheme="majorHAnsi" w:cstheme="majorHAnsi"/>
+          <w:i/>
+          <w:iCs/>
+          <w:sz w:val="22"/>
+          <w:szCs w:val="22"/>
+        </w:rPr>
+        <w:t>tsp.py</w:t>
+      </w:r>
+      <w:r>
+        <w:rPr>
+          <w:rFonts w:asciiTheme="majorHAnsi" w:eastAsiaTheme="minorHAnsi" w:hAnsiTheme="majorHAnsi" w:cstheme="majorHAnsi"/>
+          <w:sz w:val="22"/>
+          <w:szCs w:val="22"/>
+        </w:rPr>
+        <w:t xml:space="preserve"> under </w:t>
+      </w:r>
+      <w:r>
+        <w:rPr>
+          <w:rFonts w:asciiTheme="majorHAnsi" w:eastAsiaTheme="minorHAnsi" w:hAnsiTheme="majorHAnsi" w:cstheme="majorHAnsi"/>
+          <w:i/>
+          <w:iCs/>
+          <w:sz w:val="22"/>
+          <w:szCs w:val="22"/>
+        </w:rPr>
+        <w:t>Q3</w:t>
+      </w:r>
+      <w:r>
+        <w:rPr>
+          <w:rFonts w:asciiTheme="majorHAnsi" w:eastAsiaTheme="minorHAnsi" w:hAnsiTheme="majorHAnsi" w:cstheme="majorHAnsi"/>
+          <w:sz w:val="22"/>
+          <w:szCs w:val="22"/>
+        </w:rPr>
+        <w:t xml:space="preserve"> code folder</w:t>
+      </w:r>
+      <w:r>
+        <w:rPr>
+          <w:rFonts w:asciiTheme="majorHAnsi" w:eastAsiaTheme="minorHAnsi" w:hAnsiTheme="majorHAnsi" w:cstheme="majorHAnsi"/>
+          <w:sz w:val="22"/>
+          <w:szCs w:val="22"/>
+        </w:rPr>
+        <w:t>)</w:t>
+      </w:r>
+      <w:r>
+        <w:rPr>
+          <w:rFonts w:asciiTheme="majorHAnsi" w:eastAsiaTheme="minorHAnsi" w:hAnsiTheme="majorHAnsi" w:cstheme="majorHAnsi"/>
+          <w:sz w:val="22"/>
+          <w:szCs w:val="22"/>
+        </w:rPr>
+        <w:t xml:space="preserve">, </w:t>
+      </w:r>
+      <w:r>
+        <w:rPr>
+          <w:rFonts w:asciiTheme="majorHAnsi" w:eastAsiaTheme="minorHAnsi" w:hAnsiTheme="majorHAnsi" w:cstheme="majorHAnsi"/>
+          <w:sz w:val="22"/>
+          <w:szCs w:val="22"/>
+        </w:rPr>
+        <w:t>I used the following Python library which was designed specifically to facilitate the setup and analysis of random TSP instances:</w:t>
+      </w:r>
+    </w:p>
+    <w:p>
+      <w:pPr>
+        <w:pStyle w:val="NormalWeb"/>
+        <w:rPr>
+          <w:rFonts w:asciiTheme="majorHAnsi" w:eastAsiaTheme="minorHAnsi" w:hAnsiTheme="majorHAnsi" w:cstheme="majorHAnsi"/>
+          <w:sz w:val="22"/>
+          <w:szCs w:val="22"/>
+        </w:rPr>
+      </w:pPr>
+      <w:r>
+        <w:rPr>
+          <w:rFonts w:asciiTheme="majorHAnsi" w:eastAsiaTheme="minorHAnsi" w:hAnsiTheme="majorHAnsi" w:cstheme="majorHAnsi"/>
+          <w:sz w:val="22"/>
+          <w:szCs w:val="22"/>
+        </w:rPr>
+        <w:t xml:space="preserve">Reference: </w:t>
+      </w:r>
+      <w:hyperlink r:id="rId13" w:history="1">
+        <w:r>
+          <w:rPr>
+            <w:rStyle w:val="Hyperlink"/>
+            <w:rFonts w:asciiTheme="majorHAnsi" w:eastAsiaTheme="minorHAnsi" w:hAnsiTheme="majorHAnsi" w:cstheme="majorHAnsi"/>
+            <w:sz w:val="22"/>
+            <w:szCs w:val="22"/>
+          </w:rPr>
+          <w:t>https://pypi.org/project/opentsp/</w:t>
+        </w:r>
+      </w:hyperlink>
+    </w:p>
+    <w:p>
+      <w:pPr>
+        <w:pStyle w:val="NormalWeb"/>
+        <w:rPr>
+          <w:rFonts w:asciiTheme="majorHAnsi" w:hAnsiTheme="majorHAnsi" w:cstheme="majorHAnsi"/>
+        </w:rPr>
+      </w:pPr>
+      <w:r>
+        <w:rPr>
+          <w:rFonts w:asciiTheme="majorHAnsi" w:eastAsiaTheme="minorHAnsi" w:hAnsiTheme="majorHAnsi" w:cstheme="majorHAnsi"/>
+          <w:sz w:val="22"/>
+          <w:szCs w:val="22"/>
+        </w:rPr>
+        <w:t xml:space="preserve">To </w:t>
+      </w:r>
+      <w:r>
+        <w:rPr>
+          <w:rFonts w:asciiTheme="majorHAnsi" w:eastAsiaTheme="minorHAnsi" w:hAnsiTheme="majorHAnsi" w:cstheme="majorHAnsi"/>
+          <w:sz w:val="22"/>
+          <w:szCs w:val="22"/>
+        </w:rPr>
+        <w:t xml:space="preserve">use this library, simply activate a python virtual environment, make sure the </w:t>
+      </w:r>
+      <w:r>
+        <w:rPr>
+          <w:rFonts w:asciiTheme="majorHAnsi" w:eastAsiaTheme="minorHAnsi" w:hAnsiTheme="majorHAnsi" w:cstheme="majorHAnsi"/>
+          <w:i/>
+          <w:iCs/>
+          <w:sz w:val="22"/>
+          <w:szCs w:val="22"/>
+        </w:rPr>
+        <w:t>pip</w:t>
+      </w:r>
+      <w:r>
+        <w:rPr>
+          <w:rFonts w:asciiTheme="majorHAnsi" w:eastAsiaTheme="minorHAnsi" w:hAnsiTheme="majorHAnsi" w:cstheme="majorHAnsi"/>
+          <w:sz w:val="22"/>
+          <w:szCs w:val="22"/>
+        </w:rPr>
+        <w:t xml:space="preserve"> command line tool is installed on your machine, and run: </w:t>
+      </w:r>
+      <w:r>
+        <w:rPr>
+          <w:rFonts w:asciiTheme="majorHAnsi" w:hAnsiTheme="majorHAnsi" w:cstheme="majorHAnsi"/>
+          <w:i/>
+          <w:iCs/>
+        </w:rPr>
+        <w:t>pip install opentsp</w:t>
+      </w:r>
+    </w:p>
+    <w:p>
+      <w:pPr>
+        <w:pStyle w:val="NormalWeb"/>
+        <w:rPr>
+          <w:rFonts w:asciiTheme="majorHAnsi" w:hAnsiTheme="majorHAnsi" w:cstheme="majorHAnsi"/>
+        </w:rPr>
+      </w:pPr>
+      <w:r>
+        <w:rPr>
+          <w:rFonts w:asciiTheme="majorHAnsi" w:hAnsiTheme="majorHAnsi" w:cstheme="majorHAnsi"/>
+        </w:rPr>
+        <w:lastRenderedPageBreak/>
+        <w:t>Here is a sample TSP instance created by this library:</w:t>
+      </w:r>
+    </w:p>
+    <w:p>
+      <w:pPr>
+        <w:pStyle w:val="NormalWeb"/>
+        <w:rPr>
+          <w:rFonts w:asciiTheme="majorHAnsi" w:hAnsiTheme="majorHAnsi" w:cstheme="majorHAnsi"/>
+        </w:rPr>
+      </w:pPr>
+      <w:r>
+        <w:rPr>
+          <w:rFonts w:asciiTheme="majorHAnsi" w:hAnsiTheme="majorHAnsi" w:cstheme="majorHAnsi"/>
+          <w:noProof/>
+        </w:rPr>
+        <w:drawing>
+          <wp:inline distT="0" distB="0" distL="0" distR="0" wp14:anchorId="79D63AE5" wp14:editId="6AADAE09">
+            <wp:extent cx="4697030" cy="2940662"/>
+            <wp:effectExtent l="0" t="0" r="2540" b="6350"/>
+            <wp:docPr id="9" name="Picture 9" descr="Diagram&#10;&#10;Description automatically generated"/>
+            <wp:cNvGraphicFramePr>
+              <a:graphicFrameLocks xmlns:a="http://schemas.openxmlformats.org/drawingml/2006/main" noChangeAspect="1"/>
+            </wp:cNvGraphicFramePr>
+            <a:graphic xmlns:a="http://schemas.openxmlformats.org/drawingml/2006/main">
+              <a:graphicData uri="http://schemas.openxmlformats.org/drawingml/2006/picture">
+                <pic:pic xmlns:pic="http://schemas.openxmlformats.org/drawingml/2006/picture">
+                  <pic:nvPicPr>
+                    <pic:cNvPr id="9" name="Picture 9" descr="Diagram&#10;&#10;Description automatically generated"/>
+                    <pic:cNvPicPr/>
+                  </pic:nvPicPr>
+                  <pic:blipFill>
+                    <a:blip r:embed="rId14">
+                      <a:extLst>
+                        <a:ext uri="{28A0092B-C50C-407E-A947-70E740481C1C}">
+                          <a14:useLocalDpi xmlns:a14="http://schemas.microsoft.com/office/drawing/2010/main" val="0"/>
+                        </a:ext>
+                      </a:extLst>
+                    </a:blip>
+                    <a:stretch>
+                      <a:fillRect/>
+                    </a:stretch>
+                  </pic:blipFill>
+                  <pic:spPr>
+                    <a:xfrm>
+                      <a:off x="0" y="0"/>
+                      <a:ext cx="4704012" cy="2945033"/>
+                    </a:xfrm>
+                    <a:prstGeom prst="rect">
+                      <a:avLst/>
+                    </a:prstGeom>
+                  </pic:spPr>
+                </pic:pic>
+              </a:graphicData>
+            </a:graphic>
+          </wp:inline>
+        </w:drawing>
+      </w:r>
+    </w:p>
+    <w:p>
+      <w:pPr>
+        <w:pStyle w:val="NormalWeb"/>
+        <w:rPr>
+          <w:rFonts w:asciiTheme="majorHAnsi" w:eastAsiaTheme="minorHAnsi" w:hAnsiTheme="majorHAnsi" w:cstheme="majorHAnsi"/>
+          <w:sz w:val="22"/>
+          <w:szCs w:val="22"/>
+        </w:rPr>
+      </w:pPr>
+      <w:r>
+        <w:rPr>
+          <w:rFonts w:asciiTheme="majorHAnsi" w:eastAsiaTheme="minorHAnsi" w:hAnsiTheme="majorHAnsi" w:cstheme="majorHAnsi"/>
+          <w:sz w:val="22"/>
+          <w:szCs w:val="22"/>
+        </w:rPr>
+        <w:t xml:space="preserve">For the following sub-questions, please refer to the </w:t>
+      </w:r>
+      <w:r>
+        <w:rPr>
+          <w:rFonts w:asciiTheme="majorHAnsi" w:eastAsiaTheme="minorHAnsi" w:hAnsiTheme="majorHAnsi" w:cstheme="majorHAnsi"/>
+          <w:i/>
+          <w:iCs/>
+          <w:sz w:val="22"/>
+          <w:szCs w:val="22"/>
+        </w:rPr>
+        <w:t>tsp.py</w:t>
+      </w:r>
+      <w:r>
+        <w:rPr>
+          <w:rFonts w:asciiTheme="majorHAnsi" w:eastAsiaTheme="minorHAnsi" w:hAnsiTheme="majorHAnsi" w:cstheme="majorHAnsi"/>
+          <w:sz w:val="22"/>
+          <w:szCs w:val="22"/>
+        </w:rPr>
+        <w:t xml:space="preserve"> files under the </w:t>
+      </w:r>
+      <w:r>
+        <w:rPr>
+          <w:rFonts w:asciiTheme="majorHAnsi" w:eastAsiaTheme="minorHAnsi" w:hAnsiTheme="majorHAnsi" w:cstheme="majorHAnsi"/>
+          <w:i/>
+          <w:iCs/>
+          <w:sz w:val="22"/>
+          <w:szCs w:val="22"/>
+        </w:rPr>
+        <w:t>Q3</w:t>
+      </w:r>
+      <w:r>
+        <w:rPr>
+          <w:rFonts w:asciiTheme="majorHAnsi" w:eastAsiaTheme="minorHAnsi" w:hAnsiTheme="majorHAnsi" w:cstheme="majorHAnsi"/>
+          <w:sz w:val="22"/>
+          <w:szCs w:val="22"/>
+        </w:rPr>
+        <w:t xml:space="preserve"> directory in my code submission folder</w:t>
+      </w:r>
+      <w:r>
+        <w:rPr>
+          <w:rFonts w:asciiTheme="majorHAnsi" w:eastAsiaTheme="minorHAnsi" w:hAnsiTheme="majorHAnsi" w:cstheme="majorHAnsi"/>
+          <w:sz w:val="22"/>
+          <w:szCs w:val="22"/>
+        </w:rPr>
+        <w:t>.</w:t>
+      </w:r>
+    </w:p>
+    <w:p>
+      <w:pPr>
+        <w:pStyle w:val="NormalWeb"/>
+        <w:rPr>
+          <w:rFonts w:asciiTheme="majorHAnsi" w:eastAsiaTheme="minorHAnsi" w:hAnsiTheme="majorHAnsi" w:cstheme="majorHAnsi"/>
+          <w:sz w:val="22"/>
+          <w:szCs w:val="22"/>
+        </w:rPr>
+      </w:pPr>
+    </w:p>
+    <w:p>
+      <w:pPr>
+        <w:pStyle w:val="NormalWeb"/>
+        <w:numPr>
+          <w:ilvl w:val="0"/>
+          <w:numId w:val="16"/>
+        </w:numPr>
+        <w:rPr>
+          <w:rFonts w:asciiTheme="majorHAnsi" w:eastAsiaTheme="minorHAnsi" w:hAnsiTheme="majorHAnsi" w:cstheme="majorHAnsi"/>
+          <w:sz w:val="22"/>
+          <w:szCs w:val="22"/>
+        </w:rPr>
+      </w:pPr>
+      <w:r>
+        <w:rPr>
+          <w:rFonts w:asciiTheme="majorHAnsi" w:eastAsiaTheme="minorHAnsi" w:hAnsiTheme="majorHAnsi" w:cstheme="majorHAnsi"/>
+          <w:sz w:val="22"/>
+          <w:szCs w:val="22"/>
+        </w:rPr>
+        <w:t xml:space="preserve">Solve each TSP exactly by brute-force search over all possible tours. Record and save these costs. In your report, simply state where in your code this is implemented, and state the mean, min, max, and standard deviation of the optimal tour lengths across the 100 instances. </w:t>
+      </w:r>
+    </w:p>
+    <w:p>
+      <w:pPr>
+        <w:pStyle w:val="NormalWeb"/>
+        <w:rPr>
+          <w:rFonts w:asciiTheme="majorHAnsi" w:eastAsiaTheme="minorHAnsi" w:hAnsiTheme="majorHAnsi" w:cstheme="majorHAnsi"/>
+          <w:sz w:val="22"/>
+          <w:szCs w:val="22"/>
+        </w:rPr>
+      </w:pPr>
+      <w:r>
+        <w:rPr>
+          <w:rFonts w:asciiTheme="majorHAnsi" w:eastAsiaTheme="minorHAnsi" w:hAnsiTheme="majorHAnsi" w:cstheme="majorHAnsi"/>
+          <w:sz w:val="22"/>
+          <w:szCs w:val="22"/>
+        </w:rPr>
+        <w:t>Note</w:t>
+      </w:r>
+      <w:r>
+        <w:rPr>
+          <w:rFonts w:asciiTheme="majorHAnsi" w:eastAsiaTheme="minorHAnsi" w:hAnsiTheme="majorHAnsi" w:cstheme="majorHAnsi"/>
+          <w:sz w:val="22"/>
+          <w:szCs w:val="22"/>
+        </w:rPr>
+        <w:t>:</w:t>
+      </w:r>
+      <w:r>
+        <w:rPr>
+          <w:rFonts w:asciiTheme="majorHAnsi" w:eastAsiaTheme="minorHAnsi" w:hAnsiTheme="majorHAnsi" w:cstheme="majorHAnsi"/>
+          <w:sz w:val="22"/>
+          <w:szCs w:val="22"/>
+        </w:rPr>
+        <w:t xml:space="preserve"> for this question, we were not asked to </w:t>
+      </w:r>
+      <w:r>
+        <w:rPr>
+          <w:rFonts w:asciiTheme="majorHAnsi" w:eastAsiaTheme="minorHAnsi" w:hAnsiTheme="majorHAnsi" w:cstheme="majorHAnsi"/>
+          <w:sz w:val="22"/>
+          <w:szCs w:val="22"/>
+        </w:rPr>
+        <w:t>develop</w:t>
+      </w:r>
+      <w:r>
+        <w:rPr>
+          <w:rFonts w:asciiTheme="majorHAnsi" w:eastAsiaTheme="minorHAnsi" w:hAnsiTheme="majorHAnsi" w:cstheme="majorHAnsi"/>
+          <w:sz w:val="22"/>
+          <w:szCs w:val="22"/>
+        </w:rPr>
+        <w:t xml:space="preserve"> our own custom “brute force”</w:t>
+      </w:r>
+      <w:r>
+        <w:rPr>
+          <w:rFonts w:asciiTheme="majorHAnsi" w:eastAsiaTheme="minorHAnsi" w:hAnsiTheme="majorHAnsi" w:cstheme="majorHAnsi"/>
+          <w:sz w:val="22"/>
+          <w:szCs w:val="22"/>
+        </w:rPr>
+        <w:t xml:space="preserve"> evaluation of the tour lengths. Hence, I used the “brute force” solver that was included in the referenced TSP library.</w:t>
+      </w:r>
+    </w:p>
+    <w:p>
+      <w:pPr>
+        <w:pStyle w:val="NormalWeb"/>
+        <w:rPr>
+          <w:rFonts w:asciiTheme="majorHAnsi" w:eastAsiaTheme="minorHAnsi" w:hAnsiTheme="majorHAnsi" w:cstheme="majorHAnsi"/>
+          <w:sz w:val="22"/>
+          <w:szCs w:val="22"/>
+        </w:rPr>
+      </w:pPr>
+      <w:r>
+        <w:rPr>
+          <w:rFonts w:asciiTheme="majorHAnsi" w:eastAsiaTheme="minorHAnsi" w:hAnsiTheme="majorHAnsi" w:cstheme="majorHAnsi"/>
+          <w:noProof/>
+          <w:sz w:val="22"/>
+          <w:szCs w:val="22"/>
+        </w:rPr>
+        <w:drawing>
+          <wp:inline distT="0" distB="0" distL="0" distR="0" wp14:anchorId="76C66AE0" wp14:editId="40CEF485">
+            <wp:extent cx="3617405" cy="2596725"/>
+            <wp:effectExtent l="0" t="0" r="2540" b="0"/>
+            <wp:docPr id="10" name="Picture 10" descr="Text&#10;&#10;Description automatically generated"/>
+            <wp:cNvGraphicFramePr>
+              <a:graphicFrameLocks xmlns:a="http://schemas.openxmlformats.org/drawingml/2006/main" noChangeAspect="1"/>
+            </wp:cNvGraphicFramePr>
+            <a:graphic xmlns:a="http://schemas.openxmlformats.org/drawingml/2006/main">
+              <a:graphicData uri="http://schemas.openxmlformats.org/drawingml/2006/picture">
+                <pic:pic xmlns:pic="http://schemas.openxmlformats.org/drawingml/2006/picture">
+                  <pic:nvPicPr>
+                    <pic:cNvPr id="10" name="Picture 10" descr="Text&#10;&#10;Description automatically generated"/>
+                    <pic:cNvPicPr/>
+                  </pic:nvPicPr>
+                  <pic:blipFill>
+                    <a:blip r:embed="rId15" cstate="print">
+                      <a:extLst>
+                        <a:ext uri="{28A0092B-C50C-407E-A947-70E740481C1C}">
+                          <a14:useLocalDpi xmlns:a14="http://schemas.microsoft.com/office/drawing/2010/main" val="0"/>
+                        </a:ext>
+                      </a:extLst>
+                    </a:blip>
+                    <a:stretch>
+                      <a:fillRect/>
+                    </a:stretch>
+                  </pic:blipFill>
+                  <pic:spPr>
+                    <a:xfrm>
+                      <a:off x="0" y="0"/>
+                      <a:ext cx="3624253" cy="2601641"/>
+                    </a:xfrm>
+                    <a:prstGeom prst="rect">
+                      <a:avLst/>
+                    </a:prstGeom>
+                  </pic:spPr>
+                </pic:pic>
+              </a:graphicData>
+            </a:graphic>
+          </wp:inline>
+        </w:drawing>
+      </w:r>
+    </w:p>
+    <w:p>
+      <w:pPr>
+        <w:pStyle w:val="NormalWeb"/>
+        <w:rPr>
+          <w:rFonts w:asciiTheme="majorHAnsi" w:eastAsiaTheme="minorHAnsi" w:hAnsiTheme="majorHAnsi" w:cstheme="majorHAnsi"/>
+          <w:sz w:val="22"/>
+          <w:szCs w:val="22"/>
+        </w:rPr>
+      </w:pPr>
+      <w:r>
+        <w:rPr>
+          <w:rFonts w:asciiTheme="majorHAnsi" w:eastAsiaTheme="minorHAnsi" w:hAnsiTheme="majorHAnsi" w:cstheme="majorHAnsi"/>
+          <w:sz w:val="22"/>
+          <w:szCs w:val="22"/>
+        </w:rPr>
+        <w:lastRenderedPageBreak/>
+        <w:t>Output:</w:t>
+      </w:r>
+    </w:p>
+    <w:p>
+      <w:pPr>
+        <w:pStyle w:val="NormalWeb"/>
+        <w:rPr>
+          <w:rFonts w:asciiTheme="majorHAnsi" w:eastAsiaTheme="minorHAnsi" w:hAnsiTheme="majorHAnsi" w:cstheme="majorHAnsi"/>
+          <w:sz w:val="22"/>
+          <w:szCs w:val="22"/>
+        </w:rPr>
+      </w:pPr>
+      <w:r>
+        <w:rPr>
+          <w:rFonts w:asciiTheme="majorHAnsi" w:eastAsiaTheme="minorHAnsi" w:hAnsiTheme="majorHAnsi" w:cstheme="majorHAnsi"/>
+          <w:noProof/>
+          <w:sz w:val="22"/>
+          <w:szCs w:val="22"/>
+        </w:rPr>
+        <w:drawing>
+          <wp:inline distT="0" distB="0" distL="0" distR="0" wp14:anchorId="6D7BBD31" wp14:editId="49C80C4D">
+            <wp:extent cx="5293453" cy="1232311"/>
+            <wp:effectExtent l="0" t="0" r="2540" b="0"/>
+            <wp:docPr id="11" name="Picture 11" descr="Text&#10;&#10;Description automatically generated"/>
+            <wp:cNvGraphicFramePr>
+              <a:graphicFrameLocks xmlns:a="http://schemas.openxmlformats.org/drawingml/2006/main" noChangeAspect="1"/>
+            </wp:cNvGraphicFramePr>
+            <a:graphic xmlns:a="http://schemas.openxmlformats.org/drawingml/2006/main">
+              <a:graphicData uri="http://schemas.openxmlformats.org/drawingml/2006/picture">
+                <pic:pic xmlns:pic="http://schemas.openxmlformats.org/drawingml/2006/picture">
+                  <pic:nvPicPr>
+                    <pic:cNvPr id="11" name="Picture 11" descr="Text&#10;&#10;Description automatically generated"/>
+                    <pic:cNvPicPr/>
+                  </pic:nvPicPr>
+                  <pic:blipFill>
+                    <a:blip r:embed="rId16">
+                      <a:extLst>
+                        <a:ext uri="{28A0092B-C50C-407E-A947-70E740481C1C}">
+                          <a14:useLocalDpi xmlns:a14="http://schemas.microsoft.com/office/drawing/2010/main" val="0"/>
+                        </a:ext>
+                      </a:extLst>
+                    </a:blip>
+                    <a:stretch>
+                      <a:fillRect/>
+                    </a:stretch>
+                  </pic:blipFill>
+                  <pic:spPr>
+                    <a:xfrm>
+                      <a:off x="0" y="0"/>
+                      <a:ext cx="5298283" cy="1233435"/>
+                    </a:xfrm>
+                    <a:prstGeom prst="rect">
+                      <a:avLst/>
+                    </a:prstGeom>
+                  </pic:spPr>
+                </pic:pic>
+              </a:graphicData>
+            </a:graphic>
+          </wp:inline>
+        </w:drawing>
+      </w:r>
+    </w:p>
+    <w:p>
+      <w:pPr>
+        <w:pStyle w:val="NormalWeb"/>
+        <w:rPr>
+          <w:rFonts w:asciiTheme="majorHAnsi" w:eastAsiaTheme="minorHAnsi" w:hAnsiTheme="majorHAnsi" w:cstheme="majorHAnsi"/>
+          <w:sz w:val="22"/>
+          <w:szCs w:val="22"/>
+        </w:rPr>
+      </w:pPr>
+    </w:p>
+    <w:p>
+      <w:pPr>
+        <w:pStyle w:val="NormalWeb"/>
+        <w:numPr>
+          <w:ilvl w:val="0"/>
+          <w:numId w:val="16"/>
+        </w:numPr>
+        <w:rPr>
+          <w:rFonts w:asciiTheme="majorHAnsi" w:eastAsiaTheme="minorHAnsi" w:hAnsiTheme="majorHAnsi" w:cstheme="majorHAnsi"/>
+          <w:sz w:val="22"/>
+          <w:szCs w:val="22"/>
+        </w:rPr>
+      </w:pPr>
+      <w:r>
+        <w:rPr>
+          <w:rFonts w:asciiTheme="majorHAnsi" w:eastAsiaTheme="minorHAnsi" w:hAnsiTheme="majorHAnsi" w:cstheme="majorHAnsi"/>
+          <w:sz w:val="22"/>
+          <w:szCs w:val="22"/>
+        </w:rPr>
+        <w:t xml:space="preserve">As a baseline, generate a random tour for each of the 100 instances. What is the mean, min, max, and standard deviation of the tour lengths found? Report the number of instances for which the random tour happens to be the optimal solution (may be zero). </w:t>
+      </w:r>
+    </w:p>
+    <w:p>
+      <w:pPr>
+        <w:pStyle w:val="NormalWeb"/>
+      </w:pPr>
+    </w:p>
+    <w:p>
+      <w:pPr>
+        <w:pStyle w:val="NormalWeb"/>
+      </w:pPr>
+    </w:p>
+    <w:p>
+      <w:pPr>
+        <w:pStyle w:val="NormalWeb"/>
+      </w:pPr>
+    </w:p>
+    <w:p>
+      <w:pPr>
+        <w:pStyle w:val="NormalWeb"/>
+        <w:numPr>
+          <w:ilvl w:val="0"/>
+          <w:numId w:val="16"/>
+        </w:numPr>
+        <w:rPr>
+          <w:rFonts w:asciiTheme="majorHAnsi" w:eastAsiaTheme="minorHAnsi" w:hAnsiTheme="majorHAnsi" w:cstheme="majorHAnsi"/>
+          <w:sz w:val="22"/>
+          <w:szCs w:val="22"/>
+        </w:rPr>
+      </w:pPr>
+      <w:r>
+        <w:rPr>
+          <w:rFonts w:asciiTheme="majorHAnsi" w:eastAsiaTheme="minorHAnsi" w:hAnsiTheme="majorHAnsi" w:cstheme="majorHAnsi"/>
+          <w:sz w:val="22"/>
+          <w:szCs w:val="22"/>
+        </w:rPr>
+        <w:t xml:space="preserve">Implement and apply hill climbing/greedy local search using the 2-change neighbourhood function described in class on the 100 instances, using the randomly sampled start state from part b). What is the mean, min, max, and standard deviation of the tour lengths found? Also report the number of instances for which the algorithm found the optimal solution. </w:t>
+      </w:r>
+    </w:p>
+    <w:p>
+      <w:pPr>
+        <w:pStyle w:val="ListParagraph"/>
+      </w:pPr>
+    </w:p>
+    <w:p>
+      <w:pPr>
+        <w:pStyle w:val="ListParagraph"/>
+      </w:pPr>
+    </w:p>
+    <w:p>
+      <w:pPr>
+        <w:pStyle w:val="NormalWeb"/>
+      </w:pPr>
+    </w:p>
+    <w:p>
+      <w:pPr>
+        <w:pStyle w:val="NormalWeb"/>
+      </w:pPr>
+    </w:p>
+    <w:p>
+      <w:pPr>
+        <w:pStyle w:val="NormalWeb"/>
+        <w:numPr>
+          <w:ilvl w:val="0"/>
+          <w:numId w:val="16"/>
+        </w:numPr>
+        <w:rPr>
+          <w:rFonts w:asciiTheme="majorHAnsi" w:eastAsiaTheme="minorHAnsi" w:hAnsiTheme="majorHAnsi" w:cstheme="majorHAnsi"/>
+          <w:sz w:val="22"/>
+          <w:szCs w:val="22"/>
+        </w:rPr>
+      </w:pPr>
+      <w:r>
+        <w:rPr>
+          <w:rFonts w:asciiTheme="majorHAnsi" w:eastAsiaTheme="minorHAnsi" w:hAnsiTheme="majorHAnsi" w:cstheme="majorHAnsi"/>
+          <w:sz w:val="22"/>
+          <w:szCs w:val="22"/>
+        </w:rPr>
+        <w:t xml:space="preserve">Scale up your experiments! Repeat parts b) and c) using 100 random TSP instances involving 100 cities. Since the number of possible tours is factorial with respect to the number of cities, it may no longer be feasible to compute the costs of the optimal solutions in a reasonable amount of time, so simply omit that part of the table. </w:t>
+      </w:r>
+    </w:p>
+    <w:p>
+      <w:pPr>
+        <w:pStyle w:val="NormalWeb"/>
+        <w:ind w:left="360"/>
+        <w:rPr>
+          <w:rFonts w:asciiTheme="majorHAnsi" w:eastAsiaTheme="minorHAnsi" w:hAnsiTheme="majorHAnsi" w:cstheme="majorHAnsi"/>
+          <w:sz w:val="22"/>
+          <w:szCs w:val="22"/>
+        </w:rPr>
+      </w:pPr>
+    </w:p>
+    <w:p>
+      <w:pPr>
+        <w:pStyle w:val="NormalWeb"/>
+        <w:rPr>
+          <w:rFonts w:asciiTheme="majorHAnsi" w:eastAsiaTheme="minorHAnsi" w:hAnsiTheme="majorHAnsi" w:cstheme="majorHAnsi"/>
+          <w:sz w:val="22"/>
+          <w:szCs w:val="22"/>
+        </w:rPr>
+      </w:pPr>
     </w:p>
     <w:p>
       <w:pPr>
@@ -2511,6 +3165,119 @@
     </w:lvl>
   </w:abstractNum>
   <w:abstractNum w:abstractNumId="2" w15:restartNumberingAfterBreak="0">
+    <w:nsid w:val="0D4D012E"/>
+    <w:multiLevelType w:val="multilevel"/>
+    <w:tmpl w:val="D7022370"/>
+    <w:lvl w:ilvl="0">
+      <w:start w:val="1"/>
+      <w:numFmt w:val="decimal"/>
+      <w:lvlText w:val="%1."/>
+      <w:lvlJc w:val="left"/>
+      <w:pPr>
+        <w:tabs>
+          <w:tab w:val="num" w:pos="720"/>
+        </w:tabs>
+        <w:ind w:left="720" w:hanging="360"/>
+      </w:pPr>
+    </w:lvl>
+    <w:lvl w:ilvl="1" w:tentative="1">
+      <w:start w:val="1"/>
+      <w:numFmt w:val="decimal"/>
+      <w:lvlText w:val="%2."/>
+      <w:lvlJc w:val="left"/>
+      <w:pPr>
+        <w:tabs>
+          <w:tab w:val="num" w:pos="1440"/>
+        </w:tabs>
+        <w:ind w:left="1440" w:hanging="360"/>
+      </w:pPr>
+    </w:lvl>
+    <w:lvl w:ilvl="2" w:tentative="1">
+      <w:start w:val="1"/>
+      <w:numFmt w:val="decimal"/>
+      <w:lvlText w:val="%3."/>
+      <w:lvlJc w:val="left"/>
+      <w:pPr>
+        <w:tabs>
+          <w:tab w:val="num" w:pos="2160"/>
+        </w:tabs>
+        <w:ind w:left="2160" w:hanging="360"/>
+      </w:pPr>
+    </w:lvl>
+    <w:lvl w:ilvl="3" w:tentative="1">
+      <w:start w:val="1"/>
+      <w:numFmt w:val="decimal"/>
+      <w:lvlText w:val="%4."/>
+      <w:lvlJc w:val="left"/>
+      <w:pPr>
+        <w:tabs>
+          <w:tab w:val="num" w:pos="2880"/>
+        </w:tabs>
+        <w:ind w:left="2880" w:hanging="360"/>
+      </w:pPr>
+    </w:lvl>
+    <w:lvl w:ilvl="4" w:tentative="1">
+      <w:start w:val="1"/>
+      <w:numFmt w:val="decimal"/>
+      <w:lvlText w:val="%5."/>
+      <w:lvlJc w:val="left"/>
+      <w:pPr>
+        <w:tabs>
+          <w:tab w:val="num" w:pos="3600"/>
+        </w:tabs>
+        <w:ind w:left="3600" w:hanging="360"/>
+      </w:pPr>
+    </w:lvl>
+    <w:lvl w:ilvl="5" w:tentative="1">
+      <w:start w:val="1"/>
+      <w:numFmt w:val="decimal"/>
+      <w:lvlText w:val="%6."/>
+      <w:lvlJc w:val="left"/>
+      <w:pPr>
+        <w:tabs>
+          <w:tab w:val="num" w:pos="4320"/>
+        </w:tabs>
+        <w:ind w:left="4320" w:hanging="360"/>
+      </w:pPr>
+    </w:lvl>
+    <w:lvl w:ilvl="6" w:tentative="1">
+      <w:start w:val="1"/>
+      <w:numFmt w:val="decimal"/>
+      <w:lvlText w:val="%7."/>
+      <w:lvlJc w:val="left"/>
+      <w:pPr>
+        <w:tabs>
+          <w:tab w:val="num" w:pos="5040"/>
+        </w:tabs>
+        <w:ind w:left="5040" w:hanging="360"/>
+      </w:pPr>
+    </w:lvl>
+    <w:lvl w:ilvl="7" w:tentative="1">
+      <w:start w:val="1"/>
+      <w:numFmt w:val="decimal"/>
+      <w:lvlText w:val="%8."/>
+      <w:lvlJc w:val="left"/>
+      <w:pPr>
+        <w:tabs>
+          <w:tab w:val="num" w:pos="5760"/>
+        </w:tabs>
+        <w:ind w:left="5760" w:hanging="360"/>
+      </w:pPr>
+    </w:lvl>
+    <w:lvl w:ilvl="8" w:tentative="1">
+      <w:start w:val="1"/>
+      <w:numFmt w:val="decimal"/>
+      <w:lvlText w:val="%9."/>
+      <w:lvlJc w:val="left"/>
+      <w:pPr>
+        <w:tabs>
+          <w:tab w:val="num" w:pos="6480"/>
+        </w:tabs>
+        <w:ind w:left="6480" w:hanging="360"/>
+      </w:pPr>
+    </w:lvl>
+  </w:abstractNum>
+  <w:abstractNum w:abstractNumId="3" w15:restartNumberingAfterBreak="0">
     <w:nsid w:val="12F27BE5"/>
     <w:multiLevelType w:val="multilevel"/>
     <w:tmpl w:val="BB8465A4"/>
@@ -2623,7 +3390,7 @@
       </w:pPr>
     </w:lvl>
   </w:abstractNum>
-  <w:abstractNum w:abstractNumId="3" w15:restartNumberingAfterBreak="0">
+  <w:abstractNum w:abstractNumId="4" w15:restartNumberingAfterBreak="0">
     <w:nsid w:val="19E647DE"/>
     <w:multiLevelType w:val="hybridMultilevel"/>
     <w:tmpl w:val="C554B472"/>
@@ -2712,7 +3479,7 @@
       </w:pPr>
     </w:lvl>
   </w:abstractNum>
-  <w:abstractNum w:abstractNumId="4" w15:restartNumberingAfterBreak="0">
+  <w:abstractNum w:abstractNumId="5" w15:restartNumberingAfterBreak="0">
     <w:nsid w:val="1BE31B55"/>
     <w:multiLevelType w:val="multilevel"/>
     <w:tmpl w:val="742EAAB6"/>
@@ -2825,7 +3592,7 @@
       </w:pPr>
     </w:lvl>
   </w:abstractNum>
-  <w:abstractNum w:abstractNumId="5" w15:restartNumberingAfterBreak="0">
+  <w:abstractNum w:abstractNumId="6" w15:restartNumberingAfterBreak="0">
     <w:nsid w:val="1F0D666A"/>
     <w:multiLevelType w:val="hybridMultilevel"/>
     <w:tmpl w:val="61268262"/>
@@ -2938,7 +3705,7 @@
       </w:rPr>
     </w:lvl>
   </w:abstractNum>
-  <w:abstractNum w:abstractNumId="6" w15:restartNumberingAfterBreak="0">
+  <w:abstractNum w:abstractNumId="7" w15:restartNumberingAfterBreak="0">
     <w:nsid w:val="26276155"/>
     <w:multiLevelType w:val="multilevel"/>
     <w:tmpl w:val="AFBEA746"/>
@@ -3051,7 +3818,7 @@
       </w:pPr>
     </w:lvl>
   </w:abstractNum>
-  <w:abstractNum w:abstractNumId="7" w15:restartNumberingAfterBreak="0">
+  <w:abstractNum w:abstractNumId="8" w15:restartNumberingAfterBreak="0">
     <w:nsid w:val="26B41383"/>
     <w:multiLevelType w:val="hybridMultilevel"/>
     <w:tmpl w:val="17A09BB0"/>
@@ -3140,7 +3907,96 @@
       </w:pPr>
     </w:lvl>
   </w:abstractNum>
-  <w:abstractNum w:abstractNumId="8" w15:restartNumberingAfterBreak="0">
+  <w:abstractNum w:abstractNumId="9" w15:restartNumberingAfterBreak="0">
+    <w:nsid w:val="36E352BA"/>
+    <w:multiLevelType w:val="hybridMultilevel"/>
+    <w:tmpl w:val="E31065AE"/>
+    <w:lvl w:ilvl="0" w:tplc="04090017">
+      <w:start w:val="1"/>
+      <w:numFmt w:val="lowerLetter"/>
+      <w:lvlText w:val="%1)"/>
+      <w:lvlJc w:val="left"/>
+      <w:pPr>
+        <w:ind w:left="720" w:hanging="360"/>
+      </w:pPr>
+      <w:rPr>
+        <w:rFonts w:hint="default"/>
+      </w:rPr>
+    </w:lvl>
+    <w:lvl w:ilvl="1" w:tplc="04090019" w:tentative="1">
+      <w:start w:val="1"/>
+      <w:numFmt w:val="lowerLetter"/>
+      <w:lvlText w:val="%2."/>
+      <w:lvlJc w:val="left"/>
+      <w:pPr>
+        <w:ind w:left="1440" w:hanging="360"/>
+      </w:pPr>
+    </w:lvl>
+    <w:lvl w:ilvl="2" w:tplc="0409001B" w:tentative="1">
+      <w:start w:val="1"/>
+      <w:numFmt w:val="lowerRoman"/>
+      <w:lvlText w:val="%3."/>
+      <w:lvlJc w:val="right"/>
+      <w:pPr>
+        <w:ind w:left="2160" w:hanging="180"/>
+      </w:pPr>
+    </w:lvl>
+    <w:lvl w:ilvl="3" w:tplc="0409000F" w:tentative="1">
+      <w:start w:val="1"/>
+      <w:numFmt w:val="decimal"/>
+      <w:lvlText w:val="%4."/>
+      <w:lvlJc w:val="left"/>
+      <w:pPr>
+        <w:ind w:left="2880" w:hanging="360"/>
+      </w:pPr>
+    </w:lvl>
+    <w:lvl w:ilvl="4" w:tplc="04090019" w:tentative="1">
+      <w:start w:val="1"/>
+      <w:numFmt w:val="lowerLetter"/>
+      <w:lvlText w:val="%5."/>
+      <w:lvlJc w:val="left"/>
+      <w:pPr>
+        <w:ind w:left="3600" w:hanging="360"/>
+      </w:pPr>
+    </w:lvl>
+    <w:lvl w:ilvl="5" w:tplc="0409001B" w:tentative="1">
+      <w:start w:val="1"/>
+      <w:numFmt w:val="lowerRoman"/>
+      <w:lvlText w:val="%6."/>
+      <w:lvlJc w:val="right"/>
+      <w:pPr>
+        <w:ind w:left="4320" w:hanging="180"/>
+      </w:pPr>
+    </w:lvl>
+    <w:lvl w:ilvl="6" w:tplc="0409000F" w:tentative="1">
+      <w:start w:val="1"/>
+      <w:numFmt w:val="decimal"/>
+      <w:lvlText w:val="%7."/>
+      <w:lvlJc w:val="left"/>
+      <w:pPr>
+        <w:ind w:left="5040" w:hanging="360"/>
+      </w:pPr>
+    </w:lvl>
+    <w:lvl w:ilvl="7" w:tplc="04090019" w:tentative="1">
+      <w:start w:val="1"/>
+      <w:numFmt w:val="lowerLetter"/>
+      <w:lvlText w:val="%8."/>
+      <w:lvlJc w:val="left"/>
+      <w:pPr>
+        <w:ind w:left="5760" w:hanging="360"/>
+      </w:pPr>
+    </w:lvl>
+    <w:lvl w:ilvl="8" w:tplc="0409001B" w:tentative="1">
+      <w:start w:val="1"/>
+      <w:numFmt w:val="lowerRoman"/>
+      <w:lvlText w:val="%9."/>
+      <w:lvlJc w:val="right"/>
+      <w:pPr>
+        <w:ind w:left="6480" w:hanging="180"/>
+      </w:pPr>
+    </w:lvl>
+  </w:abstractNum>
+  <w:abstractNum w:abstractNumId="10" w15:restartNumberingAfterBreak="0">
     <w:nsid w:val="3A481DFF"/>
     <w:multiLevelType w:val="hybridMultilevel"/>
     <w:tmpl w:val="87C2A622"/>
@@ -3229,7 +4085,120 @@
       </w:pPr>
     </w:lvl>
   </w:abstractNum>
-  <w:abstractNum w:abstractNumId="9" w15:restartNumberingAfterBreak="0">
+  <w:abstractNum w:abstractNumId="11" w15:restartNumberingAfterBreak="0">
+    <w:nsid w:val="3D7A23B3"/>
+    <w:multiLevelType w:val="multilevel"/>
+    <w:tmpl w:val="6A6E6D0A"/>
+    <w:lvl w:ilvl="0">
+      <w:start w:val="1"/>
+      <w:numFmt w:val="decimal"/>
+      <w:lvlText w:val="%1."/>
+      <w:lvlJc w:val="left"/>
+      <w:pPr>
+        <w:tabs>
+          <w:tab w:val="num" w:pos="720"/>
+        </w:tabs>
+        <w:ind w:left="720" w:hanging="360"/>
+      </w:pPr>
+    </w:lvl>
+    <w:lvl w:ilvl="1" w:tentative="1">
+      <w:start w:val="1"/>
+      <w:numFmt w:val="decimal"/>
+      <w:lvlText w:val="%2."/>
+      <w:lvlJc w:val="left"/>
+      <w:pPr>
+        <w:tabs>
+          <w:tab w:val="num" w:pos="1440"/>
+        </w:tabs>
+        <w:ind w:left="1440" w:hanging="360"/>
+      </w:pPr>
+    </w:lvl>
+    <w:lvl w:ilvl="2" w:tentative="1">
+      <w:start w:val="1"/>
+      <w:numFmt w:val="decimal"/>
+      <w:lvlText w:val="%3."/>
+      <w:lvlJc w:val="left"/>
+      <w:pPr>
+        <w:tabs>
+          <w:tab w:val="num" w:pos="2160"/>
+        </w:tabs>
+        <w:ind w:left="2160" w:hanging="360"/>
+      </w:pPr>
+    </w:lvl>
+    <w:lvl w:ilvl="3" w:tentative="1">
+      <w:start w:val="1"/>
+      <w:numFmt w:val="decimal"/>
+      <w:lvlText w:val="%4."/>
+      <w:lvlJc w:val="left"/>
+      <w:pPr>
+        <w:tabs>
+          <w:tab w:val="num" w:pos="2880"/>
+        </w:tabs>
+        <w:ind w:left="2880" w:hanging="360"/>
+      </w:pPr>
+    </w:lvl>
+    <w:lvl w:ilvl="4" w:tentative="1">
+      <w:start w:val="1"/>
+      <w:numFmt w:val="decimal"/>
+      <w:lvlText w:val="%5."/>
+      <w:lvlJc w:val="left"/>
+      <w:pPr>
+        <w:tabs>
+          <w:tab w:val="num" w:pos="3600"/>
+        </w:tabs>
+        <w:ind w:left="3600" w:hanging="360"/>
+      </w:pPr>
+    </w:lvl>
+    <w:lvl w:ilvl="5" w:tentative="1">
+      <w:start w:val="1"/>
+      <w:numFmt w:val="decimal"/>
+      <w:lvlText w:val="%6."/>
+      <w:lvlJc w:val="left"/>
+      <w:pPr>
+        <w:tabs>
+          <w:tab w:val="num" w:pos="4320"/>
+        </w:tabs>
+        <w:ind w:left="4320" w:hanging="360"/>
+      </w:pPr>
+    </w:lvl>
+    <w:lvl w:ilvl="6" w:tentative="1">
+      <w:start w:val="1"/>
+      <w:numFmt w:val="decimal"/>
+      <w:lvlText w:val="%7."/>
+      <w:lvlJc w:val="left"/>
+      <w:pPr>
+        <w:tabs>
+          <w:tab w:val="num" w:pos="5040"/>
+        </w:tabs>
+        <w:ind w:left="5040" w:hanging="360"/>
+      </w:pPr>
+    </w:lvl>
+    <w:lvl w:ilvl="7" w:tentative="1">
+      <w:start w:val="1"/>
+      <w:numFmt w:val="decimal"/>
+      <w:lvlText w:val="%8."/>
+      <w:lvlJc w:val="left"/>
+      <w:pPr>
+        <w:tabs>
+          <w:tab w:val="num" w:pos="5760"/>
+        </w:tabs>
+        <w:ind w:left="5760" w:hanging="360"/>
+      </w:pPr>
+    </w:lvl>
+    <w:lvl w:ilvl="8" w:tentative="1">
+      <w:start w:val="1"/>
+      <w:numFmt w:val="decimal"/>
+      <w:lvlText w:val="%9."/>
+      <w:lvlJc w:val="left"/>
+      <w:pPr>
+        <w:tabs>
+          <w:tab w:val="num" w:pos="6480"/>
+        </w:tabs>
+        <w:ind w:left="6480" w:hanging="360"/>
+      </w:pPr>
+    </w:lvl>
+  </w:abstractNum>
+  <w:abstractNum w:abstractNumId="12" w15:restartNumberingAfterBreak="0">
     <w:nsid w:val="416171EB"/>
     <w:multiLevelType w:val="hybridMultilevel"/>
     <w:tmpl w:val="60CE406C"/>
@@ -3318,7 +4287,7 @@
       </w:pPr>
     </w:lvl>
   </w:abstractNum>
-  <w:abstractNum w:abstractNumId="10" w15:restartNumberingAfterBreak="0">
+  <w:abstractNum w:abstractNumId="13" w15:restartNumberingAfterBreak="0">
     <w:nsid w:val="4F594DDA"/>
     <w:multiLevelType w:val="multilevel"/>
     <w:tmpl w:val="AF62B9A8"/>
@@ -3431,7 +4400,233 @@
       </w:pPr>
     </w:lvl>
   </w:abstractNum>
-  <w:abstractNum w:abstractNumId="11" w15:restartNumberingAfterBreak="0">
+  <w:abstractNum w:abstractNumId="14" w15:restartNumberingAfterBreak="0">
+    <w:nsid w:val="54825144"/>
+    <w:multiLevelType w:val="multilevel"/>
+    <w:tmpl w:val="A9FEF88E"/>
+    <w:lvl w:ilvl="0">
+      <w:start w:val="1"/>
+      <w:numFmt w:val="decimal"/>
+      <w:lvlText w:val="%1."/>
+      <w:lvlJc w:val="left"/>
+      <w:pPr>
+        <w:tabs>
+          <w:tab w:val="num" w:pos="720"/>
+        </w:tabs>
+        <w:ind w:left="720" w:hanging="360"/>
+      </w:pPr>
+    </w:lvl>
+    <w:lvl w:ilvl="1" w:tentative="1">
+      <w:start w:val="1"/>
+      <w:numFmt w:val="decimal"/>
+      <w:lvlText w:val="%2."/>
+      <w:lvlJc w:val="left"/>
+      <w:pPr>
+        <w:tabs>
+          <w:tab w:val="num" w:pos="1440"/>
+        </w:tabs>
+        <w:ind w:left="1440" w:hanging="360"/>
+      </w:pPr>
+    </w:lvl>
+    <w:lvl w:ilvl="2" w:tentative="1">
+      <w:start w:val="1"/>
+      <w:numFmt w:val="decimal"/>
+      <w:lvlText w:val="%3."/>
+      <w:lvlJc w:val="left"/>
+      <w:pPr>
+        <w:tabs>
+          <w:tab w:val="num" w:pos="2160"/>
+        </w:tabs>
+        <w:ind w:left="2160" w:hanging="360"/>
+      </w:pPr>
+    </w:lvl>
+    <w:lvl w:ilvl="3" w:tentative="1">
+      <w:start w:val="1"/>
+      <w:numFmt w:val="decimal"/>
+      <w:lvlText w:val="%4."/>
+      <w:lvlJc w:val="left"/>
+      <w:pPr>
+        <w:tabs>
+          <w:tab w:val="num" w:pos="2880"/>
+        </w:tabs>
+        <w:ind w:left="2880" w:hanging="360"/>
+      </w:pPr>
+    </w:lvl>
+    <w:lvl w:ilvl="4" w:tentative="1">
+      <w:start w:val="1"/>
+      <w:numFmt w:val="decimal"/>
+      <w:lvlText w:val="%5."/>
+      <w:lvlJc w:val="left"/>
+      <w:pPr>
+        <w:tabs>
+          <w:tab w:val="num" w:pos="3600"/>
+        </w:tabs>
+        <w:ind w:left="3600" w:hanging="360"/>
+      </w:pPr>
+    </w:lvl>
+    <w:lvl w:ilvl="5" w:tentative="1">
+      <w:start w:val="1"/>
+      <w:numFmt w:val="decimal"/>
+      <w:lvlText w:val="%6."/>
+      <w:lvlJc w:val="left"/>
+      <w:pPr>
+        <w:tabs>
+          <w:tab w:val="num" w:pos="4320"/>
+        </w:tabs>
+        <w:ind w:left="4320" w:hanging="360"/>
+      </w:pPr>
+    </w:lvl>
+    <w:lvl w:ilvl="6" w:tentative="1">
+      <w:start w:val="1"/>
+      <w:numFmt w:val="decimal"/>
+      <w:lvlText w:val="%7."/>
+      <w:lvlJc w:val="left"/>
+      <w:pPr>
+        <w:tabs>
+          <w:tab w:val="num" w:pos="5040"/>
+        </w:tabs>
+        <w:ind w:left="5040" w:hanging="360"/>
+      </w:pPr>
+    </w:lvl>
+    <w:lvl w:ilvl="7" w:tentative="1">
+      <w:start w:val="1"/>
+      <w:numFmt w:val="decimal"/>
+      <w:lvlText w:val="%8."/>
+      <w:lvlJc w:val="left"/>
+      <w:pPr>
+        <w:tabs>
+          <w:tab w:val="num" w:pos="5760"/>
+        </w:tabs>
+        <w:ind w:left="5760" w:hanging="360"/>
+      </w:pPr>
+    </w:lvl>
+    <w:lvl w:ilvl="8" w:tentative="1">
+      <w:start w:val="1"/>
+      <w:numFmt w:val="decimal"/>
+      <w:lvlText w:val="%9."/>
+      <w:lvlJc w:val="left"/>
+      <w:pPr>
+        <w:tabs>
+          <w:tab w:val="num" w:pos="6480"/>
+        </w:tabs>
+        <w:ind w:left="6480" w:hanging="360"/>
+      </w:pPr>
+    </w:lvl>
+  </w:abstractNum>
+  <w:abstractNum w:abstractNumId="15" w15:restartNumberingAfterBreak="0">
+    <w:nsid w:val="58945D5C"/>
+    <w:multiLevelType w:val="multilevel"/>
+    <w:tmpl w:val="AF4ED8BC"/>
+    <w:lvl w:ilvl="0">
+      <w:start w:val="1"/>
+      <w:numFmt w:val="decimal"/>
+      <w:lvlText w:val="%1."/>
+      <w:lvlJc w:val="left"/>
+      <w:pPr>
+        <w:tabs>
+          <w:tab w:val="num" w:pos="720"/>
+        </w:tabs>
+        <w:ind w:left="720" w:hanging="360"/>
+      </w:pPr>
+    </w:lvl>
+    <w:lvl w:ilvl="1" w:tentative="1">
+      <w:start w:val="1"/>
+      <w:numFmt w:val="decimal"/>
+      <w:lvlText w:val="%2."/>
+      <w:lvlJc w:val="left"/>
+      <w:pPr>
+        <w:tabs>
+          <w:tab w:val="num" w:pos="1440"/>
+        </w:tabs>
+        <w:ind w:left="1440" w:hanging="360"/>
+      </w:pPr>
+    </w:lvl>
+    <w:lvl w:ilvl="2" w:tentative="1">
+      <w:start w:val="1"/>
+      <w:numFmt w:val="decimal"/>
+      <w:lvlText w:val="%3."/>
+      <w:lvlJc w:val="left"/>
+      <w:pPr>
+        <w:tabs>
+          <w:tab w:val="num" w:pos="2160"/>
+        </w:tabs>
+        <w:ind w:left="2160" w:hanging="360"/>
+      </w:pPr>
+    </w:lvl>
+    <w:lvl w:ilvl="3" w:tentative="1">
+      <w:start w:val="1"/>
+      <w:numFmt w:val="decimal"/>
+      <w:lvlText w:val="%4."/>
+      <w:lvlJc w:val="left"/>
+      <w:pPr>
+        <w:tabs>
+          <w:tab w:val="num" w:pos="2880"/>
+        </w:tabs>
+        <w:ind w:left="2880" w:hanging="360"/>
+      </w:pPr>
+    </w:lvl>
+    <w:lvl w:ilvl="4" w:tentative="1">
+      <w:start w:val="1"/>
+      <w:numFmt w:val="decimal"/>
+      <w:lvlText w:val="%5."/>
+      <w:lvlJc w:val="left"/>
+      <w:pPr>
+        <w:tabs>
+          <w:tab w:val="num" w:pos="3600"/>
+        </w:tabs>
+        <w:ind w:left="3600" w:hanging="360"/>
+      </w:pPr>
+    </w:lvl>
+    <w:lvl w:ilvl="5" w:tentative="1">
+      <w:start w:val="1"/>
+      <w:numFmt w:val="decimal"/>
+      <w:lvlText w:val="%6."/>
+      <w:lvlJc w:val="left"/>
+      <w:pPr>
+        <w:tabs>
+          <w:tab w:val="num" w:pos="4320"/>
+        </w:tabs>
+        <w:ind w:left="4320" w:hanging="360"/>
+      </w:pPr>
+    </w:lvl>
+    <w:lvl w:ilvl="6" w:tentative="1">
+      <w:start w:val="1"/>
+      <w:numFmt w:val="decimal"/>
+      <w:lvlText w:val="%7."/>
+      <w:lvlJc w:val="left"/>
+      <w:pPr>
+        <w:tabs>
+          <w:tab w:val="num" w:pos="5040"/>
+        </w:tabs>
+        <w:ind w:left="5040" w:hanging="360"/>
+      </w:pPr>
+    </w:lvl>
+    <w:lvl w:ilvl="7" w:tentative="1">
+      <w:start w:val="1"/>
+      <w:numFmt w:val="decimal"/>
+      <w:lvlText w:val="%8."/>
+      <w:lvlJc w:val="left"/>
+      <w:pPr>
+        <w:tabs>
+          <w:tab w:val="num" w:pos="5760"/>
+        </w:tabs>
+        <w:ind w:left="5760" w:hanging="360"/>
+      </w:pPr>
+    </w:lvl>
+    <w:lvl w:ilvl="8" w:tentative="1">
+      <w:start w:val="1"/>
+      <w:numFmt w:val="decimal"/>
+      <w:lvlText w:val="%9."/>
+      <w:lvlJc w:val="left"/>
+      <w:pPr>
+        <w:tabs>
+          <w:tab w:val="num" w:pos="6480"/>
+        </w:tabs>
+        <w:ind w:left="6480" w:hanging="360"/>
+      </w:pPr>
+    </w:lvl>
+  </w:abstractNum>
+  <w:abstractNum w:abstractNumId="16" w15:restartNumberingAfterBreak="0">
     <w:nsid w:val="6213430A"/>
     <w:multiLevelType w:val="hybridMultilevel"/>
     <w:tmpl w:val="BAE0C4AA"/>
@@ -3520,7 +4715,7 @@
       </w:pPr>
     </w:lvl>
   </w:abstractNum>
-  <w:abstractNum w:abstractNumId="12" w15:restartNumberingAfterBreak="0">
+  <w:abstractNum w:abstractNumId="17" w15:restartNumberingAfterBreak="0">
     <w:nsid w:val="668707B1"/>
     <w:multiLevelType w:val="multilevel"/>
     <w:tmpl w:val="8A2EB03A"/>
@@ -3633,7 +4828,7 @@
       </w:pPr>
     </w:lvl>
   </w:abstractNum>
-  <w:abstractNum w:abstractNumId="13" w15:restartNumberingAfterBreak="0">
+  <w:abstractNum w:abstractNumId="18" w15:restartNumberingAfterBreak="0">
     <w:nsid w:val="677B2FA2"/>
     <w:multiLevelType w:val="hybridMultilevel"/>
     <w:tmpl w:val="B802A8A0"/>
@@ -3722,7 +4917,7 @@
       </w:pPr>
     </w:lvl>
   </w:abstractNum>
-  <w:abstractNum w:abstractNumId="14" w15:restartNumberingAfterBreak="0">
+  <w:abstractNum w:abstractNumId="19" w15:restartNumberingAfterBreak="0">
     <w:nsid w:val="6D5D59C2"/>
     <w:multiLevelType w:val="hybridMultilevel"/>
     <w:tmpl w:val="18F01168"/>
@@ -3813,49 +5008,64 @@
     </w:lvl>
   </w:abstractNum>
   <w:num w:numId="1">
-    <w:abstractNumId w:val="7"/>
+    <w:abstractNumId w:val="8"/>
   </w:num>
   <w:num w:numId="2">
-    <w:abstractNumId w:val="8"/>
+    <w:abstractNumId w:val="10"/>
   </w:num>
   <w:num w:numId="3">
-    <w:abstractNumId w:val="11"/>
+    <w:abstractNumId w:val="16"/>
   </w:num>
   <w:num w:numId="4">
-    <w:abstractNumId w:val="2"/>
+    <w:abstractNumId w:val="3"/>
   </w:num>
   <w:num w:numId="5">
-    <w:abstractNumId w:val="5"/>
+    <w:abstractNumId w:val="6"/>
   </w:num>
   <w:num w:numId="6">
-    <w:abstractNumId w:val="12"/>
+    <w:abstractNumId w:val="17"/>
   </w:num>
   <w:num w:numId="7">
-    <w:abstractNumId w:val="14"/>
+    <w:abstractNumId w:val="19"/>
   </w:num>
   <w:num w:numId="8">
-    <w:abstractNumId w:val="13"/>
+    <w:abstractNumId w:val="18"/>
   </w:num>
   <w:num w:numId="9">
-    <w:abstractNumId w:val="3"/>
+    <w:abstractNumId w:val="4"/>
   </w:num>
   <w:num w:numId="10">
-    <w:abstractNumId w:val="6"/>
+    <w:abstractNumId w:val="7"/>
   </w:num>
   <w:num w:numId="11">
     <w:abstractNumId w:val="1"/>
   </w:num>
   <w:num w:numId="12">
-    <w:abstractNumId w:val="10"/>
+    <w:abstractNumId w:val="13"/>
   </w:num>
   <w:num w:numId="13">
-    <w:abstractNumId w:val="4"/>
+    <w:abstractNumId w:val="5"/>
   </w:num>
   <w:num w:numId="14">
-    <w:abstractNumId w:val="9"/>
+    <w:abstractNumId w:val="12"/>
   </w:num>
   <w:num w:numId="15">
     <w:abstractNumId w:val="0"/>
+  </w:num>
+  <w:num w:numId="16">
+    <w:abstractNumId w:val="9"/>
+  </w:num>
+  <w:num w:numId="17">
+    <w:abstractNumId w:val="11"/>
+  </w:num>
+  <w:num w:numId="18">
+    <w:abstractNumId w:val="14"/>
+  </w:num>
+  <w:num w:numId="19">
+    <w:abstractNumId w:val="15"/>
+  </w:num>
+  <w:num w:numId="20">
+    <w:abstractNumId w:val="2"/>
   </w:num>
 </w:numbering>
 </file>
@@ -4261,7 +5471,6 @@
   <w:style w:type="character" w:default="1" w:styleId="DefaultParagraphFont">
     <w:name w:val="Default Paragraph Font"/>
     <w:uiPriority w:val="1"/>
-    <w:semiHidden/>
     <w:unhideWhenUsed/>
   </w:style>
   <w:style w:type="table" w:default="1" w:styleId="TableNormal">

</xml_diff>

<commit_message>
Q3, part B done.
</commit_message>
<xml_diff>
--- a/Ass1/ass1_260865674.docx
+++ b/Ass1/ass1_260865674.docx
@@ -2436,9 +2436,9 @@
           <w:noProof/>
         </w:rPr>
         <w:drawing>
-          <wp:inline distT="0" distB="0" distL="0" distR="0" wp14:anchorId="79D63AE5" wp14:editId="6AADAE09">
-            <wp:extent cx="4697030" cy="2940662"/>
-            <wp:effectExtent l="0" t="0" r="2540" b="6350"/>
+          <wp:inline distT="0" distB="0" distL="0" distR="0" wp14:anchorId="79D63AE5" wp14:editId="72447B6F">
+            <wp:extent cx="5587583" cy="3498209"/>
+            <wp:effectExtent l="0" t="0" r="635" b="0"/>
             <wp:docPr id="9" name="Picture 9" descr="Diagram&#10;&#10;Description automatically generated"/>
             <wp:cNvGraphicFramePr>
               <a:graphicFrameLocks xmlns:a="http://schemas.openxmlformats.org/drawingml/2006/main" noChangeAspect="1"/>
@@ -2465,7 +2465,7 @@
                   <pic:spPr>
                     <a:xfrm>
                       <a:off x="0" y="0"/>
-                      <a:ext cx="4704012" cy="2945033"/>
+                      <a:ext cx="5600729" cy="3506439"/>
                     </a:xfrm>
                     <a:prstGeom prst="rect">
                       <a:avLst/>
@@ -2487,6 +2487,16 @@
           <w:szCs w:val="22"/>
         </w:rPr>
       </w:pPr>
+    </w:p>
+    <w:p>
+      <w:pPr>
+        <w:pStyle w:val="NormalWeb"/>
+        <w:rPr>
+          <w:rFonts w:asciiTheme="majorHAnsi" w:eastAsiaTheme="minorHAnsi" w:hAnsiTheme="majorHAnsi" w:cstheme="majorHAnsi"/>
+          <w:sz w:val="22"/>
+          <w:szCs w:val="22"/>
+        </w:rPr>
+      </w:pPr>
       <w:r>
         <w:rPr>
           <w:rFonts w:asciiTheme="majorHAnsi" w:eastAsiaTheme="minorHAnsi" w:hAnsiTheme="majorHAnsi" w:cstheme="majorHAnsi"/>
@@ -2539,6 +2549,126 @@
         </w:rPr>
         <w:t>.</w:t>
       </w:r>
+    </w:p>
+    <w:p>
+      <w:pPr>
+        <w:pStyle w:val="NormalWeb"/>
+        <w:rPr>
+          <w:rFonts w:asciiTheme="majorHAnsi" w:eastAsiaTheme="minorHAnsi" w:hAnsiTheme="majorHAnsi" w:cstheme="majorHAnsi"/>
+          <w:sz w:val="22"/>
+          <w:szCs w:val="22"/>
+        </w:rPr>
+      </w:pPr>
+      <w:r>
+        <w:rPr>
+          <w:rFonts w:asciiTheme="majorHAnsi" w:eastAsiaTheme="minorHAnsi" w:hAnsiTheme="majorHAnsi" w:cstheme="majorHAnsi"/>
+          <w:sz w:val="22"/>
+          <w:szCs w:val="22"/>
+        </w:rPr>
+        <w:t xml:space="preserve">Note: </w:t>
+      </w:r>
+      <w:r>
+        <w:rPr>
+          <w:rFonts w:asciiTheme="majorHAnsi" w:eastAsiaTheme="minorHAnsi" w:hAnsiTheme="majorHAnsi" w:cstheme="majorHAnsi"/>
+          <w:sz w:val="22"/>
+          <w:szCs w:val="22"/>
+        </w:rPr>
+        <w:t xml:space="preserve">please refer to the comments in the code to see which portion of code is intended to solve which of the sub-questions below. I have attached a </w:t>
+      </w:r>
+      <w:r>
+        <w:rPr>
+          <w:rFonts w:asciiTheme="majorHAnsi" w:eastAsiaTheme="minorHAnsi" w:hAnsiTheme="majorHAnsi" w:cstheme="majorHAnsi"/>
+          <w:sz w:val="22"/>
+          <w:szCs w:val="22"/>
+        </w:rPr>
+        <w:t xml:space="preserve">partial screenshot of each code section under the questions </w:t>
+      </w:r>
+      <w:r>
+        <w:rPr>
+          <w:rFonts w:asciiTheme="majorHAnsi" w:eastAsiaTheme="minorHAnsi" w:hAnsiTheme="majorHAnsi" w:cstheme="majorHAnsi"/>
+          <w:sz w:val="22"/>
+          <w:szCs w:val="22"/>
+        </w:rPr>
+        <w:t>to pinpoint those sections even more.</w:t>
+      </w:r>
+    </w:p>
+    <w:p>
+      <w:pPr>
+        <w:pStyle w:val="NormalWeb"/>
+        <w:rPr>
+          <w:rFonts w:asciiTheme="majorHAnsi" w:eastAsiaTheme="minorHAnsi" w:hAnsiTheme="majorHAnsi" w:cstheme="majorHAnsi"/>
+          <w:sz w:val="22"/>
+          <w:szCs w:val="22"/>
+        </w:rPr>
+      </w:pPr>
+    </w:p>
+    <w:p>
+      <w:pPr>
+        <w:pStyle w:val="NormalWeb"/>
+        <w:rPr>
+          <w:rFonts w:asciiTheme="majorHAnsi" w:eastAsiaTheme="minorHAnsi" w:hAnsiTheme="majorHAnsi" w:cstheme="majorHAnsi"/>
+          <w:sz w:val="22"/>
+          <w:szCs w:val="22"/>
+        </w:rPr>
+      </w:pPr>
+    </w:p>
+    <w:p>
+      <w:pPr>
+        <w:pStyle w:val="NormalWeb"/>
+        <w:rPr>
+          <w:rFonts w:asciiTheme="majorHAnsi" w:eastAsiaTheme="minorHAnsi" w:hAnsiTheme="majorHAnsi" w:cstheme="majorHAnsi"/>
+          <w:sz w:val="22"/>
+          <w:szCs w:val="22"/>
+        </w:rPr>
+      </w:pPr>
+      <w:r>
+        <w:rPr>
+          <w:rFonts w:asciiTheme="majorHAnsi" w:eastAsiaTheme="minorHAnsi" w:hAnsiTheme="majorHAnsi" w:cstheme="majorHAnsi"/>
+          <w:sz w:val="22"/>
+          <w:szCs w:val="22"/>
+        </w:rPr>
+        <w:t>(see next page)</w:t>
+      </w:r>
+    </w:p>
+    <w:p>
+      <w:pPr>
+        <w:pStyle w:val="NormalWeb"/>
+        <w:rPr>
+          <w:rFonts w:asciiTheme="majorHAnsi" w:eastAsiaTheme="minorHAnsi" w:hAnsiTheme="majorHAnsi" w:cstheme="majorHAnsi"/>
+          <w:sz w:val="22"/>
+          <w:szCs w:val="22"/>
+        </w:rPr>
+      </w:pPr>
+    </w:p>
+    <w:p>
+      <w:pPr>
+        <w:pStyle w:val="NormalWeb"/>
+        <w:rPr>
+          <w:rFonts w:asciiTheme="majorHAnsi" w:eastAsiaTheme="minorHAnsi" w:hAnsiTheme="majorHAnsi" w:cstheme="majorHAnsi"/>
+          <w:sz w:val="22"/>
+          <w:szCs w:val="22"/>
+        </w:rPr>
+      </w:pPr>
+    </w:p>
+    <w:p>
+      <w:pPr>
+        <w:pStyle w:val="NormalWeb"/>
+        <w:rPr>
+          <w:rFonts w:asciiTheme="majorHAnsi" w:eastAsiaTheme="minorHAnsi" w:hAnsiTheme="majorHAnsi" w:cstheme="majorHAnsi"/>
+          <w:sz w:val="22"/>
+          <w:szCs w:val="22"/>
+        </w:rPr>
+      </w:pPr>
+    </w:p>
+    <w:p>
+      <w:pPr>
+        <w:pStyle w:val="NormalWeb"/>
+        <w:rPr>
+          <w:rFonts w:asciiTheme="majorHAnsi" w:eastAsiaTheme="minorHAnsi" w:hAnsiTheme="majorHAnsi" w:cstheme="majorHAnsi"/>
+          <w:sz w:val="22"/>
+          <w:szCs w:val="22"/>
+        </w:rPr>
+      </w:pPr>
     </w:p>
     <w:p>
       <w:pPr>
@@ -2569,6 +2699,7 @@
           <w:sz w:val="22"/>
           <w:szCs w:val="22"/>
         </w:rPr>
+        <w:lastRenderedPageBreak/>
         <w:t xml:space="preserve">Solve each TSP exactly by brute-force search over all possible tours. Record and save these costs. In your report, simply state where in your code this is implemented, and state the mean, min, max, and standard deviation of the optimal tour lengths across the 100 instances. </w:t>
       </w:r>
     </w:p>
@@ -2647,9 +2778,9 @@
           <w:szCs w:val="22"/>
         </w:rPr>
         <w:drawing>
-          <wp:inline distT="0" distB="0" distL="0" distR="0" wp14:anchorId="76C66AE0" wp14:editId="40CEF485">
-            <wp:extent cx="3617405" cy="2596725"/>
-            <wp:effectExtent l="0" t="0" r="2540" b="0"/>
+          <wp:inline distT="0" distB="0" distL="0" distR="0" wp14:anchorId="76C66AE0" wp14:editId="52832472">
+            <wp:extent cx="4655890" cy="3342194"/>
+            <wp:effectExtent l="0" t="0" r="5080" b="0"/>
             <wp:docPr id="10" name="Picture 10" descr="Text&#10;&#10;Description automatically generated"/>
             <wp:cNvGraphicFramePr>
               <a:graphicFrameLocks xmlns:a="http://schemas.openxmlformats.org/drawingml/2006/main" noChangeAspect="1"/>
@@ -2676,7 +2807,7 @@
                   <pic:spPr>
                     <a:xfrm>
                       <a:off x="0" y="0"/>
-                      <a:ext cx="3624253" cy="2601641"/>
+                      <a:ext cx="4673947" cy="3355156"/>
                     </a:xfrm>
                     <a:prstGeom prst="rect">
                       <a:avLst/>
@@ -2704,7 +2835,6 @@
           <w:sz w:val="22"/>
           <w:szCs w:val="22"/>
         </w:rPr>
-        <w:lastRenderedPageBreak/>
         <w:t>Output:</w:t>
       </w:r>
     </w:p>
@@ -2780,6 +2910,36 @@
     <w:p>
       <w:pPr>
         <w:pStyle w:val="NormalWeb"/>
+        <w:rPr>
+          <w:rFonts w:asciiTheme="majorHAnsi" w:eastAsiaTheme="minorHAnsi" w:hAnsiTheme="majorHAnsi" w:cstheme="majorHAnsi"/>
+          <w:sz w:val="22"/>
+          <w:szCs w:val="22"/>
+        </w:rPr>
+      </w:pPr>
+    </w:p>
+    <w:p>
+      <w:pPr>
+        <w:pStyle w:val="NormalWeb"/>
+        <w:rPr>
+          <w:rFonts w:asciiTheme="majorHAnsi" w:eastAsiaTheme="minorHAnsi" w:hAnsiTheme="majorHAnsi" w:cstheme="majorHAnsi"/>
+          <w:sz w:val="22"/>
+          <w:szCs w:val="22"/>
+        </w:rPr>
+      </w:pPr>
+    </w:p>
+    <w:p>
+      <w:pPr>
+        <w:pStyle w:val="NormalWeb"/>
+        <w:rPr>
+          <w:rFonts w:asciiTheme="majorHAnsi" w:eastAsiaTheme="minorHAnsi" w:hAnsiTheme="majorHAnsi" w:cstheme="majorHAnsi"/>
+          <w:sz w:val="22"/>
+          <w:szCs w:val="22"/>
+        </w:rPr>
+      </w:pPr>
+    </w:p>
+    <w:p>
+      <w:pPr>
+        <w:pStyle w:val="NormalWeb"/>
         <w:numPr>
           <w:ilvl w:val="0"/>
           <w:numId w:val="16"/>
@@ -2796,6 +2956,7 @@
           <w:sz w:val="22"/>
           <w:szCs w:val="22"/>
         </w:rPr>
+        <w:lastRenderedPageBreak/>
         <w:t xml:space="preserve">As a baseline, generate a random tour for each of the 100 instances. What is the mean, min, max, and standard deviation of the tour lengths found? Report the number of instances for which the random tour happens to be the optimal solution (may be zero). </w:t>
       </w:r>
     </w:p>
@@ -2803,11 +2964,126 @@
       <w:pPr>
         <w:pStyle w:val="NormalWeb"/>
       </w:pPr>
-    </w:p>
-    <w:p>
-      <w:pPr>
-        <w:pStyle w:val="NormalWeb"/>
-      </w:pPr>
+      <w:r>
+        <w:rPr>
+          <w:noProof/>
+        </w:rPr>
+        <w:drawing>
+          <wp:inline distT="0" distB="0" distL="0" distR="0" wp14:anchorId="764B7BF2" wp14:editId="65A261CD">
+            <wp:extent cx="5943600" cy="4195445"/>
+            <wp:effectExtent l="0" t="0" r="0" b="0"/>
+            <wp:docPr id="12" name="Picture 12" descr="Text&#10;&#10;Description automatically generated"/>
+            <wp:cNvGraphicFramePr>
+              <a:graphicFrameLocks xmlns:a="http://schemas.openxmlformats.org/drawingml/2006/main" noChangeAspect="1"/>
+            </wp:cNvGraphicFramePr>
+            <a:graphic xmlns:a="http://schemas.openxmlformats.org/drawingml/2006/main">
+              <a:graphicData uri="http://schemas.openxmlformats.org/drawingml/2006/picture">
+                <pic:pic xmlns:pic="http://schemas.openxmlformats.org/drawingml/2006/picture">
+                  <pic:nvPicPr>
+                    <pic:cNvPr id="12" name="Picture 12" descr="Text&#10;&#10;Description automatically generated"/>
+                    <pic:cNvPicPr/>
+                  </pic:nvPicPr>
+                  <pic:blipFill>
+                    <a:blip r:embed="rId17">
+                      <a:extLst>
+                        <a:ext uri="{28A0092B-C50C-407E-A947-70E740481C1C}">
+                          <a14:useLocalDpi xmlns:a14="http://schemas.microsoft.com/office/drawing/2010/main" val="0"/>
+                        </a:ext>
+                      </a:extLst>
+                    </a:blip>
+                    <a:stretch>
+                      <a:fillRect/>
+                    </a:stretch>
+                  </pic:blipFill>
+                  <pic:spPr>
+                    <a:xfrm>
+                      <a:off x="0" y="0"/>
+                      <a:ext cx="5943600" cy="4195445"/>
+                    </a:xfrm>
+                    <a:prstGeom prst="rect">
+                      <a:avLst/>
+                    </a:prstGeom>
+                  </pic:spPr>
+                </pic:pic>
+              </a:graphicData>
+            </a:graphic>
+          </wp:inline>
+        </w:drawing>
+      </w:r>
+    </w:p>
+    <w:p>
+      <w:pPr>
+        <w:pStyle w:val="NormalWeb"/>
+      </w:pPr>
+    </w:p>
+    <w:p>
+      <w:pPr>
+        <w:pStyle w:val="NormalWeb"/>
+        <w:rPr>
+          <w:rFonts w:asciiTheme="majorHAnsi" w:eastAsiaTheme="minorHAnsi" w:hAnsiTheme="majorHAnsi" w:cstheme="majorHAnsi"/>
+          <w:sz w:val="22"/>
+          <w:szCs w:val="22"/>
+        </w:rPr>
+      </w:pPr>
+      <w:r>
+        <w:rPr>
+          <w:rFonts w:asciiTheme="majorHAnsi" w:eastAsiaTheme="minorHAnsi" w:hAnsiTheme="majorHAnsi" w:cstheme="majorHAnsi"/>
+          <w:sz w:val="22"/>
+          <w:szCs w:val="22"/>
+        </w:rPr>
+        <w:t>Output:</w:t>
+      </w:r>
+    </w:p>
+    <w:p>
+      <w:pPr>
+        <w:pStyle w:val="NormalWeb"/>
+      </w:pPr>
+      <w:r>
+        <w:rPr>
+          <w:noProof/>
+        </w:rPr>
+        <w:drawing>
+          <wp:inline distT="0" distB="0" distL="0" distR="0" wp14:anchorId="28746F97" wp14:editId="48B3CE10">
+            <wp:extent cx="5943600" cy="1919605"/>
+            <wp:effectExtent l="0" t="0" r="0" b="0"/>
+            <wp:docPr id="13" name="Picture 13" descr="Text&#10;&#10;Description automatically generated"/>
+            <wp:cNvGraphicFramePr>
+              <a:graphicFrameLocks xmlns:a="http://schemas.openxmlformats.org/drawingml/2006/main" noChangeAspect="1"/>
+            </wp:cNvGraphicFramePr>
+            <a:graphic xmlns:a="http://schemas.openxmlformats.org/drawingml/2006/main">
+              <a:graphicData uri="http://schemas.openxmlformats.org/drawingml/2006/picture">
+                <pic:pic xmlns:pic="http://schemas.openxmlformats.org/drawingml/2006/picture">
+                  <pic:nvPicPr>
+                    <pic:cNvPr id="13" name="Picture 13" descr="Text&#10;&#10;Description automatically generated"/>
+                    <pic:cNvPicPr/>
+                  </pic:nvPicPr>
+                  <pic:blipFill>
+                    <a:blip r:embed="rId18">
+                      <a:extLst>
+                        <a:ext uri="{28A0092B-C50C-407E-A947-70E740481C1C}">
+                          <a14:useLocalDpi xmlns:a14="http://schemas.microsoft.com/office/drawing/2010/main" val="0"/>
+                        </a:ext>
+                      </a:extLst>
+                    </a:blip>
+                    <a:stretch>
+                      <a:fillRect/>
+                    </a:stretch>
+                  </pic:blipFill>
+                  <pic:spPr>
+                    <a:xfrm>
+                      <a:off x="0" y="0"/>
+                      <a:ext cx="5943600" cy="1919605"/>
+                    </a:xfrm>
+                    <a:prstGeom prst="rect">
+                      <a:avLst/>
+                    </a:prstGeom>
+                  </pic:spPr>
+                </pic:pic>
+              </a:graphicData>
+            </a:graphic>
+          </wp:inline>
+        </w:drawing>
+      </w:r>
     </w:p>
     <w:p>
       <w:pPr>
@@ -2833,6 +3109,7 @@
           <w:sz w:val="22"/>
           <w:szCs w:val="22"/>
         </w:rPr>
+        <w:lastRenderedPageBreak/>
         <w:t xml:space="preserve">Implement and apply hill climbing/greedy local search using the 2-change neighbourhood function described in class on the 100 instances, using the randomly sampled start state from part b). What is the mean, min, max, and standard deviation of the tour lengths found? Also report the number of instances for which the algorithm found the optimal solution. </w:t>
       </w:r>
     </w:p>
@@ -2844,6 +3121,16 @@
     <w:p>
       <w:pPr>
         <w:pStyle w:val="ListParagraph"/>
+      </w:pPr>
+    </w:p>
+    <w:p>
+      <w:pPr>
+        <w:pStyle w:val="NormalWeb"/>
+      </w:pPr>
+    </w:p>
+    <w:p>
+      <w:pPr>
+        <w:pStyle w:val="NormalWeb"/>
       </w:pPr>
     </w:p>
     <w:p>

</xml_diff>

<commit_message>
Q3, part C done.
</commit_message>
<xml_diff>
--- a/Ass1/ass1_260865674.docx
+++ b/Ass1/ass1_260865674.docx
@@ -3115,18 +3115,576 @@
     </w:p>
     <w:p>
       <w:pPr>
-        <w:pStyle w:val="ListParagraph"/>
-      </w:pPr>
-    </w:p>
-    <w:p>
-      <w:pPr>
-        <w:pStyle w:val="ListParagraph"/>
-      </w:pPr>
-    </w:p>
-    <w:p>
-      <w:pPr>
-        <w:pStyle w:val="NormalWeb"/>
-      </w:pPr>
+        <w:pStyle w:val="NormalWeb"/>
+        <w:rPr>
+          <w:rFonts w:asciiTheme="majorHAnsi" w:eastAsiaTheme="minorHAnsi" w:hAnsiTheme="majorHAnsi" w:cstheme="majorHAnsi"/>
+          <w:sz w:val="22"/>
+          <w:szCs w:val="22"/>
+        </w:rPr>
+      </w:pPr>
+      <w:r>
+        <w:rPr>
+          <w:rFonts w:asciiTheme="majorHAnsi" w:eastAsiaTheme="minorHAnsi" w:hAnsiTheme="majorHAnsi" w:cstheme="majorHAnsi"/>
+          <w:sz w:val="22"/>
+          <w:szCs w:val="22"/>
+        </w:rPr>
+        <w:t xml:space="preserve">For this question, the code provided is quite more complex since I </w:t>
+      </w:r>
+      <w:r>
+        <w:rPr>
+          <w:rFonts w:asciiTheme="majorHAnsi" w:eastAsiaTheme="minorHAnsi" w:hAnsiTheme="majorHAnsi" w:cstheme="majorHAnsi"/>
+          <w:sz w:val="22"/>
+          <w:szCs w:val="22"/>
+        </w:rPr>
+        <w:t xml:space="preserve">implemented the algorithm fully myself. </w:t>
+      </w:r>
+      <w:r>
+        <w:rPr>
+          <w:rFonts w:asciiTheme="majorHAnsi" w:eastAsiaTheme="minorHAnsi" w:hAnsiTheme="majorHAnsi" w:cstheme="majorHAnsi"/>
+          <w:sz w:val="22"/>
+          <w:szCs w:val="22"/>
+        </w:rPr>
+        <w:t xml:space="preserve">Please refer to this section of the </w:t>
+      </w:r>
+      <w:r>
+        <w:rPr>
+          <w:rFonts w:asciiTheme="majorHAnsi" w:eastAsiaTheme="minorHAnsi" w:hAnsiTheme="majorHAnsi" w:cstheme="majorHAnsi"/>
+          <w:i/>
+          <w:iCs/>
+          <w:sz w:val="22"/>
+          <w:szCs w:val="22"/>
+        </w:rPr>
+        <w:t>tsp.py</w:t>
+      </w:r>
+      <w:r>
+        <w:rPr>
+          <w:rFonts w:asciiTheme="majorHAnsi" w:eastAsiaTheme="minorHAnsi" w:hAnsiTheme="majorHAnsi" w:cstheme="majorHAnsi"/>
+          <w:sz w:val="22"/>
+          <w:szCs w:val="22"/>
+        </w:rPr>
+        <w:t xml:space="preserve"> file under the </w:t>
+      </w:r>
+      <w:r>
+        <w:rPr>
+          <w:rFonts w:asciiTheme="majorHAnsi" w:eastAsiaTheme="minorHAnsi" w:hAnsiTheme="majorHAnsi" w:cstheme="majorHAnsi"/>
+          <w:i/>
+          <w:iCs/>
+          <w:sz w:val="22"/>
+          <w:szCs w:val="22"/>
+        </w:rPr>
+        <w:t>Q3</w:t>
+      </w:r>
+      <w:r>
+        <w:rPr>
+          <w:rFonts w:asciiTheme="majorHAnsi" w:eastAsiaTheme="minorHAnsi" w:hAnsiTheme="majorHAnsi" w:cstheme="majorHAnsi"/>
+          <w:sz w:val="22"/>
+          <w:szCs w:val="22"/>
+        </w:rPr>
+        <w:t xml:space="preserve"> directory for the code details:</w:t>
+      </w:r>
+    </w:p>
+    <w:p>
+      <w:pPr>
+        <w:pStyle w:val="NormalWeb"/>
+        <w:rPr>
+          <w:rFonts w:asciiTheme="majorHAnsi" w:eastAsiaTheme="minorHAnsi" w:hAnsiTheme="majorHAnsi" w:cstheme="majorHAnsi"/>
+          <w:sz w:val="22"/>
+          <w:szCs w:val="22"/>
+        </w:rPr>
+      </w:pPr>
+      <w:r>
+        <w:rPr>
+          <w:rFonts w:asciiTheme="majorHAnsi" w:eastAsiaTheme="minorHAnsi" w:hAnsiTheme="majorHAnsi" w:cstheme="majorHAnsi"/>
+          <w:noProof/>
+          <w:sz w:val="22"/>
+          <w:szCs w:val="22"/>
+        </w:rPr>
+        <w:drawing>
+          <wp:inline distT="0" distB="0" distL="0" distR="0" wp14:anchorId="190E1C34" wp14:editId="3680C117">
+            <wp:extent cx="5943600" cy="2559685"/>
+            <wp:effectExtent l="0" t="0" r="0" b="5715"/>
+            <wp:docPr id="15" name="Picture 15" descr="Text&#10;&#10;Description automatically generated"/>
+            <wp:cNvGraphicFramePr>
+              <a:graphicFrameLocks xmlns:a="http://schemas.openxmlformats.org/drawingml/2006/main" noChangeAspect="1"/>
+            </wp:cNvGraphicFramePr>
+            <a:graphic xmlns:a="http://schemas.openxmlformats.org/drawingml/2006/main">
+              <a:graphicData uri="http://schemas.openxmlformats.org/drawingml/2006/picture">
+                <pic:pic xmlns:pic="http://schemas.openxmlformats.org/drawingml/2006/picture">
+                  <pic:nvPicPr>
+                    <pic:cNvPr id="15" name="Picture 15" descr="Text&#10;&#10;Description automatically generated"/>
+                    <pic:cNvPicPr/>
+                  </pic:nvPicPr>
+                  <pic:blipFill>
+                    <a:blip r:embed="rId19">
+                      <a:extLst>
+                        <a:ext uri="{28A0092B-C50C-407E-A947-70E740481C1C}">
+                          <a14:useLocalDpi xmlns:a14="http://schemas.microsoft.com/office/drawing/2010/main" val="0"/>
+                        </a:ext>
+                      </a:extLst>
+                    </a:blip>
+                    <a:stretch>
+                      <a:fillRect/>
+                    </a:stretch>
+                  </pic:blipFill>
+                  <pic:spPr>
+                    <a:xfrm>
+                      <a:off x="0" y="0"/>
+                      <a:ext cx="5943600" cy="2559685"/>
+                    </a:xfrm>
+                    <a:prstGeom prst="rect">
+                      <a:avLst/>
+                    </a:prstGeom>
+                  </pic:spPr>
+                </pic:pic>
+              </a:graphicData>
+            </a:graphic>
+          </wp:inline>
+        </w:drawing>
+      </w:r>
+    </w:p>
+    <w:p>
+      <w:pPr>
+        <w:pStyle w:val="NormalWeb"/>
+        <w:rPr>
+          <w:rFonts w:asciiTheme="majorHAnsi" w:eastAsiaTheme="minorHAnsi" w:hAnsiTheme="majorHAnsi" w:cstheme="majorHAnsi"/>
+          <w:sz w:val="22"/>
+          <w:szCs w:val="22"/>
+        </w:rPr>
+      </w:pPr>
+    </w:p>
+    <w:p>
+      <w:pPr>
+        <w:pStyle w:val="NormalWeb"/>
+        <w:rPr>
+          <w:rFonts w:asciiTheme="majorHAnsi" w:eastAsiaTheme="minorHAnsi" w:hAnsiTheme="majorHAnsi" w:cstheme="majorHAnsi"/>
+          <w:sz w:val="22"/>
+          <w:szCs w:val="22"/>
+        </w:rPr>
+      </w:pPr>
+      <w:r>
+        <w:rPr>
+          <w:rFonts w:asciiTheme="majorHAnsi" w:eastAsiaTheme="minorHAnsi" w:hAnsiTheme="majorHAnsi" w:cstheme="majorHAnsi"/>
+          <w:sz w:val="22"/>
+          <w:szCs w:val="22"/>
+        </w:rPr>
+        <w:t xml:space="preserve">Overall, the steps which </w:t>
+      </w:r>
+      <w:r>
+        <w:rPr>
+          <w:rFonts w:asciiTheme="majorHAnsi" w:eastAsiaTheme="minorHAnsi" w:hAnsiTheme="majorHAnsi" w:cstheme="majorHAnsi"/>
+          <w:sz w:val="22"/>
+          <w:szCs w:val="22"/>
+        </w:rPr>
+        <w:t>were</w:t>
+      </w:r>
+      <w:r>
+        <w:rPr>
+          <w:rFonts w:asciiTheme="majorHAnsi" w:eastAsiaTheme="minorHAnsi" w:hAnsiTheme="majorHAnsi" w:cstheme="majorHAnsi"/>
+          <w:sz w:val="22"/>
+          <w:szCs w:val="22"/>
+        </w:rPr>
+        <w:t xml:space="preserve"> achieved </w:t>
+      </w:r>
+      <w:r>
+        <w:rPr>
+          <w:rFonts w:asciiTheme="majorHAnsi" w:eastAsiaTheme="minorHAnsi" w:hAnsiTheme="majorHAnsi" w:cstheme="majorHAnsi"/>
+          <w:sz w:val="22"/>
+          <w:szCs w:val="22"/>
+        </w:rPr>
+        <w:t>to answer this question were the following:</w:t>
+      </w:r>
+    </w:p>
+    <w:p>
+      <w:pPr>
+        <w:pStyle w:val="NormalWeb"/>
+        <w:numPr>
+          <w:ilvl w:val="0"/>
+          <w:numId w:val="21"/>
+        </w:numPr>
+        <w:rPr>
+          <w:rFonts w:asciiTheme="majorHAnsi" w:eastAsiaTheme="minorHAnsi" w:hAnsiTheme="majorHAnsi" w:cstheme="majorHAnsi"/>
+          <w:sz w:val="22"/>
+          <w:szCs w:val="22"/>
+        </w:rPr>
+      </w:pPr>
+      <w:r>
+        <w:rPr>
+          <w:rFonts w:asciiTheme="majorHAnsi" w:eastAsiaTheme="minorHAnsi" w:hAnsiTheme="majorHAnsi" w:cstheme="majorHAnsi"/>
+          <w:sz w:val="22"/>
+          <w:szCs w:val="22"/>
+        </w:rPr>
+        <w:t xml:space="preserve">Generate </w:t>
+      </w:r>
+      <w:r>
+        <w:rPr>
+          <w:rFonts w:asciiTheme="majorHAnsi" w:eastAsiaTheme="minorHAnsi" w:hAnsiTheme="majorHAnsi" w:cstheme="majorHAnsi"/>
+          <w:sz w:val="22"/>
+          <w:szCs w:val="22"/>
+        </w:rPr>
+        <w:t xml:space="preserve">a random tour for the 100 TSP </w:t>
+      </w:r>
+      <w:r>
+        <w:rPr>
+          <w:rFonts w:asciiTheme="majorHAnsi" w:eastAsiaTheme="minorHAnsi" w:hAnsiTheme="majorHAnsi" w:cstheme="majorHAnsi"/>
+          <w:sz w:val="22"/>
+          <w:szCs w:val="22"/>
+        </w:rPr>
+        <w:t>instances</w:t>
+      </w:r>
+      <w:r>
+        <w:rPr>
+          <w:rFonts w:asciiTheme="majorHAnsi" w:eastAsiaTheme="minorHAnsi" w:hAnsiTheme="majorHAnsi" w:cstheme="majorHAnsi"/>
+          <w:sz w:val="22"/>
+          <w:szCs w:val="22"/>
+        </w:rPr>
+        <w:t xml:space="preserve">, as in part B. Use as </w:t>
+      </w:r>
+      <w:r>
+        <w:rPr>
+          <w:rFonts w:asciiTheme="majorHAnsi" w:eastAsiaTheme="minorHAnsi" w:hAnsiTheme="majorHAnsi" w:cstheme="majorHAnsi"/>
+          <w:sz w:val="22"/>
+          <w:szCs w:val="22"/>
+        </w:rPr>
+        <w:t>the sampled start state.</w:t>
+      </w:r>
+    </w:p>
+    <w:p>
+      <w:pPr>
+        <w:pStyle w:val="NormalWeb"/>
+        <w:numPr>
+          <w:ilvl w:val="0"/>
+          <w:numId w:val="21"/>
+        </w:numPr>
+        <w:rPr>
+          <w:rFonts w:asciiTheme="majorHAnsi" w:eastAsiaTheme="minorHAnsi" w:hAnsiTheme="majorHAnsi" w:cstheme="majorHAnsi"/>
+          <w:sz w:val="22"/>
+          <w:szCs w:val="22"/>
+        </w:rPr>
+      </w:pPr>
+      <w:r>
+        <w:rPr>
+          <w:rFonts w:asciiTheme="majorHAnsi" w:eastAsiaTheme="minorHAnsi" w:hAnsiTheme="majorHAnsi" w:cstheme="majorHAnsi"/>
+          <w:sz w:val="22"/>
+          <w:szCs w:val="22"/>
+        </w:rPr>
+        <w:t>Construct the list of edges for the above path.</w:t>
+      </w:r>
+    </w:p>
+    <w:p>
+      <w:pPr>
+        <w:pStyle w:val="NormalWeb"/>
+        <w:numPr>
+          <w:ilvl w:val="0"/>
+          <w:numId w:val="21"/>
+        </w:numPr>
+        <w:rPr>
+          <w:rFonts w:asciiTheme="majorHAnsi" w:eastAsiaTheme="minorHAnsi" w:hAnsiTheme="majorHAnsi" w:cstheme="majorHAnsi"/>
+          <w:sz w:val="22"/>
+          <w:szCs w:val="22"/>
+        </w:rPr>
+      </w:pPr>
+      <w:r>
+        <w:rPr>
+          <w:rFonts w:asciiTheme="majorHAnsi" w:eastAsiaTheme="minorHAnsi" w:hAnsiTheme="majorHAnsi" w:cstheme="majorHAnsi"/>
+          <w:sz w:val="22"/>
+          <w:szCs w:val="22"/>
+        </w:rPr>
+        <w:t>Find all 2-change combinations using the edge list from step 2.</w:t>
+      </w:r>
+    </w:p>
+    <w:p>
+      <w:pPr>
+        <w:pStyle w:val="NormalWeb"/>
+        <w:numPr>
+          <w:ilvl w:val="0"/>
+          <w:numId w:val="21"/>
+        </w:numPr>
+        <w:rPr>
+          <w:rFonts w:asciiTheme="majorHAnsi" w:eastAsiaTheme="minorHAnsi" w:hAnsiTheme="majorHAnsi" w:cstheme="majorHAnsi"/>
+          <w:sz w:val="22"/>
+          <w:szCs w:val="22"/>
+        </w:rPr>
+      </w:pPr>
+      <w:r>
+        <w:rPr>
+          <w:rFonts w:asciiTheme="majorHAnsi" w:eastAsiaTheme="minorHAnsi" w:hAnsiTheme="majorHAnsi" w:cstheme="majorHAnsi"/>
+          <w:sz w:val="22"/>
+          <w:szCs w:val="22"/>
+        </w:rPr>
+        <w:t xml:space="preserve">For each 2-change combination, </w:t>
+      </w:r>
+      <w:r>
+        <w:rPr>
+          <w:rFonts w:asciiTheme="majorHAnsi" w:eastAsiaTheme="minorHAnsi" w:hAnsiTheme="majorHAnsi" w:cstheme="majorHAnsi"/>
+          <w:sz w:val="22"/>
+          <w:szCs w:val="22"/>
+        </w:rPr>
+        <w:t>invert the order of the corresponding vertices.</w:t>
+      </w:r>
+    </w:p>
+    <w:p>
+      <w:pPr>
+        <w:pStyle w:val="NormalWeb"/>
+        <w:numPr>
+          <w:ilvl w:val="0"/>
+          <w:numId w:val="21"/>
+        </w:numPr>
+        <w:rPr>
+          <w:rFonts w:asciiTheme="majorHAnsi" w:eastAsiaTheme="minorHAnsi" w:hAnsiTheme="majorHAnsi" w:cstheme="majorHAnsi"/>
+          <w:sz w:val="22"/>
+          <w:szCs w:val="22"/>
+        </w:rPr>
+      </w:pPr>
+      <w:r>
+        <w:rPr>
+          <w:rFonts w:asciiTheme="majorHAnsi" w:eastAsiaTheme="minorHAnsi" w:hAnsiTheme="majorHAnsi" w:cstheme="majorHAnsi"/>
+          <w:sz w:val="22"/>
+          <w:szCs w:val="22"/>
+        </w:rPr>
+        <w:t>Re-construct the node path sequence after having swapped the order of vertices in step 4.</w:t>
+      </w:r>
+    </w:p>
+    <w:p>
+      <w:pPr>
+        <w:pStyle w:val="NormalWeb"/>
+        <w:numPr>
+          <w:ilvl w:val="0"/>
+          <w:numId w:val="21"/>
+        </w:numPr>
+        <w:rPr>
+          <w:rFonts w:asciiTheme="majorHAnsi" w:eastAsiaTheme="minorHAnsi" w:hAnsiTheme="majorHAnsi" w:cstheme="majorHAnsi"/>
+          <w:sz w:val="22"/>
+          <w:szCs w:val="22"/>
+        </w:rPr>
+      </w:pPr>
+      <w:r>
+        <w:rPr>
+          <w:rFonts w:asciiTheme="majorHAnsi" w:eastAsiaTheme="minorHAnsi" w:hAnsiTheme="majorHAnsi" w:cstheme="majorHAnsi"/>
+          <w:sz w:val="22"/>
+          <w:szCs w:val="22"/>
+        </w:rPr>
+        <w:t>At this point, we have all our possible neighbours for this specific random TSP instance.</w:t>
+      </w:r>
+    </w:p>
+    <w:p>
+      <w:pPr>
+        <w:pStyle w:val="NormalWeb"/>
+        <w:numPr>
+          <w:ilvl w:val="0"/>
+          <w:numId w:val="21"/>
+        </w:numPr>
+        <w:rPr>
+          <w:rFonts w:asciiTheme="majorHAnsi" w:eastAsiaTheme="minorHAnsi" w:hAnsiTheme="majorHAnsi" w:cstheme="majorHAnsi"/>
+          <w:sz w:val="22"/>
+          <w:szCs w:val="22"/>
+        </w:rPr>
+      </w:pPr>
+      <w:r>
+        <w:rPr>
+          <w:rFonts w:asciiTheme="majorHAnsi" w:eastAsiaTheme="minorHAnsi" w:hAnsiTheme="majorHAnsi" w:cstheme="majorHAnsi"/>
+          <w:sz w:val="22"/>
+          <w:szCs w:val="22"/>
+        </w:rPr>
+        <w:t xml:space="preserve">Perform </w:t>
+      </w:r>
+      <w:r>
+        <w:rPr>
+          <w:rFonts w:asciiTheme="majorHAnsi" w:eastAsiaTheme="minorHAnsi" w:hAnsiTheme="majorHAnsi" w:cstheme="majorHAnsi"/>
+          <w:sz w:val="22"/>
+          <w:szCs w:val="22"/>
+        </w:rPr>
+        <w:t>hill climbing/greedy local search using the list from step 6.</w:t>
+      </w:r>
+    </w:p>
+    <w:p>
+      <w:pPr>
+        <w:pStyle w:val="NormalWeb"/>
+        <w:numPr>
+          <w:ilvl w:val="0"/>
+          <w:numId w:val="21"/>
+        </w:numPr>
+        <w:rPr>
+          <w:rFonts w:asciiTheme="majorHAnsi" w:eastAsiaTheme="minorHAnsi" w:hAnsiTheme="majorHAnsi" w:cstheme="majorHAnsi"/>
+          <w:sz w:val="22"/>
+          <w:szCs w:val="22"/>
+        </w:rPr>
+      </w:pPr>
+      <w:r>
+        <w:rPr>
+          <w:rFonts w:asciiTheme="majorHAnsi" w:eastAsiaTheme="minorHAnsi" w:hAnsiTheme="majorHAnsi" w:cstheme="majorHAnsi"/>
+          <w:sz w:val="22"/>
+          <w:szCs w:val="22"/>
+        </w:rPr>
+        <w:t xml:space="preserve">Record the </w:t>
+      </w:r>
+      <w:r>
+        <w:rPr>
+          <w:rFonts w:asciiTheme="majorHAnsi" w:eastAsiaTheme="minorHAnsi" w:hAnsiTheme="majorHAnsi" w:cstheme="majorHAnsi"/>
+          <w:sz w:val="22"/>
+          <w:szCs w:val="22"/>
+        </w:rPr>
+        <w:t>lowest cost and the path associated with it.</w:t>
+      </w:r>
+    </w:p>
+    <w:p>
+      <w:pPr>
+        <w:pStyle w:val="NormalWeb"/>
+        <w:numPr>
+          <w:ilvl w:val="0"/>
+          <w:numId w:val="21"/>
+        </w:numPr>
+        <w:rPr>
+          <w:rFonts w:asciiTheme="majorHAnsi" w:eastAsiaTheme="minorHAnsi" w:hAnsiTheme="majorHAnsi" w:cstheme="majorHAnsi"/>
+          <w:sz w:val="22"/>
+          <w:szCs w:val="22"/>
+        </w:rPr>
+      </w:pPr>
+      <w:r>
+        <w:rPr>
+          <w:rFonts w:asciiTheme="majorHAnsi" w:eastAsiaTheme="minorHAnsi" w:hAnsiTheme="majorHAnsi" w:cstheme="majorHAnsi"/>
+          <w:sz w:val="22"/>
+          <w:szCs w:val="22"/>
+        </w:rPr>
+        <w:t>Record if the algorithm indeed found the optimal solution or not.</w:t>
+      </w:r>
+    </w:p>
+    <w:p>
+      <w:pPr>
+        <w:pStyle w:val="NormalWeb"/>
+        <w:numPr>
+          <w:ilvl w:val="0"/>
+          <w:numId w:val="21"/>
+        </w:numPr>
+        <w:rPr>
+          <w:rFonts w:asciiTheme="majorHAnsi" w:eastAsiaTheme="minorHAnsi" w:hAnsiTheme="majorHAnsi" w:cstheme="majorHAnsi"/>
+          <w:sz w:val="22"/>
+          <w:szCs w:val="22"/>
+        </w:rPr>
+      </w:pPr>
+      <w:r>
+        <w:rPr>
+          <w:rFonts w:asciiTheme="majorHAnsi" w:eastAsiaTheme="minorHAnsi" w:hAnsiTheme="majorHAnsi" w:cstheme="majorHAnsi"/>
+          <w:sz w:val="22"/>
+          <w:szCs w:val="22"/>
+        </w:rPr>
+        <w:t xml:space="preserve"> </w:t>
+      </w:r>
+      <w:r>
+        <w:rPr>
+          <w:rFonts w:asciiTheme="majorHAnsi" w:eastAsiaTheme="minorHAnsi" w:hAnsiTheme="majorHAnsi" w:cstheme="majorHAnsi"/>
+          <w:sz w:val="22"/>
+          <w:szCs w:val="22"/>
+        </w:rPr>
+        <w:t>Repeat steps 1-8 for all the 100 TSP instances.</w:t>
+      </w:r>
+    </w:p>
+    <w:p>
+      <w:pPr>
+        <w:pStyle w:val="NormalWeb"/>
+        <w:numPr>
+          <w:ilvl w:val="0"/>
+          <w:numId w:val="21"/>
+        </w:numPr>
+        <w:rPr>
+          <w:rFonts w:asciiTheme="majorHAnsi" w:eastAsiaTheme="minorHAnsi" w:hAnsiTheme="majorHAnsi" w:cstheme="majorHAnsi"/>
+          <w:sz w:val="22"/>
+          <w:szCs w:val="22"/>
+        </w:rPr>
+      </w:pPr>
+      <w:r>
+        <w:rPr>
+          <w:rFonts w:asciiTheme="majorHAnsi" w:eastAsiaTheme="minorHAnsi" w:hAnsiTheme="majorHAnsi" w:cstheme="majorHAnsi"/>
+          <w:sz w:val="22"/>
+          <w:szCs w:val="22"/>
+        </w:rPr>
+        <w:t>Compute the mean, min, max, standard deviation metrics.</w:t>
+      </w:r>
+    </w:p>
+    <w:p>
+      <w:pPr>
+        <w:pStyle w:val="NormalWeb"/>
+        <w:rPr>
+          <w:rFonts w:asciiTheme="majorHAnsi" w:eastAsiaTheme="minorHAnsi" w:hAnsiTheme="majorHAnsi" w:cstheme="majorHAnsi"/>
+          <w:sz w:val="22"/>
+          <w:szCs w:val="22"/>
+        </w:rPr>
+      </w:pPr>
+      <w:r>
+        <w:rPr>
+          <w:rFonts w:asciiTheme="majorHAnsi" w:eastAsiaTheme="minorHAnsi" w:hAnsiTheme="majorHAnsi" w:cstheme="majorHAnsi"/>
+          <w:sz w:val="22"/>
+          <w:szCs w:val="22"/>
+        </w:rPr>
+        <w:t>We see that using the 2-change neighbourhood function, the hill climbing/greedy</w:t>
+      </w:r>
+      <w:r>
+        <w:rPr>
+          <w:rFonts w:asciiTheme="majorHAnsi" w:eastAsiaTheme="minorHAnsi" w:hAnsiTheme="majorHAnsi" w:cstheme="majorHAnsi"/>
+          <w:sz w:val="22"/>
+          <w:szCs w:val="22"/>
+        </w:rPr>
+        <w:t xml:space="preserve"> local search performed more efficiently than </w:t>
+      </w:r>
+      <w:r>
+        <w:rPr>
+          <w:rFonts w:asciiTheme="majorHAnsi" w:eastAsiaTheme="minorHAnsi" w:hAnsiTheme="majorHAnsi" w:cstheme="majorHAnsi"/>
+          <w:sz w:val="22"/>
+          <w:szCs w:val="22"/>
+        </w:rPr>
+        <w:t>the mere random tour generation algorithm used in the previous question.</w:t>
+      </w:r>
+    </w:p>
+    <w:p>
+      <w:pPr>
+        <w:pStyle w:val="NormalWeb"/>
+      </w:pPr>
+      <w:r>
+        <w:rPr>
+          <w:noProof/>
+        </w:rPr>
+        <w:lastRenderedPageBreak/>
+        <w:drawing>
+          <wp:inline distT="0" distB="0" distL="0" distR="0" wp14:anchorId="20AD7E1E" wp14:editId="47BB0FE4">
+            <wp:extent cx="4876800" cy="1765300"/>
+            <wp:effectExtent l="0" t="0" r="0" b="0"/>
+            <wp:docPr id="14" name="Picture 14" descr="Text&#10;&#10;Description automatically generated"/>
+            <wp:cNvGraphicFramePr>
+              <a:graphicFrameLocks xmlns:a="http://schemas.openxmlformats.org/drawingml/2006/main" noChangeAspect="1"/>
+            </wp:cNvGraphicFramePr>
+            <a:graphic xmlns:a="http://schemas.openxmlformats.org/drawingml/2006/main">
+              <a:graphicData uri="http://schemas.openxmlformats.org/drawingml/2006/picture">
+                <pic:pic xmlns:pic="http://schemas.openxmlformats.org/drawingml/2006/picture">
+                  <pic:nvPicPr>
+                    <pic:cNvPr id="14" name="Picture 14" descr="Text&#10;&#10;Description automatically generated"/>
+                    <pic:cNvPicPr/>
+                  </pic:nvPicPr>
+                  <pic:blipFill>
+                    <a:blip r:embed="rId20">
+                      <a:extLst>
+                        <a:ext uri="{28A0092B-C50C-407E-A947-70E740481C1C}">
+                          <a14:useLocalDpi xmlns:a14="http://schemas.microsoft.com/office/drawing/2010/main" val="0"/>
+                        </a:ext>
+                      </a:extLst>
+                    </a:blip>
+                    <a:stretch>
+                      <a:fillRect/>
+                    </a:stretch>
+                  </pic:blipFill>
+                  <pic:spPr>
+                    <a:xfrm>
+                      <a:off x="0" y="0"/>
+                      <a:ext cx="4876800" cy="1765300"/>
+                    </a:xfrm>
+                    <a:prstGeom prst="rect">
+                      <a:avLst/>
+                    </a:prstGeom>
+                  </pic:spPr>
+                </pic:pic>
+              </a:graphicData>
+            </a:graphic>
+          </wp:inline>
+        </w:drawing>
+      </w:r>
     </w:p>
     <w:p>
       <w:pPr>
@@ -5219,6 +5777,95 @@
       <w:rPr>
         <w:rFonts w:hint="default"/>
         <w:sz w:val="22"/>
+      </w:rPr>
+    </w:lvl>
+    <w:lvl w:ilvl="1" w:tplc="04090019" w:tentative="1">
+      <w:start w:val="1"/>
+      <w:numFmt w:val="lowerLetter"/>
+      <w:lvlText w:val="%2."/>
+      <w:lvlJc w:val="left"/>
+      <w:pPr>
+        <w:ind w:left="1440" w:hanging="360"/>
+      </w:pPr>
+    </w:lvl>
+    <w:lvl w:ilvl="2" w:tplc="0409001B" w:tentative="1">
+      <w:start w:val="1"/>
+      <w:numFmt w:val="lowerRoman"/>
+      <w:lvlText w:val="%3."/>
+      <w:lvlJc w:val="right"/>
+      <w:pPr>
+        <w:ind w:left="2160" w:hanging="180"/>
+      </w:pPr>
+    </w:lvl>
+    <w:lvl w:ilvl="3" w:tplc="0409000F" w:tentative="1">
+      <w:start w:val="1"/>
+      <w:numFmt w:val="decimal"/>
+      <w:lvlText w:val="%4."/>
+      <w:lvlJc w:val="left"/>
+      <w:pPr>
+        <w:ind w:left="2880" w:hanging="360"/>
+      </w:pPr>
+    </w:lvl>
+    <w:lvl w:ilvl="4" w:tplc="04090019" w:tentative="1">
+      <w:start w:val="1"/>
+      <w:numFmt w:val="lowerLetter"/>
+      <w:lvlText w:val="%5."/>
+      <w:lvlJc w:val="left"/>
+      <w:pPr>
+        <w:ind w:left="3600" w:hanging="360"/>
+      </w:pPr>
+    </w:lvl>
+    <w:lvl w:ilvl="5" w:tplc="0409001B" w:tentative="1">
+      <w:start w:val="1"/>
+      <w:numFmt w:val="lowerRoman"/>
+      <w:lvlText w:val="%6."/>
+      <w:lvlJc w:val="right"/>
+      <w:pPr>
+        <w:ind w:left="4320" w:hanging="180"/>
+      </w:pPr>
+    </w:lvl>
+    <w:lvl w:ilvl="6" w:tplc="0409000F" w:tentative="1">
+      <w:start w:val="1"/>
+      <w:numFmt w:val="decimal"/>
+      <w:lvlText w:val="%7."/>
+      <w:lvlJc w:val="left"/>
+      <w:pPr>
+        <w:ind w:left="5040" w:hanging="360"/>
+      </w:pPr>
+    </w:lvl>
+    <w:lvl w:ilvl="7" w:tplc="04090019" w:tentative="1">
+      <w:start w:val="1"/>
+      <w:numFmt w:val="lowerLetter"/>
+      <w:lvlText w:val="%8."/>
+      <w:lvlJc w:val="left"/>
+      <w:pPr>
+        <w:ind w:left="5760" w:hanging="360"/>
+      </w:pPr>
+    </w:lvl>
+    <w:lvl w:ilvl="8" w:tplc="0409001B" w:tentative="1">
+      <w:start w:val="1"/>
+      <w:numFmt w:val="lowerRoman"/>
+      <w:lvlText w:val="%9."/>
+      <w:lvlJc w:val="right"/>
+      <w:pPr>
+        <w:ind w:left="6480" w:hanging="180"/>
+      </w:pPr>
+    </w:lvl>
+  </w:abstractNum>
+  <w:abstractNum w:abstractNumId="20" w15:restartNumberingAfterBreak="0">
+    <w:nsid w:val="751D389D"/>
+    <w:multiLevelType w:val="hybridMultilevel"/>
+    <w:tmpl w:val="51105B46"/>
+    <w:lvl w:ilvl="0" w:tplc="0409000F">
+      <w:start w:val="1"/>
+      <w:numFmt w:val="decimal"/>
+      <w:lvlText w:val="%1."/>
+      <w:lvlJc w:val="left"/>
+      <w:pPr>
+        <w:ind w:left="720" w:hanging="360"/>
+      </w:pPr>
+      <w:rPr>
+        <w:rFonts w:hint="default"/>
       </w:rPr>
     </w:lvl>
     <w:lvl w:ilvl="1" w:tplc="04090019" w:tentative="1">
@@ -5353,6 +6000,9 @@
   </w:num>
   <w:num w:numId="20">
     <w:abstractNumId w:val="2"/>
+  </w:num>
+  <w:num w:numId="21">
+    <w:abstractNumId w:val="20"/>
   </w:num>
 </w:numbering>
 </file>

</xml_diff>

<commit_message>
Adjusted for making sure nodes x,y are btw 0 and 1
</commit_message>
<xml_diff>
--- a/Ass1/ass1_260865674.docx
+++ b/Ass1/ass1_260865674.docx
@@ -2855,10 +2855,10 @@
           <w:szCs w:val="22"/>
         </w:rPr>
         <w:drawing>
-          <wp:inline distT="0" distB="0" distL="0" distR="0" wp14:anchorId="6D7BBD31" wp14:editId="49C80C4D">
-            <wp:extent cx="5293453" cy="1232311"/>
-            <wp:effectExtent l="0" t="0" r="2540" b="0"/>
-            <wp:docPr id="11" name="Picture 11" descr="Text&#10;&#10;Description automatically generated"/>
+          <wp:inline distT="0" distB="0" distL="0" distR="0" wp14:anchorId="5B72123F" wp14:editId="6F088E85">
+            <wp:extent cx="5943600" cy="1318260"/>
+            <wp:effectExtent l="0" t="0" r="0" b="2540"/>
+            <wp:docPr id="16" name="Picture 16" descr="Text&#10;&#10;Description automatically generated"/>
             <wp:cNvGraphicFramePr>
               <a:graphicFrameLocks xmlns:a="http://schemas.openxmlformats.org/drawingml/2006/main" noChangeAspect="1"/>
             </wp:cNvGraphicFramePr>
@@ -2866,7 +2866,7 @@
               <a:graphicData uri="http://schemas.openxmlformats.org/drawingml/2006/picture">
                 <pic:pic xmlns:pic="http://schemas.openxmlformats.org/drawingml/2006/picture">
                   <pic:nvPicPr>
-                    <pic:cNvPr id="11" name="Picture 11" descr="Text&#10;&#10;Description automatically generated"/>
+                    <pic:cNvPr id="16" name="Picture 16" descr="Text&#10;&#10;Description automatically generated"/>
                     <pic:cNvPicPr/>
                   </pic:nvPicPr>
                   <pic:blipFill>
@@ -2884,7 +2884,7 @@
                   <pic:spPr>
                     <a:xfrm>
                       <a:off x="0" y="0"/>
-                      <a:ext cx="5298283" cy="1233435"/>
+                      <a:ext cx="5943600" cy="1318260"/>
                     </a:xfrm>
                     <a:prstGeom prst="rect">
                       <a:avLst/>
@@ -3043,10 +3043,10 @@
           <w:noProof/>
         </w:rPr>
         <w:drawing>
-          <wp:inline distT="0" distB="0" distL="0" distR="0" wp14:anchorId="28746F97" wp14:editId="48B3CE10">
-            <wp:extent cx="5943600" cy="1919605"/>
+          <wp:inline distT="0" distB="0" distL="0" distR="0" wp14:anchorId="6643263C" wp14:editId="2516837A">
+            <wp:extent cx="5943600" cy="1817370"/>
             <wp:effectExtent l="0" t="0" r="0" b="0"/>
-            <wp:docPr id="13" name="Picture 13" descr="Text&#10;&#10;Description automatically generated"/>
+            <wp:docPr id="17" name="Picture 17" descr="Graphical user interface, text, application&#10;&#10;Description automatically generated"/>
             <wp:cNvGraphicFramePr>
               <a:graphicFrameLocks xmlns:a="http://schemas.openxmlformats.org/drawingml/2006/main" noChangeAspect="1"/>
             </wp:cNvGraphicFramePr>
@@ -3054,7 +3054,7 @@
               <a:graphicData uri="http://schemas.openxmlformats.org/drawingml/2006/picture">
                 <pic:pic xmlns:pic="http://schemas.openxmlformats.org/drawingml/2006/picture">
                   <pic:nvPicPr>
-                    <pic:cNvPr id="13" name="Picture 13" descr="Text&#10;&#10;Description automatically generated"/>
+                    <pic:cNvPr id="17" name="Picture 17" descr="Graphical user interface, text, application&#10;&#10;Description automatically generated"/>
                     <pic:cNvPicPr/>
                   </pic:nvPicPr>
                   <pic:blipFill>
@@ -3072,7 +3072,7 @@
                   <pic:spPr>
                     <a:xfrm>
                       <a:off x="0" y="0"/>
-                      <a:ext cx="5943600" cy="1919605"/>
+                      <a:ext cx="5943600" cy="1817370"/>
                     </a:xfrm>
                     <a:prstGeom prst="rect">
                       <a:avLst/>
@@ -3644,10 +3644,10 @@
         </w:rPr>
         <w:lastRenderedPageBreak/>
         <w:drawing>
-          <wp:inline distT="0" distB="0" distL="0" distR="0" wp14:anchorId="20AD7E1E" wp14:editId="47BB0FE4">
-            <wp:extent cx="4876800" cy="1765300"/>
+          <wp:inline distT="0" distB="0" distL="0" distR="0" wp14:anchorId="0B39EFE7" wp14:editId="211F8BC9">
+            <wp:extent cx="4800600" cy="1727200"/>
             <wp:effectExtent l="0" t="0" r="0" b="0"/>
-            <wp:docPr id="14" name="Picture 14" descr="Text&#10;&#10;Description automatically generated"/>
+            <wp:docPr id="18" name="Picture 18" descr="Text&#10;&#10;Description automatically generated"/>
             <wp:cNvGraphicFramePr>
               <a:graphicFrameLocks xmlns:a="http://schemas.openxmlformats.org/drawingml/2006/main" noChangeAspect="1"/>
             </wp:cNvGraphicFramePr>
@@ -3655,7 +3655,7 @@
               <a:graphicData uri="http://schemas.openxmlformats.org/drawingml/2006/picture">
                 <pic:pic xmlns:pic="http://schemas.openxmlformats.org/drawingml/2006/picture">
                   <pic:nvPicPr>
-                    <pic:cNvPr id="14" name="Picture 14" descr="Text&#10;&#10;Description automatically generated"/>
+                    <pic:cNvPr id="18" name="Picture 18" descr="Text&#10;&#10;Description automatically generated"/>
                     <pic:cNvPicPr/>
                   </pic:nvPicPr>
                   <pic:blipFill>
@@ -3673,7 +3673,7 @@
                   <pic:spPr>
                     <a:xfrm>
                       <a:off x="0" y="0"/>
-                      <a:ext cx="4876800" cy="1765300"/>
+                      <a:ext cx="4800600" cy="1727200"/>
                     </a:xfrm>
                     <a:prstGeom prst="rect">
                       <a:avLst/>
@@ -3685,16 +3685,6 @@
           </wp:inline>
         </w:drawing>
       </w:r>
-    </w:p>
-    <w:p>
-      <w:pPr>
-        <w:pStyle w:val="NormalWeb"/>
-      </w:pPr>
-    </w:p>
-    <w:p>
-      <w:pPr>
-        <w:pStyle w:val="NormalWeb"/>
-      </w:pPr>
     </w:p>
     <w:p>
       <w:pPr>

</xml_diff>

<commit_message>
Fixed greedy local search.
</commit_message>
<xml_diff>
--- a/Ass1/ass1_260865674.docx
+++ b/Ass1/ass1_260865674.docx
@@ -2712,16 +2712,6 @@
           <w:szCs w:val="22"/>
         </w:rPr>
       </w:pPr>
-    </w:p>
-    <w:p>
-      <w:pPr>
-        <w:pStyle w:val="NormalWeb"/>
-        <w:rPr>
-          <w:rFonts w:asciiTheme="majorHAnsi" w:eastAsiaTheme="minorHAnsi" w:hAnsiTheme="majorHAnsi" w:cstheme="majorHAnsi"/>
-          <w:sz w:val="22"/>
-          <w:szCs w:val="22"/>
-        </w:rPr>
-      </w:pPr>
       <w:r>
         <w:rPr>
           <w:rFonts w:asciiTheme="majorHAnsi" w:eastAsiaTheme="minorHAnsi" w:hAnsiTheme="majorHAnsi" w:cstheme="majorHAnsi"/>
@@ -2730,56 +2720,6 @@
         </w:rPr>
         <w:t>(see next page)</w:t>
       </w:r>
-    </w:p>
-    <w:p>
-      <w:pPr>
-        <w:pStyle w:val="NormalWeb"/>
-        <w:rPr>
-          <w:rFonts w:asciiTheme="majorHAnsi" w:eastAsiaTheme="minorHAnsi" w:hAnsiTheme="majorHAnsi" w:cstheme="majorHAnsi"/>
-          <w:sz w:val="22"/>
-          <w:szCs w:val="22"/>
-        </w:rPr>
-      </w:pPr>
-    </w:p>
-    <w:p>
-      <w:pPr>
-        <w:pStyle w:val="NormalWeb"/>
-        <w:rPr>
-          <w:rFonts w:asciiTheme="majorHAnsi" w:eastAsiaTheme="minorHAnsi" w:hAnsiTheme="majorHAnsi" w:cstheme="majorHAnsi"/>
-          <w:sz w:val="22"/>
-          <w:szCs w:val="22"/>
-        </w:rPr>
-      </w:pPr>
-    </w:p>
-    <w:p>
-      <w:pPr>
-        <w:pStyle w:val="NormalWeb"/>
-        <w:rPr>
-          <w:rFonts w:asciiTheme="majorHAnsi" w:eastAsiaTheme="minorHAnsi" w:hAnsiTheme="majorHAnsi" w:cstheme="majorHAnsi"/>
-          <w:sz w:val="22"/>
-          <w:szCs w:val="22"/>
-        </w:rPr>
-      </w:pPr>
-    </w:p>
-    <w:p>
-      <w:pPr>
-        <w:pStyle w:val="NormalWeb"/>
-        <w:rPr>
-          <w:rFonts w:asciiTheme="majorHAnsi" w:eastAsiaTheme="minorHAnsi" w:hAnsiTheme="majorHAnsi" w:cstheme="majorHAnsi"/>
-          <w:sz w:val="22"/>
-          <w:szCs w:val="22"/>
-        </w:rPr>
-      </w:pPr>
-    </w:p>
-    <w:p>
-      <w:pPr>
-        <w:pStyle w:val="NormalWeb"/>
-        <w:rPr>
-          <w:rFonts w:asciiTheme="majorHAnsi" w:eastAsiaTheme="minorHAnsi" w:hAnsiTheme="majorHAnsi" w:cstheme="majorHAnsi"/>
-          <w:sz w:val="22"/>
-          <w:szCs w:val="22"/>
-        </w:rPr>
-      </w:pPr>
     </w:p>
     <w:p>
       <w:pPr>
@@ -2800,6 +2740,7 @@
           <w:sz w:val="22"/>
           <w:szCs w:val="22"/>
         </w:rPr>
+        <w:lastRenderedPageBreak/>
         <w:t xml:space="preserve">Solve each TSP exactly by brute-force search over all possible tours. Record and save these costs. In your report, simply state where in your code this is implemented, and state the mean, min, max, and standard deviation of the optimal tour lengths across the 100 instances. </w:t>
       </w:r>
     </w:p>
@@ -2878,9 +2819,9 @@
           <w:szCs w:val="22"/>
         </w:rPr>
         <w:drawing>
-          <wp:inline distT="0" distB="0" distL="0" distR="0" wp14:anchorId="76C66AE0" wp14:editId="52832472">
-            <wp:extent cx="4655890" cy="3342194"/>
-            <wp:effectExtent l="0" t="0" r="5080" b="0"/>
+          <wp:inline distT="0" distB="0" distL="0" distR="0" wp14:anchorId="76C66AE0" wp14:editId="52C952EE">
+            <wp:extent cx="5654180" cy="4058808"/>
+            <wp:effectExtent l="0" t="0" r="0" b="5715"/>
             <wp:docPr id="10" name="Picture 10" descr="Text&#10;&#10;Description automatically generated"/>
             <wp:cNvGraphicFramePr>
               <a:graphicFrameLocks xmlns:a="http://schemas.openxmlformats.org/drawingml/2006/main" noChangeAspect="1"/>
@@ -2907,7 +2848,7 @@
                   <pic:spPr>
                     <a:xfrm>
                       <a:off x="0" y="0"/>
-                      <a:ext cx="4673947" cy="3355156"/>
+                      <a:ext cx="5679956" cy="4077311"/>
                     </a:xfrm>
                     <a:prstGeom prst="rect">
                       <a:avLst/>
@@ -3030,16 +2971,6 @@
     <w:p>
       <w:pPr>
         <w:pStyle w:val="NormalWeb"/>
-        <w:rPr>
-          <w:rFonts w:asciiTheme="majorHAnsi" w:eastAsiaTheme="minorHAnsi" w:hAnsiTheme="majorHAnsi" w:cstheme="majorHAnsi"/>
-          <w:sz w:val="22"/>
-          <w:szCs w:val="22"/>
-        </w:rPr>
-      </w:pPr>
-    </w:p>
-    <w:p>
-      <w:pPr>
-        <w:pStyle w:val="NormalWeb"/>
         <w:numPr>
           <w:ilvl w:val="0"/>
           <w:numId w:val="16"/>
@@ -3056,6 +2987,7 @@
           <w:sz w:val="22"/>
           <w:szCs w:val="22"/>
         </w:rPr>
+        <w:lastRenderedPageBreak/>
         <w:t xml:space="preserve">As a baseline, generate a random tour for each of the 100 instances. What is the mean, min, max, and standard deviation of the tour lengths found? Report the number of instances for which the random tour happens to be the optimal solution (may be zero). </w:t>
       </w:r>
     </w:p>
@@ -3141,7 +3073,6 @@
         <w:rPr>
           <w:noProof/>
         </w:rPr>
-        <w:lastRenderedPageBreak/>
         <w:drawing>
           <wp:inline distT="0" distB="0" distL="0" distR="0" wp14:anchorId="6643263C" wp14:editId="2516837A">
             <wp:extent cx="5943600" cy="1817370"/>
@@ -3209,6 +3140,7 @@
           <w:sz w:val="22"/>
           <w:szCs w:val="22"/>
         </w:rPr>
+        <w:lastRenderedPageBreak/>
         <w:t xml:space="preserve">Implement and apply hill climbing/greedy local search using the 2-change neighbourhood function described in class on the 100 instances, using the randomly sampled start state from part b). What is the mean, min, max, and standard deviation of the tour lengths found? Also report the number of instances for which the algorithm found the optimal solution. </w:t>
       </w:r>
     </w:p>
@@ -3299,10 +3231,10 @@
           <w:szCs w:val="22"/>
         </w:rPr>
         <w:drawing>
-          <wp:inline distT="0" distB="0" distL="0" distR="0" wp14:anchorId="190E1C34" wp14:editId="3680C117">
-            <wp:extent cx="5943600" cy="2559685"/>
-            <wp:effectExtent l="0" t="0" r="0" b="5715"/>
-            <wp:docPr id="15" name="Picture 15" descr="Text&#10;&#10;Description automatically generated"/>
+          <wp:inline distT="0" distB="0" distL="0" distR="0" wp14:anchorId="5055558E" wp14:editId="5841551E">
+            <wp:extent cx="5943600" cy="4937125"/>
+            <wp:effectExtent l="0" t="0" r="0" b="3175"/>
+            <wp:docPr id="24" name="Picture 24" descr="Text&#10;&#10;Description automatically generated"/>
             <wp:cNvGraphicFramePr>
               <a:graphicFrameLocks xmlns:a="http://schemas.openxmlformats.org/drawingml/2006/main" noChangeAspect="1"/>
             </wp:cNvGraphicFramePr>
@@ -3310,7 +3242,7 @@
               <a:graphicData uri="http://schemas.openxmlformats.org/drawingml/2006/picture">
                 <pic:pic xmlns:pic="http://schemas.openxmlformats.org/drawingml/2006/picture">
                   <pic:nvPicPr>
-                    <pic:cNvPr id="15" name="Picture 15" descr="Text&#10;&#10;Description automatically generated"/>
+                    <pic:cNvPr id="24" name="Picture 24" descr="Text&#10;&#10;Description automatically generated"/>
                     <pic:cNvPicPr/>
                   </pic:nvPicPr>
                   <pic:blipFill>
@@ -3328,7 +3260,7 @@
                   <pic:spPr>
                     <a:xfrm>
                       <a:off x="0" y="0"/>
-                      <a:ext cx="5943600" cy="2559685"/>
+                      <a:ext cx="5943600" cy="4937125"/>
                     </a:xfrm>
                     <a:prstGeom prst="rect">
                       <a:avLst/>
@@ -3743,10 +3675,10 @@
           <w:noProof/>
         </w:rPr>
         <w:drawing>
-          <wp:inline distT="0" distB="0" distL="0" distR="0" wp14:anchorId="0B39EFE7" wp14:editId="211F8BC9">
-            <wp:extent cx="4800600" cy="1727200"/>
+          <wp:inline distT="0" distB="0" distL="0" distR="0" wp14:anchorId="18324E99" wp14:editId="1754BC9B">
+            <wp:extent cx="4889500" cy="1866900"/>
             <wp:effectExtent l="0" t="0" r="0" b="0"/>
-            <wp:docPr id="18" name="Picture 18" descr="Text&#10;&#10;Description automatically generated"/>
+            <wp:docPr id="25" name="Picture 25" descr="Text&#10;&#10;Description automatically generated"/>
             <wp:cNvGraphicFramePr>
               <a:graphicFrameLocks xmlns:a="http://schemas.openxmlformats.org/drawingml/2006/main" noChangeAspect="1"/>
             </wp:cNvGraphicFramePr>
@@ -3754,7 +3686,7 @@
               <a:graphicData uri="http://schemas.openxmlformats.org/drawingml/2006/picture">
                 <pic:pic xmlns:pic="http://schemas.openxmlformats.org/drawingml/2006/picture">
                   <pic:nvPicPr>
-                    <pic:cNvPr id="18" name="Picture 18" descr="Text&#10;&#10;Description automatically generated"/>
+                    <pic:cNvPr id="25" name="Picture 25" descr="Text&#10;&#10;Description automatically generated"/>
                     <pic:cNvPicPr/>
                   </pic:nvPicPr>
                   <pic:blipFill>
@@ -3772,7 +3704,7 @@
                   <pic:spPr>
                     <a:xfrm>
                       <a:off x="0" y="0"/>
-                      <a:ext cx="4800600" cy="1727200"/>
+                      <a:ext cx="4889500" cy="1866900"/>
                     </a:xfrm>
                     <a:prstGeom prst="rect">
                       <a:avLst/>
@@ -3815,7 +3747,6 @@
     <w:p>
       <w:pPr>
         <w:pStyle w:val="NormalWeb"/>
-        <w:ind w:left="360"/>
         <w:rPr>
           <w:rFonts w:asciiTheme="majorHAnsi" w:eastAsiaTheme="minorHAnsi" w:hAnsiTheme="majorHAnsi" w:cstheme="majorHAnsi"/>
           <w:sz w:val="22"/>
@@ -3842,7 +3773,6 @@
     <w:p>
       <w:pPr>
         <w:pStyle w:val="NormalWeb"/>
-        <w:ind w:left="360"/>
         <w:rPr>
           <w:rFonts w:asciiTheme="majorHAnsi" w:eastAsiaTheme="minorHAnsi" w:hAnsiTheme="majorHAnsi" w:cstheme="majorHAnsi"/>
           <w:sz w:val="22"/>
@@ -3877,7 +3807,6 @@
     <w:p>
       <w:pPr>
         <w:pStyle w:val="NormalWeb"/>
-        <w:ind w:left="360"/>
         <w:rPr>
           <w:rFonts w:asciiTheme="majorHAnsi" w:eastAsiaTheme="minorHAnsi" w:hAnsiTheme="majorHAnsi" w:cstheme="majorHAnsi"/>
           <w:sz w:val="22"/>
@@ -3912,7 +3841,7 @@
     <w:p>
       <w:pPr>
         <w:pStyle w:val="NormalWeb"/>
-        <w:ind w:left="360"/>
+        <w:jc w:val="both"/>
         <w:rPr>
           <w:rFonts w:asciiTheme="majorHAnsi" w:eastAsiaTheme="minorHAnsi" w:hAnsiTheme="majorHAnsi" w:cstheme="majorHAnsi"/>
           <w:sz w:val="22"/>
@@ -3927,10 +3856,10 @@
           <w:szCs w:val="22"/>
         </w:rPr>
         <w:drawing>
-          <wp:inline distT="0" distB="0" distL="0" distR="0" wp14:anchorId="7C3FAD03" wp14:editId="38484021">
-            <wp:extent cx="5557707" cy="1773004"/>
-            <wp:effectExtent l="0" t="0" r="5080" b="5080"/>
-            <wp:docPr id="21" name="Picture 21" descr="Graphical user interface, text, application&#10;&#10;Description automatically generated"/>
+          <wp:inline distT="0" distB="0" distL="0" distR="0" wp14:anchorId="2856E1C1" wp14:editId="4348A156">
+            <wp:extent cx="4524414" cy="1440464"/>
+            <wp:effectExtent l="0" t="0" r="0" b="0"/>
+            <wp:docPr id="22" name="Picture 22" descr="Graphical user interface, text&#10;&#10;Description automatically generated"/>
             <wp:cNvGraphicFramePr>
               <a:graphicFrameLocks xmlns:a="http://schemas.openxmlformats.org/drawingml/2006/main" noChangeAspect="1"/>
             </wp:cNvGraphicFramePr>
@@ -3938,7 +3867,7 @@
               <a:graphicData uri="http://schemas.openxmlformats.org/drawingml/2006/picture">
                 <pic:pic xmlns:pic="http://schemas.openxmlformats.org/drawingml/2006/picture">
                   <pic:nvPicPr>
-                    <pic:cNvPr id="21" name="Picture 21" descr="Graphical user interface, text, application&#10;&#10;Description automatically generated"/>
+                    <pic:cNvPr id="22" name="Picture 22" descr="Graphical user interface, text&#10;&#10;Description automatically generated"/>
                     <pic:cNvPicPr/>
                   </pic:nvPicPr>
                   <pic:blipFill>
@@ -3956,7 +3885,7 @@
                   <pic:spPr>
                     <a:xfrm>
                       <a:off x="0" y="0"/>
-                      <a:ext cx="5562224" cy="1774445"/>
+                      <a:ext cx="4534649" cy="1443723"/>
                     </a:xfrm>
                     <a:prstGeom prst="rect">
                       <a:avLst/>
@@ -3972,7 +3901,6 @@
     <w:p>
       <w:pPr>
         <w:pStyle w:val="NormalWeb"/>
-        <w:ind w:left="360"/>
         <w:rPr>
           <w:rFonts w:asciiTheme="majorHAnsi" w:eastAsiaTheme="minorHAnsi" w:hAnsiTheme="majorHAnsi" w:cstheme="majorHAnsi"/>
           <w:sz w:val="22"/>

</xml_diff>